<commit_message>
Added section 5 - Comparison with similar products
</commit_message>
<xml_diff>
--- a/CS3354-ProjectDeliverable2.docx
+++ b/CS3354-ProjectDeliverable2.docx
@@ -1,6 +1,6 @@
 
 <file path=word/document.xml><?xml version="1.0" encoding="utf-8"?>
-<w:document xmlns:wpc="http://schemas.microsoft.com/office/word/2010/wordprocessingCanvas" xmlns:cx="http://schemas.microsoft.com/office/drawing/2014/chartex" xmlns:cx1="http://schemas.microsoft.com/office/drawing/2015/9/8/chartex" xmlns:cx2="http://schemas.microsoft.com/office/drawing/2015/10/21/chartex" xmlns:cx3="http://schemas.microsoft.com/office/drawing/2016/5/9/chartex" xmlns:cx4="http://schemas.microsoft.com/office/drawing/2016/5/10/chartex" xmlns:cx5="http://schemas.microsoft.com/office/drawing/2016/5/11/chartex" xmlns:cx6="http://schemas.microsoft.com/office/drawing/2016/5/12/chartex" xmlns:cx7="http://schemas.microsoft.com/office/drawing/2016/5/13/chartex" xmlns:cx8="http://schemas.microsoft.com/office/drawing/2016/5/14/chartex" xmlns:mc="http://schemas.openxmlformats.org/markup-compatibility/2006" xmlns:aink="http://schemas.microsoft.com/office/drawing/2016/ink" xmlns:am3d="http://schemas.microsoft.com/office/drawing/2017/model3d" xmlns:o="urn:schemas-microsoft-com:office:office" xmlns:r="http://schemas.openxmlformats.org/officeDocument/2006/relationships" xmlns:m="http://schemas.openxmlformats.org/officeDocument/2006/math" xmlns:v="urn:schemas-microsoft-com:vml" xmlns:wp14="http://schemas.microsoft.com/office/word/2010/wordprocessingDrawing" xmlns:wp="http://schemas.openxmlformats.org/drawingml/2006/wordprocessingDrawing" xmlns:w10="urn:schemas-microsoft-com:office:word" xmlns:w="http://schemas.openxmlformats.org/wordprocessingml/2006/main" xmlns:w14="http://schemas.microsoft.com/office/word/2010/wordml" xmlns:w15="http://schemas.microsoft.com/office/word/2012/wordml" xmlns:w16cid="http://schemas.microsoft.com/office/word/2016/wordml/cid" xmlns:w16se="http://schemas.microsoft.com/office/word/2015/wordml/symex" xmlns:wpg="http://schemas.microsoft.com/office/word/2010/wordprocessingGroup" xmlns:wpi="http://schemas.microsoft.com/office/word/2010/wordprocessingInk" xmlns:wne="http://schemas.microsoft.com/office/word/2006/wordml" xmlns:wps="http://schemas.microsoft.com/office/word/2010/wordprocessingShape" mc:Ignorable="w14 w15 w16se w16cid wp14">
+<w:document xmlns:wpc="http://schemas.microsoft.com/office/word/2010/wordprocessingCanvas" xmlns:mc="http://schemas.openxmlformats.org/markup-compatibility/2006" xmlns:o="urn:schemas-microsoft-com:office:office" xmlns:r="http://schemas.openxmlformats.org/officeDocument/2006/relationships" xmlns:m="http://schemas.openxmlformats.org/officeDocument/2006/math" xmlns:v="urn:schemas-microsoft-com:vml" xmlns:wp14="http://schemas.microsoft.com/office/word/2010/wordprocessingDrawing" xmlns:wp="http://schemas.openxmlformats.org/drawingml/2006/wordprocessingDrawing" xmlns:w10="urn:schemas-microsoft-com:office:word" xmlns:w="http://schemas.openxmlformats.org/wordprocessingml/2006/main" xmlns:w14="http://schemas.microsoft.com/office/word/2010/wordml" xmlns:wpg="http://schemas.microsoft.com/office/word/2010/wordprocessingGroup" xmlns:wpi="http://schemas.microsoft.com/office/word/2010/wordprocessingInk" xmlns:wne="http://schemas.microsoft.com/office/word/2006/wordml" xmlns:wps="http://schemas.microsoft.com/office/word/2010/wordprocessingShape" mc:Ignorable="w14 wp14">
   <w:body>
     <w:p/>
     <w:p/>
@@ -396,8 +396,8 @@
     <w:p>
       <w:pPr>
         <w:sectPr>
-          <w:headerReference w:type="default" r:id="rId9"/>
-          <w:footerReference w:type="default" r:id="rId10"/>
+          <w:headerReference w:type="default" r:id="rId10"/>
+          <w:footerReference w:type="default" r:id="rId11"/>
           <w:pgSz w:w="12240" w:h="15840"/>
           <w:pgMar w:top="1440" w:right="1440" w:bottom="1440" w:left="1440" w:header="720" w:footer="720" w:gutter="0"/>
           <w:cols w:space="720"/>
@@ -447,7 +447,7 @@
                     </pic:cNvPicPr>
                   </pic:nvPicPr>
                   <pic:blipFill>
-                    <a:blip r:embed="rId11"/>
+                    <a:blip r:embed="rId12"/>
                     <a:stretch>
                       <a:fillRect/>
                     </a:stretch>
@@ -484,8 +484,8 @@
     <w:p>
       <w:pPr>
         <w:sectPr>
-          <w:headerReference w:type="default" r:id="rId12"/>
-          <w:footerReference w:type="default" r:id="rId13"/>
+          <w:headerReference w:type="default" r:id="rId13"/>
+          <w:footerReference w:type="default" r:id="rId14"/>
           <w:pgSz w:w="12240" w:h="15840"/>
           <w:pgMar w:top="1440" w:right="1440" w:bottom="1440" w:left="1440" w:header="720" w:footer="720" w:gutter="0"/>
           <w:pgNumType w:start="1"/>
@@ -525,7 +525,7 @@
                     </pic:cNvPicPr>
                   </pic:nvPicPr>
                   <pic:blipFill>
-                    <a:blip r:embed="rId14"/>
+                    <a:blip r:embed="rId15"/>
                     <a:stretch>
                       <a:fillRect/>
                     </a:stretch>
@@ -571,60 +571,30 @@
           <w:sz w:val="24"/>
           <w:szCs w:val="24"/>
         </w:rPr>
-        <w:t xml:space="preserve">Our proposal was approved without a recommendation for any change. </w:t>
-      </w:r>
-      <w:r>
-        <w:rPr>
-          <w:sz w:val="24"/>
-          <w:szCs w:val="24"/>
-        </w:rPr>
-        <w:t xml:space="preserve">However, our plan will be adjusted </w:t>
-      </w:r>
-      <w:proofErr w:type="gramStart"/>
-      <w:r>
-        <w:rPr>
-          <w:sz w:val="24"/>
-          <w:szCs w:val="24"/>
-        </w:rPr>
-        <w:t>based on the fact that</w:t>
-      </w:r>
-      <w:proofErr w:type="gramEnd"/>
-      <w:r>
-        <w:rPr>
-          <w:sz w:val="24"/>
-          <w:szCs w:val="24"/>
-        </w:rPr>
-        <w:t xml:space="preserve"> one of our team members, Michael Elizalde, has joined another project team and is no longer part of our team.</w:t>
-      </w:r>
-    </w:p>
-    <w:p>
-      <w:pPr>
-        <w:rPr>
-          <w:sz w:val="24"/>
-          <w:szCs w:val="24"/>
-        </w:rPr>
-      </w:pPr>
-    </w:p>
-    <w:p>
-      <w:pPr>
-        <w:rPr>
-          <w:sz w:val="24"/>
-          <w:szCs w:val="24"/>
-        </w:rPr>
-      </w:pPr>
-      <w:r>
-        <w:rPr>
-          <w:sz w:val="24"/>
-          <w:szCs w:val="24"/>
-        </w:rPr>
-        <w:t>Based on the comments we received, we surveyed and found several similar apps already i</w:t>
-      </w:r>
-      <w:r>
-        <w:rPr>
-          <w:sz w:val="24"/>
-          <w:szCs w:val="24"/>
-        </w:rPr>
-        <w:t xml:space="preserve">n use. The most surprising discovery was to find an app named </w:t>
+        <w:t>Our proposal was approved without a recommendation for any change. However, our plan will be adjusted based on the fact that one of our team members, Michael Elizalde, has joined another project team and is no longer part of our team.</w:t>
+      </w:r>
+    </w:p>
+    <w:p>
+      <w:pPr>
+        <w:rPr>
+          <w:sz w:val="24"/>
+          <w:szCs w:val="24"/>
+        </w:rPr>
+      </w:pPr>
+    </w:p>
+    <w:p>
+      <w:pPr>
+        <w:rPr>
+          <w:sz w:val="24"/>
+          <w:szCs w:val="24"/>
+        </w:rPr>
+      </w:pPr>
+      <w:r>
+        <w:rPr>
+          <w:sz w:val="24"/>
+          <w:szCs w:val="24"/>
+        </w:rPr>
+        <w:t xml:space="preserve">Based on the comments we received, we surveyed and found several similar apps already in use. The most surprising discovery was to find an app named </w:t>
       </w:r>
       <w:r>
         <w:rPr>
@@ -667,14 +637,7 @@
           <w:sz w:val="24"/>
           <w:szCs w:val="24"/>
         </w:rPr>
-        <w:t xml:space="preserve"> Other than reshuffling of responsibilities due to loss of a team member, this is the biggest change we incor</w:t>
-      </w:r>
-      <w:r>
-        <w:rPr>
-          <w:sz w:val="24"/>
-          <w:szCs w:val="24"/>
-        </w:rPr>
-        <w:t>porated.</w:t>
+        <w:t xml:space="preserve"> Other than reshuffling of responsibilities due to loss of a team member, this is the biggest change we incorporated.</w:t>
       </w:r>
     </w:p>
     <w:p>
@@ -698,30 +661,7 @@
           <w:szCs w:val="24"/>
         </w:rPr>
         <w:lastRenderedPageBreak/>
-        <w:t xml:space="preserve">Since we found similar products already in use, we will do a detailed comparison as part of our final project report. For now, we would like to mention an additional feature to be included in our project </w:t>
-      </w:r>
-      <w:proofErr w:type="gramStart"/>
-      <w:r>
-        <w:rPr>
-          <w:sz w:val="24"/>
-          <w:szCs w:val="24"/>
-        </w:rPr>
-        <w:t>in order to</w:t>
-      </w:r>
-      <w:proofErr w:type="gramEnd"/>
-      <w:r>
-        <w:rPr>
-          <w:sz w:val="24"/>
-          <w:szCs w:val="24"/>
-        </w:rPr>
-        <w:t xml:space="preserve"> distinguish it from other simi</w:t>
-      </w:r>
-      <w:r>
-        <w:rPr>
-          <w:sz w:val="24"/>
-          <w:szCs w:val="24"/>
-        </w:rPr>
-        <w:t>lar products in the market.</w:t>
+        <w:t>Since we found similar products already in use, we will do a detailed comparison as part of our final project report. For now, we would like to mention an additional feature to be included in our project in order to distinguish it from other similar products in the market.</w:t>
       </w:r>
     </w:p>
     <w:p>
@@ -826,14 +766,7 @@
           <w:sz w:val="24"/>
           <w:szCs w:val="24"/>
         </w:rPr>
-        <w:t xml:space="preserve">Notification messages may </w:t>
-      </w:r>
-      <w:r>
-        <w:rPr>
-          <w:sz w:val="24"/>
-          <w:szCs w:val="24"/>
-        </w:rPr>
-        <w:t>be muted (turned on/off in application setup)</w:t>
+        <w:t>Notification messages may be muted (turned on/off in application setup)</w:t>
       </w:r>
     </w:p>
     <w:p>
@@ -908,7 +841,7 @@
         <w:tab/>
         <w:t xml:space="preserve">URL for our project GitHub is: </w:t>
       </w:r>
-      <w:hyperlink r:id="rId15">
+      <w:hyperlink r:id="rId16">
         <w:r>
           <w:rPr>
             <w:rStyle w:val="InternetLink"/>
@@ -926,8 +859,8 @@
           <w:szCs w:val="24"/>
         </w:rPr>
         <w:sectPr>
-          <w:headerReference w:type="default" r:id="rId16"/>
-          <w:footerReference w:type="default" r:id="rId17"/>
+          <w:headerReference w:type="default" r:id="rId17"/>
+          <w:footerReference w:type="default" r:id="rId18"/>
           <w:pgSz w:w="12240" w:h="15840"/>
           <w:pgMar w:top="1440" w:right="1440" w:bottom="1440" w:left="1440" w:header="720" w:footer="720" w:gutter="0"/>
           <w:cols w:space="720"/>
@@ -1127,14 +1060,7 @@
                 <w:sz w:val="24"/>
                 <w:szCs w:val="24"/>
               </w:rPr>
-              <w:t>Team Proposal, Software Requirements,</w:t>
-            </w:r>
-            <w:r>
-              <w:rPr>
-                <w:sz w:val="24"/>
-                <w:szCs w:val="24"/>
-              </w:rPr>
-              <w:t xml:space="preserve"> Cost Effort and Pricing Estimation, Software Test Plan, Presentation</w:t>
+              <w:t>Team Proposal, Software Requirements, Cost Effort and Pricing Estimation, Software Test Plan, Presentation</w:t>
             </w:r>
           </w:p>
         </w:tc>
@@ -1234,14 +1160,7 @@
                 <w:sz w:val="24"/>
                 <w:szCs w:val="24"/>
               </w:rPr>
-              <w:t>Team Proposal, Class diagram, Project Scheduling, Software Requireme</w:t>
-            </w:r>
-            <w:r>
-              <w:rPr>
-                <w:sz w:val="24"/>
-                <w:szCs w:val="24"/>
-              </w:rPr>
-              <w:t>nts, Software Test Plan, Presentation</w:t>
+              <w:t>Team Proposal, Class diagram, Project Scheduling, Software Requirements, Software Test Plan, Presentation</w:t>
             </w:r>
           </w:p>
         </w:tc>
@@ -1341,14 +1260,7 @@
                 <w:sz w:val="24"/>
                 <w:szCs w:val="24"/>
               </w:rPr>
-              <w:t xml:space="preserve">Project Scope file, Use Case Diagram, Citing References, Comparison </w:t>
-            </w:r>
-            <w:r>
-              <w:rPr>
-                <w:sz w:val="24"/>
-                <w:szCs w:val="24"/>
-              </w:rPr>
-              <w:t>and Conclusion, Presentation</w:t>
+              <w:t>Project Scope file, Use Case Diagram, Citing References, Comparison and Conclusion, Presentation</w:t>
             </w:r>
           </w:p>
         </w:tc>
@@ -1427,15 +1339,7 @@
           <w:sz w:val="24"/>
           <w:szCs w:val="24"/>
         </w:rPr>
-        <w:t xml:space="preserve">The software process model that will be employed with this project is the spiral model. The spiral model contains development cycles, in which risk management is considered before employing an </w:t>
-      </w:r>
-      <w:r>
-        <w:rPr>
-          <w:rFonts w:ascii="Times New Roman" w:eastAsia="Times New Roman" w:hAnsi="Times New Roman" w:cs="Times New Roman"/>
-          <w:sz w:val="24"/>
-          <w:szCs w:val="24"/>
-        </w:rPr>
-        <w:t xml:space="preserve">addition to a prototype. Since </w:t>
+        <w:t xml:space="preserve">The software process model that will be employed with this project is the spiral model. The spiral model contains development cycles, in which risk management is considered before employing an addition to a prototype. Since </w:t>
       </w:r>
       <w:proofErr w:type="spellStart"/>
       <w:r>
@@ -1511,10 +1415,7 @@
       </w:pPr>
       <w:r>
         <w:lastRenderedPageBreak/>
-        <w:t>Softw</w:t>
-      </w:r>
-      <w:r>
-        <w:t>are Requirements:</w:t>
+        <w:t>Software Requirements:</w:t>
       </w:r>
     </w:p>
     <w:p/>
@@ -1544,10 +1445,7 @@
         </w:numPr>
       </w:pPr>
       <w:r>
-        <w:t>A user shall be able to search for books solely on genre, author, r</w:t>
-      </w:r>
-      <w:r>
-        <w:t>eviews and ratings, or other tags or a combination of the four.</w:t>
+        <w:t>A user shall be able to search for books solely on genre, author, reviews and ratings, or other tags or a combination of the four.</w:t>
       </w:r>
     </w:p>
     <w:p>
@@ -1571,10 +1469,7 @@
         </w:numPr>
       </w:pPr>
       <w:r>
-        <w:t>The system shall generate each day, for each user, a new list of books based on</w:t>
-      </w:r>
-      <w:r>
-        <w:t xml:space="preserve"> each user’s preferences and the books each user has tagged.</w:t>
+        <w:t>The system shall generate each day, for each user, a new list of books based on each user’s preferences and the books each user has tagged.</w:t>
       </w:r>
     </w:p>
     <w:p>
@@ -1654,10 +1549,7 @@
         </w:numPr>
       </w:pPr>
       <w:r>
-        <w:t>Users sha</w:t>
-      </w:r>
-      <w:r>
-        <w:t>ll be able to access all functions from the main menu in less than 3 clicks.</w:t>
+        <w:t>Users shall be able to access all functions from the main menu in less than 3 clicks.</w:t>
       </w:r>
     </w:p>
     <w:p>
@@ -1737,10 +1629,7 @@
         <w:ind w:left="2880" w:firstLine="720"/>
       </w:pPr>
       <w:r>
-        <w:t>to load on to the screen</w:t>
-      </w:r>
-      <w:r>
-        <w:t>.</w:t>
+        <w:t>to load on to the screen.</w:t>
       </w:r>
     </w:p>
     <w:p>
@@ -1836,10 +1725,7 @@
         </w:numPr>
       </w:pPr>
       <w:r>
-        <w:t>In the case of system failure, less than 0.1% of data shall b</w:t>
-      </w:r>
-      <w:r>
-        <w:t>e lost.</w:t>
+        <w:t>In the case of system failure, less than 0.1% of data shall be lost.</w:t>
       </w:r>
     </w:p>
     <w:p>
@@ -1955,10 +1841,7 @@
         </w:numPr>
       </w:pPr>
       <w:r>
-        <w:t xml:space="preserve">The system shall be </w:t>
-      </w:r>
-      <w:r>
-        <w:t>compatible with both iOS and Android.</w:t>
+        <w:t>The system shall be compatible with both iOS and Android.</w:t>
       </w:r>
     </w:p>
     <w:p>
@@ -2073,10 +1956,7 @@
         </w:numPr>
       </w:pPr>
       <w:r>
-        <w:t>The system shall implement and abide by copyright laws for each book that is requested to be submitt</w:t>
-      </w:r>
-      <w:r>
-        <w:t>ed to the repository.</w:t>
+        <w:t>The system shall implement and abide by copyright laws for each book that is requested to be submitted to the repository.</w:t>
       </w:r>
     </w:p>
     <w:p>
@@ -2200,7 +2080,7 @@
                     </pic:cNvPicPr>
                   </pic:nvPicPr>
                   <pic:blipFill>
-                    <a:blip r:embed="rId18"/>
+                    <a:blip r:embed="rId19"/>
                     <a:stretch>
                       <a:fillRect/>
                     </a:stretch>
@@ -2310,7 +2190,7 @@
                     </pic:cNvPicPr>
                   </pic:nvPicPr>
                   <pic:blipFill>
-                    <a:blip r:embed="rId19"/>
+                    <a:blip r:embed="rId20"/>
                     <a:stretch>
                       <a:fillRect/>
                     </a:stretch>
@@ -2403,7 +2283,7 @@
                     </pic:cNvPicPr>
                   </pic:nvPicPr>
                   <pic:blipFill>
-                    <a:blip r:embed="rId20"/>
+                    <a:blip r:embed="rId21"/>
                     <a:stretch>
                       <a:fillRect/>
                     </a:stretch>
@@ -2506,23 +2386,7 @@
           <w:sz w:val="24"/>
           <w:szCs w:val="24"/>
         </w:rPr>
-        <w:t xml:space="preserve"> is a centralized DBMS. Therefore, our architectural choice is a central repository pattern. A </w:t>
-      </w:r>
-      <w:proofErr w:type="gramStart"/>
-      <w:r>
-        <w:rPr>
-          <w:sz w:val="24"/>
-          <w:szCs w:val="24"/>
-        </w:rPr>
-        <w:t>high level</w:t>
-      </w:r>
-      <w:proofErr w:type="gramEnd"/>
-      <w:r>
-        <w:rPr>
-          <w:sz w:val="24"/>
-          <w:szCs w:val="24"/>
-        </w:rPr>
-        <w:t xml:space="preserve"> architecture is shown below:</w:t>
+        <w:t xml:space="preserve"> is a centralized DBMS. Therefore, our architectural choice is a central repository pattern. A high level architecture is shown below:</w:t>
       </w:r>
     </w:p>
     <w:p>
@@ -2561,7 +2425,7 @@
                     </pic:cNvPicPr>
                   </pic:nvPicPr>
                   <pic:blipFill>
-                    <a:blip r:embed="rId21"/>
+                    <a:blip r:embed="rId22"/>
                     <a:stretch>
                       <a:fillRect/>
                     </a:stretch>
@@ -2595,11 +2459,11 @@
           <w:tab w:val="left" w:pos="954"/>
         </w:tabs>
         <w:sectPr>
-          <w:headerReference w:type="even" r:id="rId22"/>
-          <w:headerReference w:type="default" r:id="rId23"/>
-          <w:footerReference w:type="default" r:id="rId24"/>
-          <w:headerReference w:type="first" r:id="rId25"/>
-          <w:footerReference w:type="first" r:id="rId26"/>
+          <w:headerReference w:type="even" r:id="rId23"/>
+          <w:headerReference w:type="default" r:id="rId24"/>
+          <w:footerReference w:type="default" r:id="rId25"/>
+          <w:headerReference w:type="first" r:id="rId26"/>
+          <w:footerReference w:type="first" r:id="rId27"/>
           <w:pgSz w:w="12240" w:h="15840"/>
           <w:pgMar w:top="1440" w:right="1440" w:bottom="1440" w:left="1440" w:header="720" w:footer="720" w:gutter="0"/>
           <w:cols w:space="720"/>
@@ -2728,55 +2592,7 @@
           <w:sz w:val="24"/>
           <w:szCs w:val="24"/>
         </w:rPr>
-        <w:t xml:space="preserve">) asks and takes user input and stores it into three variables (there can be more, but for the sake of testing purposes we will be using just three). </w:t>
-      </w:r>
-      <w:r>
-        <w:rPr>
-          <w:rFonts w:ascii="Times New Roman" w:hAnsi="Times New Roman" w:cs="Times New Roman"/>
-          <w:sz w:val="24"/>
-          <w:szCs w:val="24"/>
-        </w:rPr>
-        <w:t xml:space="preserve">For the plan, we are using the equivalence partitioning </w:t>
-      </w:r>
-      <w:r>
-        <w:rPr>
-          <w:rFonts w:ascii="Times New Roman" w:hAnsi="Times New Roman" w:cs="Times New Roman"/>
-          <w:sz w:val="24"/>
-          <w:szCs w:val="24"/>
-        </w:rPr>
-        <w:t>method</w:t>
-      </w:r>
-      <w:r>
-        <w:rPr>
-          <w:rFonts w:ascii="Times New Roman" w:hAnsi="Times New Roman" w:cs="Times New Roman"/>
-          <w:sz w:val="24"/>
-          <w:szCs w:val="24"/>
-        </w:rPr>
-        <w:t xml:space="preserve"> that is described in </w:t>
-      </w:r>
-      <w:r>
-        <w:rPr>
-          <w:rFonts w:ascii="Times New Roman" w:hAnsi="Times New Roman" w:cs="Times New Roman"/>
-          <w:sz w:val="24"/>
-          <w:szCs w:val="24"/>
-        </w:rPr>
-        <w:t>black box</w:t>
-      </w:r>
-      <w:r>
-        <w:rPr>
-          <w:rFonts w:ascii="Times New Roman" w:hAnsi="Times New Roman" w:cs="Times New Roman"/>
-          <w:sz w:val="24"/>
-          <w:szCs w:val="24"/>
-        </w:rPr>
-        <w:t xml:space="preserve"> testing. </w:t>
-      </w:r>
-      <w:r>
-        <w:rPr>
-          <w:rFonts w:ascii="Times New Roman" w:hAnsi="Times New Roman" w:cs="Times New Roman"/>
-          <w:sz w:val="24"/>
-          <w:szCs w:val="24"/>
-        </w:rPr>
-        <w:t xml:space="preserve">The variable </w:t>
+        <w:t xml:space="preserve">) asks and takes user input and stores it into three variables (there can be more, but for the sake of testing purposes we will be using just three). For the plan, we are using the equivalence partitioning method that is described in black box testing. The variable </w:t>
       </w:r>
       <w:proofErr w:type="spellStart"/>
       <w:r>
@@ -3007,113 +2823,7 @@
           <w:sz w:val="24"/>
           <w:szCs w:val="24"/>
         </w:rPr>
-        <w:t>) method is done, the program should have the user’s favorite book, author, and genre for the program to use for matchmaking.</w:t>
-      </w:r>
-      <w:r>
-        <w:rPr>
-          <w:rFonts w:ascii="Times New Roman" w:hAnsi="Times New Roman" w:cs="Times New Roman"/>
-          <w:sz w:val="24"/>
-          <w:szCs w:val="24"/>
-        </w:rPr>
-        <w:t xml:space="preserve"> JUnit was used to test the unit. The unit came back with no errors</w:t>
-      </w:r>
-      <w:r>
-        <w:rPr>
-          <w:rFonts w:ascii="Times New Roman" w:hAnsi="Times New Roman" w:cs="Times New Roman"/>
-          <w:sz w:val="24"/>
-          <w:szCs w:val="24"/>
-        </w:rPr>
-        <w:t xml:space="preserve">, </w:t>
-      </w:r>
-      <w:r>
-        <w:rPr>
-          <w:rFonts w:ascii="Times New Roman" w:hAnsi="Times New Roman" w:cs="Times New Roman"/>
-          <w:sz w:val="24"/>
-          <w:szCs w:val="24"/>
-        </w:rPr>
-        <w:t>a</w:t>
-      </w:r>
-      <w:r>
-        <w:rPr>
-          <w:rFonts w:ascii="Times New Roman" w:hAnsi="Times New Roman" w:cs="Times New Roman"/>
-          <w:sz w:val="24"/>
-          <w:szCs w:val="24"/>
-        </w:rPr>
-        <w:t xml:space="preserve"> setup</w:t>
-      </w:r>
-      <w:r>
-        <w:rPr>
-          <w:rFonts w:ascii="Times New Roman" w:hAnsi="Times New Roman" w:cs="Times New Roman"/>
-          <w:sz w:val="24"/>
-          <w:szCs w:val="24"/>
-        </w:rPr>
-        <w:t xml:space="preserve"> time of 0.000 seconds</w:t>
-      </w:r>
-      <w:r>
-        <w:rPr>
-          <w:rFonts w:ascii="Times New Roman" w:hAnsi="Times New Roman" w:cs="Times New Roman"/>
-          <w:sz w:val="24"/>
-          <w:szCs w:val="24"/>
-        </w:rPr>
-        <w:t>, and</w:t>
-      </w:r>
-      <w:r>
-        <w:rPr>
-          <w:rFonts w:ascii="Times New Roman" w:hAnsi="Times New Roman" w:cs="Times New Roman"/>
-          <w:sz w:val="24"/>
-          <w:szCs w:val="24"/>
-        </w:rPr>
-        <w:t xml:space="preserve"> run</w:t>
-      </w:r>
-      <w:r>
-        <w:rPr>
-          <w:rFonts w:ascii="Times New Roman" w:hAnsi="Times New Roman" w:cs="Times New Roman"/>
-          <w:sz w:val="24"/>
-          <w:szCs w:val="24"/>
-        </w:rPr>
-        <w:t>time of</w:t>
-      </w:r>
-      <w:r>
-        <w:rPr>
-          <w:rFonts w:ascii="Times New Roman" w:hAnsi="Times New Roman" w:cs="Times New Roman"/>
-          <w:sz w:val="24"/>
-          <w:szCs w:val="24"/>
-        </w:rPr>
-        <w:t xml:space="preserve"> .094 seconds</w:t>
-      </w:r>
-      <w:r>
-        <w:rPr>
-          <w:rFonts w:ascii="Times New Roman" w:hAnsi="Times New Roman" w:cs="Times New Roman"/>
-          <w:sz w:val="24"/>
-          <w:szCs w:val="24"/>
-        </w:rPr>
-        <w:t>.</w:t>
-      </w:r>
-      <w:r>
-        <w:rPr>
-          <w:rFonts w:ascii="Times New Roman" w:hAnsi="Times New Roman" w:cs="Times New Roman"/>
-          <w:sz w:val="24"/>
-          <w:szCs w:val="24"/>
-        </w:rPr>
-        <w:t xml:space="preserve"> The output and JUnit results are pictured below.</w:t>
-      </w:r>
-      <w:r>
-        <w:rPr>
-          <w:rFonts w:ascii="Times New Roman" w:hAnsi="Times New Roman" w:cs="Times New Roman"/>
-          <w:sz w:val="24"/>
-          <w:szCs w:val="24"/>
-        </w:rPr>
-        <w:t xml:space="preserve"> A copy of the code is located</w:t>
-      </w:r>
-      <w:bookmarkStart w:id="1" w:name="_GoBack"/>
-      <w:bookmarkEnd w:id="1"/>
-      <w:r>
-        <w:rPr>
-          <w:rFonts w:ascii="Times New Roman" w:hAnsi="Times New Roman" w:cs="Times New Roman"/>
-          <w:sz w:val="24"/>
-          <w:szCs w:val="24"/>
-        </w:rPr>
-        <w:t xml:space="preserve"> in the zip file.</w:t>
+        <w:t>) method is done, the program should have the user’s favorite book, author, and genre for the program to use for matchmaking. JUnit was used to test the unit. The unit came back with no errors, a setup time of 0.000 seconds, and runtime of .094 seconds. The output and JUnit results are pictured below. A copy of the code is located in the zip file.</w:t>
       </w:r>
     </w:p>
     <w:p>
@@ -3167,27 +2877,7 @@
           <w:sz w:val="24"/>
           <w:szCs w:val="24"/>
         </w:rPr>
-        <w:t>(“[0-</w:t>
-      </w:r>
-      <w:proofErr w:type="gramStart"/>
-      <w:r>
-        <w:rPr>
-          <w:rFonts w:ascii="Times New Roman" w:hAnsi="Times New Roman" w:cs="Times New Roman"/>
-          <w:b/>
-          <w:sz w:val="24"/>
-          <w:szCs w:val="24"/>
-        </w:rPr>
-        <w:t>9]+</w:t>
-      </w:r>
-      <w:proofErr w:type="gramEnd"/>
-      <w:r>
-        <w:rPr>
-          <w:rFonts w:ascii="Times New Roman" w:hAnsi="Times New Roman" w:cs="Times New Roman"/>
-          <w:b/>
-          <w:sz w:val="24"/>
-          <w:szCs w:val="24"/>
-        </w:rPr>
-        <w:t xml:space="preserve">”) </w:t>
+        <w:t xml:space="preserve">(“[0-9]+”) </w:t>
       </w:r>
     </w:p>
     <w:p>
@@ -3219,15 +2909,7 @@
           <w:sz w:val="24"/>
           <w:szCs w:val="24"/>
         </w:rPr>
-        <w:t>If the user input has a numb</w:t>
-      </w:r>
-      <w:r>
-        <w:rPr>
-          <w:rFonts w:ascii="Times New Roman" w:hAnsi="Times New Roman" w:cs="Times New Roman"/>
-          <w:sz w:val="24"/>
-          <w:szCs w:val="24"/>
-        </w:rPr>
-        <w:t>er, repeat until the user does not.</w:t>
+        <w:t>If the user input has a number, repeat until the user does not.</w:t>
       </w:r>
     </w:p>
     <w:p>
@@ -3326,15 +3008,7 @@
           <w:sz w:val="24"/>
           <w:szCs w:val="24"/>
         </w:rPr>
-        <w:t>If the us</w:t>
-      </w:r>
-      <w:r>
-        <w:rPr>
-          <w:rFonts w:ascii="Times New Roman" w:hAnsi="Times New Roman" w:cs="Times New Roman"/>
-          <w:sz w:val="24"/>
-          <w:szCs w:val="24"/>
-        </w:rPr>
-        <w:t>er does not input anything, repeat until the user does.</w:t>
+        <w:t>If the user does not input anything, repeat until the user does.</w:t>
       </w:r>
     </w:p>
     <w:p>
@@ -3401,27 +3075,7 @@
           <w:sz w:val="24"/>
           <w:szCs w:val="24"/>
         </w:rPr>
-        <w:t>(“[0-</w:t>
-      </w:r>
-      <w:proofErr w:type="gramStart"/>
-      <w:r>
-        <w:rPr>
-          <w:rFonts w:ascii="Times New Roman" w:hAnsi="Times New Roman" w:cs="Times New Roman"/>
-          <w:b/>
-          <w:sz w:val="24"/>
-          <w:szCs w:val="24"/>
-        </w:rPr>
-        <w:t>9]+</w:t>
-      </w:r>
-      <w:proofErr w:type="gramEnd"/>
-      <w:r>
-        <w:rPr>
-          <w:rFonts w:ascii="Times New Roman" w:hAnsi="Times New Roman" w:cs="Times New Roman"/>
-          <w:b/>
-          <w:sz w:val="24"/>
-          <w:szCs w:val="24"/>
-        </w:rPr>
-        <w:t xml:space="preserve">”)|| </w:t>
+        <w:t xml:space="preserve">(“[0-9]+”)|| </w:t>
       </w:r>
       <w:proofErr w:type="spellStart"/>
       <w:r>
@@ -3473,15 +3127,7 @@
           <w:sz w:val="24"/>
           <w:szCs w:val="24"/>
         </w:rPr>
-        <w:t>If the us</w:t>
-      </w:r>
-      <w:r>
-        <w:rPr>
-          <w:rFonts w:ascii="Times New Roman" w:hAnsi="Times New Roman" w:cs="Times New Roman"/>
-          <w:sz w:val="24"/>
-          <w:szCs w:val="24"/>
-        </w:rPr>
-        <w:t>er does not input anything, repeat until the user does.</w:t>
+        <w:t>If the user does not input anything, repeat until the user does.</w:t>
       </w:r>
     </w:p>
     <w:p>
@@ -3588,27 +3234,7 @@
           <w:sz w:val="24"/>
           <w:szCs w:val="24"/>
         </w:rPr>
-        <w:t>(“[0-</w:t>
-      </w:r>
-      <w:proofErr w:type="gramStart"/>
-      <w:r>
-        <w:rPr>
-          <w:rFonts w:ascii="Times New Roman" w:hAnsi="Times New Roman" w:cs="Times New Roman"/>
-          <w:b/>
-          <w:sz w:val="24"/>
-          <w:szCs w:val="24"/>
-        </w:rPr>
-        <w:t>9]+</w:t>
-      </w:r>
-      <w:proofErr w:type="gramEnd"/>
-      <w:r>
-        <w:rPr>
-          <w:rFonts w:ascii="Times New Roman" w:hAnsi="Times New Roman" w:cs="Times New Roman"/>
-          <w:b/>
-          <w:sz w:val="24"/>
-          <w:szCs w:val="24"/>
-        </w:rPr>
-        <w:t>”)</w:t>
+        <w:t>(“[0-9]+”)</w:t>
       </w:r>
       <w:r>
         <w:rPr>
@@ -3648,15 +3274,7 @@
           <w:sz w:val="24"/>
           <w:szCs w:val="24"/>
         </w:rPr>
-        <w:t>If the user input has a numb</w:t>
-      </w:r>
-      <w:r>
-        <w:rPr>
-          <w:rFonts w:ascii="Times New Roman" w:hAnsi="Times New Roman" w:cs="Times New Roman"/>
-          <w:sz w:val="24"/>
-          <w:szCs w:val="24"/>
-        </w:rPr>
-        <w:t>er, repeat until the user does not.</w:t>
+        <w:t>If the user input has a number, repeat until the user does not.</w:t>
       </w:r>
     </w:p>
     <w:p>
@@ -3763,15 +3381,7 @@
           <w:sz w:val="24"/>
           <w:szCs w:val="24"/>
         </w:rPr>
-        <w:t>If the us</w:t>
-      </w:r>
-      <w:r>
-        <w:rPr>
-          <w:rFonts w:ascii="Times New Roman" w:hAnsi="Times New Roman" w:cs="Times New Roman"/>
-          <w:sz w:val="24"/>
-          <w:szCs w:val="24"/>
-        </w:rPr>
-        <w:t>er does not input anything, repeat until the user does.</w:t>
+        <w:t>If the user does not input anything, repeat until the user does.</w:t>
       </w:r>
     </w:p>
     <w:p>
@@ -3838,27 +3448,7 @@
           <w:sz w:val="24"/>
           <w:szCs w:val="24"/>
         </w:rPr>
-        <w:t>(“[0-</w:t>
-      </w:r>
-      <w:proofErr w:type="gramStart"/>
-      <w:r>
-        <w:rPr>
-          <w:rFonts w:ascii="Times New Roman" w:hAnsi="Times New Roman" w:cs="Times New Roman"/>
-          <w:b/>
-          <w:sz w:val="24"/>
-          <w:szCs w:val="24"/>
-        </w:rPr>
-        <w:t>9]+</w:t>
-      </w:r>
-      <w:proofErr w:type="gramEnd"/>
-      <w:r>
-        <w:rPr>
-          <w:rFonts w:ascii="Times New Roman" w:hAnsi="Times New Roman" w:cs="Times New Roman"/>
-          <w:b/>
-          <w:sz w:val="24"/>
-          <w:szCs w:val="24"/>
-        </w:rPr>
-        <w:t xml:space="preserve">”) || </w:t>
+        <w:t xml:space="preserve">(“[0-9]+”) || </w:t>
       </w:r>
       <w:proofErr w:type="spellStart"/>
       <w:r>
@@ -3918,15 +3508,7 @@
           <w:sz w:val="24"/>
           <w:szCs w:val="24"/>
         </w:rPr>
-        <w:t>If the us</w:t>
-      </w:r>
-      <w:r>
-        <w:rPr>
-          <w:rFonts w:ascii="Times New Roman" w:hAnsi="Times New Roman" w:cs="Times New Roman"/>
-          <w:sz w:val="24"/>
-          <w:szCs w:val="24"/>
-        </w:rPr>
-        <w:t>er does not input anything, repeat until the user does.</w:t>
+        <w:t>If the user does not input anything, repeat until the user does.</w:t>
       </w:r>
     </w:p>
     <w:p>
@@ -4028,7 +3610,7 @@
                     <pic:cNvPicPr/>
                   </pic:nvPicPr>
                   <pic:blipFill>
-                    <a:blip r:embed="rId27">
+                    <a:blip r:embed="rId28">
                       <a:extLst>
                         <a:ext uri="{28A0092B-C50C-407E-A947-70E740481C1C}">
                           <a14:useLocalDpi xmlns:a14="http://schemas.microsoft.com/office/drawing/2010/main" val="0"/>
@@ -4080,7 +3662,7 @@
                     <pic:cNvPicPr/>
                   </pic:nvPicPr>
                   <pic:blipFill>
-                    <a:blip r:embed="rId28">
+                    <a:blip r:embed="rId29">
                       <a:extLst>
                         <a:ext uri="{28A0092B-C50C-407E-A947-70E740481C1C}">
                           <a14:useLocalDpi xmlns:a14="http://schemas.microsoft.com/office/drawing/2010/main" val="0"/>
@@ -4121,9 +3703,1306 @@
       <w:r>
         <w:t xml:space="preserve">Comparison </w:t>
       </w:r>
-      <w:r>
-        <w:br w:type="page"/>
-      </w:r>
+    </w:p>
+    <w:p>
+      <w:pPr>
+        <w:pStyle w:val="ListParagraph"/>
+        <w:rPr>
+          <w:sz w:val="24"/>
+          <w:szCs w:val="24"/>
+        </w:rPr>
+      </w:pPr>
+      <w:r>
+        <w:rPr>
+          <w:sz w:val="24"/>
+          <w:szCs w:val="24"/>
+        </w:rPr>
+        <w:t>Following is an overview of comparison between simi</w:t>
+      </w:r>
+      <w:r>
+        <w:rPr>
+          <w:sz w:val="24"/>
+          <w:szCs w:val="24"/>
+        </w:rPr>
+        <w:t>lar products found</w:t>
+      </w:r>
+      <w:r>
+        <w:rPr>
+          <w:sz w:val="24"/>
+          <w:szCs w:val="24"/>
+        </w:rPr>
+        <w:t>:</w:t>
+      </w:r>
+    </w:p>
+    <w:p>
+      <w:pPr>
+        <w:pStyle w:val="ListParagraph"/>
+        <w:rPr>
+          <w:sz w:val="24"/>
+          <w:szCs w:val="24"/>
+        </w:rPr>
+      </w:pPr>
+    </w:p>
+    <w:tbl>
+      <w:tblPr>
+        <w:tblStyle w:val="LightGrid-Accent5"/>
+        <w:tblW w:w="0" w:type="auto"/>
+        <w:tblInd w:w="108" w:type="dxa"/>
+        <w:tblLook w:val="04A0" w:firstRow="1" w:lastRow="0" w:firstColumn="1" w:lastColumn="0" w:noHBand="0" w:noVBand="1"/>
+      </w:tblPr>
+      <w:tblGrid>
+        <w:gridCol w:w="3866"/>
+        <w:gridCol w:w="1078"/>
+        <w:gridCol w:w="1309"/>
+        <w:gridCol w:w="1408"/>
+        <w:gridCol w:w="1087"/>
+      </w:tblGrid>
+      <w:tr>
+        <w:trPr>
+          <w:cnfStyle w:val="100000000000" w:firstRow="1" w:lastRow="0" w:firstColumn="0" w:lastColumn="0" w:oddVBand="0" w:evenVBand="0" w:oddHBand="0" w:evenHBand="0" w:firstRowFirstColumn="0" w:firstRowLastColumn="0" w:lastRowFirstColumn="0" w:lastRowLastColumn="0"/>
+          <w:trHeight w:val="949"/>
+        </w:trPr>
+        <w:tc>
+          <w:tcPr>
+            <w:cnfStyle w:val="001000000000" w:firstRow="0" w:lastRow="0" w:firstColumn="1" w:lastColumn="0" w:oddVBand="0" w:evenVBand="0" w:oddHBand="0" w:evenHBand="0" w:firstRowFirstColumn="0" w:firstRowLastColumn="0" w:lastRowFirstColumn="0" w:lastRowLastColumn="0"/>
+            <w:tcW w:w="4320" w:type="dxa"/>
+            <w:vAlign w:val="center"/>
+          </w:tcPr>
+          <w:p>
+            <w:pPr>
+              <w:tabs>
+                <w:tab w:val="left" w:pos="954"/>
+              </w:tabs>
+              <w:jc w:val="center"/>
+            </w:pPr>
+            <w:r>
+              <w:t>FEATURES</w:t>
+            </w:r>
+          </w:p>
+        </w:tc>
+        <w:tc>
+          <w:tcPr>
+            <w:tcW w:w="1080" w:type="dxa"/>
+            <w:vAlign w:val="center"/>
+          </w:tcPr>
+          <w:p>
+            <w:pPr>
+              <w:tabs>
+                <w:tab w:val="left" w:pos="954"/>
+              </w:tabs>
+              <w:jc w:val="center"/>
+              <w:cnfStyle w:val="100000000000" w:firstRow="1" w:lastRow="0" w:firstColumn="0" w:lastColumn="0" w:oddVBand="0" w:evenVBand="0" w:oddHBand="0" w:evenHBand="0" w:firstRowFirstColumn="0" w:firstRowLastColumn="0" w:lastRowFirstColumn="0" w:lastRowLastColumn="0"/>
+            </w:pPr>
+            <w:proofErr w:type="spellStart"/>
+            <w:r>
+              <w:t>Readary</w:t>
+            </w:r>
+            <w:proofErr w:type="spellEnd"/>
+          </w:p>
+        </w:tc>
+        <w:tc>
+          <w:tcPr>
+            <w:tcW w:w="1309" w:type="dxa"/>
+            <w:vAlign w:val="center"/>
+          </w:tcPr>
+          <w:p>
+            <w:pPr>
+              <w:tabs>
+                <w:tab w:val="left" w:pos="954"/>
+              </w:tabs>
+              <w:jc w:val="center"/>
+              <w:cnfStyle w:val="100000000000" w:firstRow="1" w:lastRow="0" w:firstColumn="0" w:lastColumn="0" w:oddVBand="0" w:evenVBand="0" w:oddHBand="0" w:evenHBand="0" w:firstRowFirstColumn="0" w:firstRowLastColumn="0" w:lastRowFirstColumn="0" w:lastRowLastColumn="0"/>
+            </w:pPr>
+            <w:proofErr w:type="spellStart"/>
+            <w:r>
+              <w:t>Goodreads</w:t>
+            </w:r>
+            <w:proofErr w:type="spellEnd"/>
+          </w:p>
+        </w:tc>
+        <w:tc>
+          <w:tcPr>
+            <w:tcW w:w="1408" w:type="dxa"/>
+            <w:vAlign w:val="center"/>
+          </w:tcPr>
+          <w:p>
+            <w:pPr>
+              <w:tabs>
+                <w:tab w:val="left" w:pos="954"/>
+              </w:tabs>
+              <w:jc w:val="center"/>
+              <w:cnfStyle w:val="100000000000" w:firstRow="1" w:lastRow="0" w:firstColumn="0" w:lastColumn="0" w:oddVBand="0" w:evenVBand="0" w:oddHBand="0" w:evenHBand="0" w:firstRowFirstColumn="0" w:firstRowLastColumn="0" w:lastRowFirstColumn="0" w:lastRowLastColumn="0"/>
+            </w:pPr>
+            <w:proofErr w:type="spellStart"/>
+            <w:r>
+              <w:t>iBookworm</w:t>
+            </w:r>
+            <w:proofErr w:type="spellEnd"/>
+          </w:p>
+        </w:tc>
+        <w:tc>
+          <w:tcPr>
+            <w:tcW w:w="1087" w:type="dxa"/>
+            <w:vAlign w:val="center"/>
+          </w:tcPr>
+          <w:p>
+            <w:pPr>
+              <w:tabs>
+                <w:tab w:val="left" w:pos="954"/>
+              </w:tabs>
+              <w:jc w:val="center"/>
+              <w:cnfStyle w:val="100000000000" w:firstRow="1" w:lastRow="0" w:firstColumn="0" w:lastColumn="0" w:oddVBand="0" w:evenVBand="0" w:oddHBand="0" w:evenHBand="0" w:firstRowFirstColumn="0" w:firstRowLastColumn="0" w:lastRowFirstColumn="0" w:lastRowLastColumn="0"/>
+            </w:pPr>
+            <w:proofErr w:type="spellStart"/>
+            <w:r>
+              <w:t>Wattpad</w:t>
+            </w:r>
+            <w:proofErr w:type="spellEnd"/>
+          </w:p>
+        </w:tc>
+      </w:tr>
+      <w:tr>
+        <w:trPr>
+          <w:cnfStyle w:val="000000100000" w:firstRow="0" w:lastRow="0" w:firstColumn="0" w:lastColumn="0" w:oddVBand="0" w:evenVBand="0" w:oddHBand="1" w:evenHBand="0" w:firstRowFirstColumn="0" w:firstRowLastColumn="0" w:lastRowFirstColumn="0" w:lastRowLastColumn="0"/>
+          <w:trHeight w:val="949"/>
+        </w:trPr>
+        <w:tc>
+          <w:tcPr>
+            <w:cnfStyle w:val="001000000000" w:firstRow="0" w:lastRow="0" w:firstColumn="1" w:lastColumn="0" w:oddVBand="0" w:evenVBand="0" w:oddHBand="0" w:evenHBand="0" w:firstRowFirstColumn="0" w:firstRowLastColumn="0" w:lastRowFirstColumn="0" w:lastRowLastColumn="0"/>
+            <w:tcW w:w="4320" w:type="dxa"/>
+            <w:vAlign w:val="center"/>
+          </w:tcPr>
+          <w:p>
+            <w:pPr>
+              <w:tabs>
+                <w:tab w:val="left" w:pos="954"/>
+              </w:tabs>
+              <w:rPr>
+                <w:b w:val="0"/>
+                <w:bCs w:val="0"/>
+              </w:rPr>
+            </w:pPr>
+            <w:r>
+              <w:rPr>
+                <w:b w:val="0"/>
+                <w:bCs w:val="0"/>
+              </w:rPr>
+              <w:t>Social App features and fan-base</w:t>
+            </w:r>
+          </w:p>
+        </w:tc>
+        <w:tc>
+          <w:tcPr>
+            <w:tcW w:w="1080" w:type="dxa"/>
+            <w:vAlign w:val="center"/>
+          </w:tcPr>
+          <w:p>
+            <w:pPr>
+              <w:tabs>
+                <w:tab w:val="left" w:pos="954"/>
+              </w:tabs>
+              <w:jc w:val="center"/>
+              <w:cnfStyle w:val="000000100000" w:firstRow="0" w:lastRow="0" w:firstColumn="0" w:lastColumn="0" w:oddVBand="0" w:evenVBand="0" w:oddHBand="1" w:evenHBand="0" w:firstRowFirstColumn="0" w:firstRowLastColumn="0" w:lastRowFirstColumn="0" w:lastRowLastColumn="0"/>
+              <w:rPr>
+                <w:sz w:val="28"/>
+                <w:szCs w:val="28"/>
+              </w:rPr>
+            </w:pPr>
+            <w:r>
+              <w:rPr>
+                <w:sz w:val="28"/>
+                <w:szCs w:val="28"/>
+              </w:rPr>
+              <w:sym w:font="Symbol" w:char="F0D6"/>
+            </w:r>
+          </w:p>
+        </w:tc>
+        <w:tc>
+          <w:tcPr>
+            <w:tcW w:w="1309" w:type="dxa"/>
+            <w:vAlign w:val="center"/>
+          </w:tcPr>
+          <w:p>
+            <w:pPr>
+              <w:tabs>
+                <w:tab w:val="left" w:pos="954"/>
+              </w:tabs>
+              <w:jc w:val="center"/>
+              <w:cnfStyle w:val="000000100000" w:firstRow="0" w:lastRow="0" w:firstColumn="0" w:lastColumn="0" w:oddVBand="0" w:evenVBand="0" w:oddHBand="1" w:evenHBand="0" w:firstRowFirstColumn="0" w:firstRowLastColumn="0" w:lastRowFirstColumn="0" w:lastRowLastColumn="0"/>
+            </w:pPr>
+            <w:r>
+              <w:rPr>
+                <w:sz w:val="28"/>
+                <w:szCs w:val="28"/>
+              </w:rPr>
+              <w:sym w:font="Symbol" w:char="F0C4"/>
+            </w:r>
+          </w:p>
+        </w:tc>
+        <w:tc>
+          <w:tcPr>
+            <w:tcW w:w="1408" w:type="dxa"/>
+            <w:vAlign w:val="center"/>
+          </w:tcPr>
+          <w:p>
+            <w:pPr>
+              <w:tabs>
+                <w:tab w:val="left" w:pos="954"/>
+              </w:tabs>
+              <w:jc w:val="center"/>
+              <w:cnfStyle w:val="000000100000" w:firstRow="0" w:lastRow="0" w:firstColumn="0" w:lastColumn="0" w:oddVBand="0" w:evenVBand="0" w:oddHBand="1" w:evenHBand="0" w:firstRowFirstColumn="0" w:firstRowLastColumn="0" w:lastRowFirstColumn="0" w:lastRowLastColumn="0"/>
+            </w:pPr>
+            <w:r>
+              <w:rPr>
+                <w:sz w:val="28"/>
+                <w:szCs w:val="28"/>
+              </w:rPr>
+              <w:sym w:font="Symbol" w:char="F0D6"/>
+            </w:r>
+          </w:p>
+        </w:tc>
+        <w:tc>
+          <w:tcPr>
+            <w:tcW w:w="1087" w:type="dxa"/>
+            <w:vAlign w:val="center"/>
+          </w:tcPr>
+          <w:p>
+            <w:pPr>
+              <w:tabs>
+                <w:tab w:val="left" w:pos="954"/>
+              </w:tabs>
+              <w:jc w:val="center"/>
+              <w:cnfStyle w:val="000000100000" w:firstRow="0" w:lastRow="0" w:firstColumn="0" w:lastColumn="0" w:oddVBand="0" w:evenVBand="0" w:oddHBand="1" w:evenHBand="0" w:firstRowFirstColumn="0" w:firstRowLastColumn="0" w:lastRowFirstColumn="0" w:lastRowLastColumn="0"/>
+            </w:pPr>
+            <w:r>
+              <w:rPr>
+                <w:sz w:val="28"/>
+                <w:szCs w:val="28"/>
+              </w:rPr>
+              <w:sym w:font="Symbol" w:char="F0D6"/>
+            </w:r>
+          </w:p>
+        </w:tc>
+      </w:tr>
+      <w:tr>
+        <w:trPr>
+          <w:cnfStyle w:val="000000010000" w:firstRow="0" w:lastRow="0" w:firstColumn="0" w:lastColumn="0" w:oddVBand="0" w:evenVBand="0" w:oddHBand="0" w:evenHBand="1" w:firstRowFirstColumn="0" w:firstRowLastColumn="0" w:lastRowFirstColumn="0" w:lastRowLastColumn="0"/>
+          <w:trHeight w:val="889"/>
+        </w:trPr>
+        <w:tc>
+          <w:tcPr>
+            <w:cnfStyle w:val="001000000000" w:firstRow="0" w:lastRow="0" w:firstColumn="1" w:lastColumn="0" w:oddVBand="0" w:evenVBand="0" w:oddHBand="0" w:evenHBand="0" w:firstRowFirstColumn="0" w:firstRowLastColumn="0" w:lastRowFirstColumn="0" w:lastRowLastColumn="0"/>
+            <w:tcW w:w="4320" w:type="dxa"/>
+            <w:vAlign w:val="center"/>
+          </w:tcPr>
+          <w:p>
+            <w:pPr>
+              <w:tabs>
+                <w:tab w:val="left" w:pos="954"/>
+              </w:tabs>
+              <w:rPr>
+                <w:b w:val="0"/>
+                <w:bCs w:val="0"/>
+              </w:rPr>
+            </w:pPr>
+            <w:r>
+              <w:rPr>
+                <w:b w:val="0"/>
+                <w:bCs w:val="0"/>
+              </w:rPr>
+              <w:t>Rate and comment</w:t>
+            </w:r>
+          </w:p>
+        </w:tc>
+        <w:tc>
+          <w:tcPr>
+            <w:tcW w:w="1080" w:type="dxa"/>
+            <w:vAlign w:val="center"/>
+          </w:tcPr>
+          <w:p>
+            <w:pPr>
+              <w:tabs>
+                <w:tab w:val="left" w:pos="954"/>
+              </w:tabs>
+              <w:jc w:val="center"/>
+              <w:cnfStyle w:val="000000010000" w:firstRow="0" w:lastRow="0" w:firstColumn="0" w:lastColumn="0" w:oddVBand="0" w:evenVBand="0" w:oddHBand="0" w:evenHBand="1" w:firstRowFirstColumn="0" w:firstRowLastColumn="0" w:lastRowFirstColumn="0" w:lastRowLastColumn="0"/>
+            </w:pPr>
+            <w:r>
+              <w:rPr>
+                <w:sz w:val="28"/>
+                <w:szCs w:val="28"/>
+              </w:rPr>
+              <w:sym w:font="Symbol" w:char="F0D6"/>
+            </w:r>
+          </w:p>
+        </w:tc>
+        <w:tc>
+          <w:tcPr>
+            <w:tcW w:w="1309" w:type="dxa"/>
+            <w:vAlign w:val="center"/>
+          </w:tcPr>
+          <w:p>
+            <w:pPr>
+              <w:tabs>
+                <w:tab w:val="left" w:pos="954"/>
+              </w:tabs>
+              <w:jc w:val="center"/>
+              <w:cnfStyle w:val="000000010000" w:firstRow="0" w:lastRow="0" w:firstColumn="0" w:lastColumn="0" w:oddVBand="0" w:evenVBand="0" w:oddHBand="0" w:evenHBand="1" w:firstRowFirstColumn="0" w:firstRowLastColumn="0" w:lastRowFirstColumn="0" w:lastRowLastColumn="0"/>
+            </w:pPr>
+            <w:r>
+              <w:rPr>
+                <w:sz w:val="28"/>
+                <w:szCs w:val="28"/>
+              </w:rPr>
+              <w:sym w:font="Symbol" w:char="F0D6"/>
+            </w:r>
+          </w:p>
+        </w:tc>
+        <w:tc>
+          <w:tcPr>
+            <w:tcW w:w="1408" w:type="dxa"/>
+            <w:vAlign w:val="center"/>
+          </w:tcPr>
+          <w:p>
+            <w:pPr>
+              <w:tabs>
+                <w:tab w:val="left" w:pos="954"/>
+              </w:tabs>
+              <w:jc w:val="center"/>
+              <w:cnfStyle w:val="000000010000" w:firstRow="0" w:lastRow="0" w:firstColumn="0" w:lastColumn="0" w:oddVBand="0" w:evenVBand="0" w:oddHBand="0" w:evenHBand="1" w:firstRowFirstColumn="0" w:firstRowLastColumn="0" w:lastRowFirstColumn="0" w:lastRowLastColumn="0"/>
+            </w:pPr>
+            <w:r>
+              <w:rPr>
+                <w:sz w:val="28"/>
+                <w:szCs w:val="28"/>
+              </w:rPr>
+              <w:sym w:font="Symbol" w:char="F0D6"/>
+            </w:r>
+          </w:p>
+        </w:tc>
+        <w:tc>
+          <w:tcPr>
+            <w:tcW w:w="1087" w:type="dxa"/>
+            <w:vAlign w:val="center"/>
+          </w:tcPr>
+          <w:p>
+            <w:pPr>
+              <w:tabs>
+                <w:tab w:val="left" w:pos="954"/>
+              </w:tabs>
+              <w:jc w:val="center"/>
+              <w:cnfStyle w:val="000000010000" w:firstRow="0" w:lastRow="0" w:firstColumn="0" w:lastColumn="0" w:oddVBand="0" w:evenVBand="0" w:oddHBand="0" w:evenHBand="1" w:firstRowFirstColumn="0" w:firstRowLastColumn="0" w:lastRowFirstColumn="0" w:lastRowLastColumn="0"/>
+            </w:pPr>
+            <w:r>
+              <w:rPr>
+                <w:sz w:val="28"/>
+                <w:szCs w:val="28"/>
+              </w:rPr>
+              <w:sym w:font="Symbol" w:char="F0D6"/>
+            </w:r>
+          </w:p>
+        </w:tc>
+      </w:tr>
+      <w:tr>
+        <w:trPr>
+          <w:cnfStyle w:val="000000100000" w:firstRow="0" w:lastRow="0" w:firstColumn="0" w:lastColumn="0" w:oddVBand="0" w:evenVBand="0" w:oddHBand="1" w:evenHBand="0" w:firstRowFirstColumn="0" w:firstRowLastColumn="0" w:lastRowFirstColumn="0" w:lastRowLastColumn="0"/>
+          <w:trHeight w:val="949"/>
+        </w:trPr>
+        <w:tc>
+          <w:tcPr>
+            <w:cnfStyle w:val="001000000000" w:firstRow="0" w:lastRow="0" w:firstColumn="1" w:lastColumn="0" w:oddVBand="0" w:evenVBand="0" w:oddHBand="0" w:evenHBand="0" w:firstRowFirstColumn="0" w:firstRowLastColumn="0" w:lastRowFirstColumn="0" w:lastRowLastColumn="0"/>
+            <w:tcW w:w="4320" w:type="dxa"/>
+            <w:vAlign w:val="center"/>
+          </w:tcPr>
+          <w:p>
+            <w:pPr>
+              <w:tabs>
+                <w:tab w:val="left" w:pos="954"/>
+              </w:tabs>
+              <w:rPr>
+                <w:b w:val="0"/>
+                <w:bCs w:val="0"/>
+              </w:rPr>
+            </w:pPr>
+            <w:r>
+              <w:rPr>
+                <w:b w:val="0"/>
+                <w:bCs w:val="0"/>
+              </w:rPr>
+              <w:t>Preferences, including genres, ratings, etc.</w:t>
+            </w:r>
+          </w:p>
+        </w:tc>
+        <w:tc>
+          <w:tcPr>
+            <w:tcW w:w="1080" w:type="dxa"/>
+            <w:vAlign w:val="center"/>
+          </w:tcPr>
+          <w:p>
+            <w:pPr>
+              <w:tabs>
+                <w:tab w:val="left" w:pos="954"/>
+              </w:tabs>
+              <w:jc w:val="center"/>
+              <w:cnfStyle w:val="000000100000" w:firstRow="0" w:lastRow="0" w:firstColumn="0" w:lastColumn="0" w:oddVBand="0" w:evenVBand="0" w:oddHBand="1" w:evenHBand="0" w:firstRowFirstColumn="0" w:firstRowLastColumn="0" w:lastRowFirstColumn="0" w:lastRowLastColumn="0"/>
+            </w:pPr>
+            <w:r>
+              <w:rPr>
+                <w:sz w:val="28"/>
+                <w:szCs w:val="28"/>
+              </w:rPr>
+              <w:sym w:font="Symbol" w:char="F0D6"/>
+            </w:r>
+          </w:p>
+        </w:tc>
+        <w:tc>
+          <w:tcPr>
+            <w:tcW w:w="1309" w:type="dxa"/>
+            <w:vAlign w:val="center"/>
+          </w:tcPr>
+          <w:p>
+            <w:pPr>
+              <w:tabs>
+                <w:tab w:val="left" w:pos="954"/>
+              </w:tabs>
+              <w:jc w:val="center"/>
+              <w:cnfStyle w:val="000000100000" w:firstRow="0" w:lastRow="0" w:firstColumn="0" w:lastColumn="0" w:oddVBand="0" w:evenVBand="0" w:oddHBand="1" w:evenHBand="0" w:firstRowFirstColumn="0" w:firstRowLastColumn="0" w:lastRowFirstColumn="0" w:lastRowLastColumn="0"/>
+            </w:pPr>
+            <w:r>
+              <w:rPr>
+                <w:sz w:val="28"/>
+                <w:szCs w:val="28"/>
+              </w:rPr>
+              <w:sym w:font="Symbol" w:char="F0D6"/>
+            </w:r>
+          </w:p>
+        </w:tc>
+        <w:tc>
+          <w:tcPr>
+            <w:tcW w:w="1408" w:type="dxa"/>
+            <w:vAlign w:val="center"/>
+          </w:tcPr>
+          <w:p>
+            <w:pPr>
+              <w:tabs>
+                <w:tab w:val="left" w:pos="954"/>
+              </w:tabs>
+              <w:jc w:val="center"/>
+              <w:cnfStyle w:val="000000100000" w:firstRow="0" w:lastRow="0" w:firstColumn="0" w:lastColumn="0" w:oddVBand="0" w:evenVBand="0" w:oddHBand="1" w:evenHBand="0" w:firstRowFirstColumn="0" w:firstRowLastColumn="0" w:lastRowFirstColumn="0" w:lastRowLastColumn="0"/>
+            </w:pPr>
+            <w:r>
+              <w:rPr>
+                <w:sz w:val="28"/>
+                <w:szCs w:val="28"/>
+              </w:rPr>
+              <w:sym w:font="Symbol" w:char="F0D6"/>
+            </w:r>
+          </w:p>
+        </w:tc>
+        <w:tc>
+          <w:tcPr>
+            <w:tcW w:w="1087" w:type="dxa"/>
+            <w:vAlign w:val="center"/>
+          </w:tcPr>
+          <w:p>
+            <w:pPr>
+              <w:tabs>
+                <w:tab w:val="left" w:pos="954"/>
+              </w:tabs>
+              <w:jc w:val="center"/>
+              <w:cnfStyle w:val="000000100000" w:firstRow="0" w:lastRow="0" w:firstColumn="0" w:lastColumn="0" w:oddVBand="0" w:evenVBand="0" w:oddHBand="1" w:evenHBand="0" w:firstRowFirstColumn="0" w:firstRowLastColumn="0" w:lastRowFirstColumn="0" w:lastRowLastColumn="0"/>
+            </w:pPr>
+            <w:r>
+              <w:rPr>
+                <w:sz w:val="28"/>
+                <w:szCs w:val="28"/>
+              </w:rPr>
+              <w:sym w:font="Symbol" w:char="F0D6"/>
+            </w:r>
+          </w:p>
+        </w:tc>
+      </w:tr>
+      <w:tr>
+        <w:trPr>
+          <w:cnfStyle w:val="000000010000" w:firstRow="0" w:lastRow="0" w:firstColumn="0" w:lastColumn="0" w:oddVBand="0" w:evenVBand="0" w:oddHBand="0" w:evenHBand="1" w:firstRowFirstColumn="0" w:firstRowLastColumn="0" w:lastRowFirstColumn="0" w:lastRowLastColumn="0"/>
+          <w:trHeight w:val="889"/>
+        </w:trPr>
+        <w:tc>
+          <w:tcPr>
+            <w:cnfStyle w:val="001000000000" w:firstRow="0" w:lastRow="0" w:firstColumn="1" w:lastColumn="0" w:oddVBand="0" w:evenVBand="0" w:oddHBand="0" w:evenHBand="0" w:firstRowFirstColumn="0" w:firstRowLastColumn="0" w:lastRowFirstColumn="0" w:lastRowLastColumn="0"/>
+            <w:tcW w:w="4320" w:type="dxa"/>
+            <w:vAlign w:val="center"/>
+          </w:tcPr>
+          <w:p>
+            <w:pPr>
+              <w:tabs>
+                <w:tab w:val="left" w:pos="954"/>
+              </w:tabs>
+              <w:rPr>
+                <w:b w:val="0"/>
+                <w:bCs w:val="0"/>
+              </w:rPr>
+            </w:pPr>
+            <w:r>
+              <w:rPr>
+                <w:b w:val="0"/>
+                <w:bCs w:val="0"/>
+              </w:rPr>
+              <w:t>Smart auto-suggest list</w:t>
+            </w:r>
+          </w:p>
+        </w:tc>
+        <w:tc>
+          <w:tcPr>
+            <w:tcW w:w="1080" w:type="dxa"/>
+            <w:vAlign w:val="center"/>
+          </w:tcPr>
+          <w:p>
+            <w:pPr>
+              <w:tabs>
+                <w:tab w:val="left" w:pos="954"/>
+              </w:tabs>
+              <w:jc w:val="center"/>
+              <w:cnfStyle w:val="000000010000" w:firstRow="0" w:lastRow="0" w:firstColumn="0" w:lastColumn="0" w:oddVBand="0" w:evenVBand="0" w:oddHBand="0" w:evenHBand="1" w:firstRowFirstColumn="0" w:firstRowLastColumn="0" w:lastRowFirstColumn="0" w:lastRowLastColumn="0"/>
+            </w:pPr>
+            <w:r>
+              <w:rPr>
+                <w:sz w:val="28"/>
+                <w:szCs w:val="28"/>
+              </w:rPr>
+              <w:sym w:font="Symbol" w:char="F0D6"/>
+            </w:r>
+          </w:p>
+        </w:tc>
+        <w:tc>
+          <w:tcPr>
+            <w:tcW w:w="1309" w:type="dxa"/>
+            <w:vAlign w:val="center"/>
+          </w:tcPr>
+          <w:p>
+            <w:pPr>
+              <w:tabs>
+                <w:tab w:val="left" w:pos="954"/>
+              </w:tabs>
+              <w:jc w:val="center"/>
+              <w:cnfStyle w:val="000000010000" w:firstRow="0" w:lastRow="0" w:firstColumn="0" w:lastColumn="0" w:oddVBand="0" w:evenVBand="0" w:oddHBand="0" w:evenHBand="1" w:firstRowFirstColumn="0" w:firstRowLastColumn="0" w:lastRowFirstColumn="0" w:lastRowLastColumn="0"/>
+            </w:pPr>
+            <w:r>
+              <w:rPr>
+                <w:sz w:val="28"/>
+                <w:szCs w:val="28"/>
+              </w:rPr>
+              <w:sym w:font="Symbol" w:char="F0D6"/>
+            </w:r>
+          </w:p>
+        </w:tc>
+        <w:tc>
+          <w:tcPr>
+            <w:tcW w:w="1408" w:type="dxa"/>
+            <w:vAlign w:val="center"/>
+          </w:tcPr>
+          <w:p>
+            <w:pPr>
+              <w:tabs>
+                <w:tab w:val="left" w:pos="954"/>
+              </w:tabs>
+              <w:jc w:val="center"/>
+              <w:cnfStyle w:val="000000010000" w:firstRow="0" w:lastRow="0" w:firstColumn="0" w:lastColumn="0" w:oddVBand="0" w:evenVBand="0" w:oddHBand="0" w:evenHBand="1" w:firstRowFirstColumn="0" w:firstRowLastColumn="0" w:lastRowFirstColumn="0" w:lastRowLastColumn="0"/>
+            </w:pPr>
+            <w:r>
+              <w:rPr>
+                <w:sz w:val="28"/>
+                <w:szCs w:val="28"/>
+              </w:rPr>
+              <w:sym w:font="Symbol" w:char="F0C4"/>
+            </w:r>
+          </w:p>
+        </w:tc>
+        <w:tc>
+          <w:tcPr>
+            <w:tcW w:w="1087" w:type="dxa"/>
+            <w:vAlign w:val="center"/>
+          </w:tcPr>
+          <w:p>
+            <w:pPr>
+              <w:tabs>
+                <w:tab w:val="left" w:pos="954"/>
+              </w:tabs>
+              <w:jc w:val="center"/>
+              <w:cnfStyle w:val="000000010000" w:firstRow="0" w:lastRow="0" w:firstColumn="0" w:lastColumn="0" w:oddVBand="0" w:evenVBand="0" w:oddHBand="0" w:evenHBand="1" w:firstRowFirstColumn="0" w:firstRowLastColumn="0" w:lastRowFirstColumn="0" w:lastRowLastColumn="0"/>
+            </w:pPr>
+            <w:r>
+              <w:rPr>
+                <w:sz w:val="28"/>
+                <w:szCs w:val="28"/>
+              </w:rPr>
+              <w:sym w:font="Symbol" w:char="F0D6"/>
+            </w:r>
+          </w:p>
+        </w:tc>
+      </w:tr>
+      <w:tr>
+        <w:trPr>
+          <w:cnfStyle w:val="000000100000" w:firstRow="0" w:lastRow="0" w:firstColumn="0" w:lastColumn="0" w:oddVBand="0" w:evenVBand="0" w:oddHBand="1" w:evenHBand="0" w:firstRowFirstColumn="0" w:firstRowLastColumn="0" w:lastRowFirstColumn="0" w:lastRowLastColumn="0"/>
+          <w:trHeight w:val="949"/>
+        </w:trPr>
+        <w:tc>
+          <w:tcPr>
+            <w:cnfStyle w:val="001000000000" w:firstRow="0" w:lastRow="0" w:firstColumn="1" w:lastColumn="0" w:oddVBand="0" w:evenVBand="0" w:oddHBand="0" w:evenHBand="0" w:firstRowFirstColumn="0" w:firstRowLastColumn="0" w:lastRowFirstColumn="0" w:lastRowLastColumn="0"/>
+            <w:tcW w:w="4320" w:type="dxa"/>
+            <w:vAlign w:val="center"/>
+          </w:tcPr>
+          <w:p>
+            <w:pPr>
+              <w:tabs>
+                <w:tab w:val="left" w:pos="954"/>
+              </w:tabs>
+            </w:pPr>
+            <w:r>
+              <w:lastRenderedPageBreak/>
+              <w:t>Notification mute controls</w:t>
+            </w:r>
+          </w:p>
+        </w:tc>
+        <w:tc>
+          <w:tcPr>
+            <w:tcW w:w="1080" w:type="dxa"/>
+            <w:vAlign w:val="center"/>
+          </w:tcPr>
+          <w:p>
+            <w:pPr>
+              <w:tabs>
+                <w:tab w:val="left" w:pos="954"/>
+              </w:tabs>
+              <w:jc w:val="center"/>
+              <w:cnfStyle w:val="000000100000" w:firstRow="0" w:lastRow="0" w:firstColumn="0" w:lastColumn="0" w:oddVBand="0" w:evenVBand="0" w:oddHBand="1" w:evenHBand="0" w:firstRowFirstColumn="0" w:firstRowLastColumn="0" w:lastRowFirstColumn="0" w:lastRowLastColumn="0"/>
+              <w:rPr>
+                <w:b/>
+                <w:bCs/>
+              </w:rPr>
+            </w:pPr>
+            <w:r>
+              <w:rPr>
+                <w:b/>
+                <w:bCs/>
+                <w:sz w:val="28"/>
+                <w:szCs w:val="28"/>
+              </w:rPr>
+              <w:sym w:font="Symbol" w:char="F0D6"/>
+            </w:r>
+          </w:p>
+        </w:tc>
+        <w:tc>
+          <w:tcPr>
+            <w:tcW w:w="1309" w:type="dxa"/>
+            <w:vAlign w:val="center"/>
+          </w:tcPr>
+          <w:p>
+            <w:pPr>
+              <w:tabs>
+                <w:tab w:val="left" w:pos="954"/>
+              </w:tabs>
+              <w:jc w:val="center"/>
+              <w:cnfStyle w:val="000000100000" w:firstRow="0" w:lastRow="0" w:firstColumn="0" w:lastColumn="0" w:oddVBand="0" w:evenVBand="0" w:oddHBand="1" w:evenHBand="0" w:firstRowFirstColumn="0" w:firstRowLastColumn="0" w:lastRowFirstColumn="0" w:lastRowLastColumn="0"/>
+              <w:rPr>
+                <w:b/>
+                <w:bCs/>
+                <w:sz w:val="28"/>
+                <w:szCs w:val="28"/>
+              </w:rPr>
+            </w:pPr>
+            <w:r>
+              <w:rPr>
+                <w:b/>
+                <w:bCs/>
+                <w:sz w:val="28"/>
+                <w:szCs w:val="28"/>
+              </w:rPr>
+              <w:sym w:font="Symbol" w:char="F0C4"/>
+            </w:r>
+          </w:p>
+        </w:tc>
+        <w:tc>
+          <w:tcPr>
+            <w:tcW w:w="1408" w:type="dxa"/>
+            <w:vAlign w:val="center"/>
+          </w:tcPr>
+          <w:p>
+            <w:pPr>
+              <w:tabs>
+                <w:tab w:val="left" w:pos="954"/>
+              </w:tabs>
+              <w:jc w:val="center"/>
+              <w:cnfStyle w:val="000000100000" w:firstRow="0" w:lastRow="0" w:firstColumn="0" w:lastColumn="0" w:oddVBand="0" w:evenVBand="0" w:oddHBand="1" w:evenHBand="0" w:firstRowFirstColumn="0" w:firstRowLastColumn="0" w:lastRowFirstColumn="0" w:lastRowLastColumn="0"/>
+              <w:rPr>
+                <w:b/>
+                <w:bCs/>
+              </w:rPr>
+            </w:pPr>
+            <w:r>
+              <w:rPr>
+                <w:b/>
+                <w:bCs/>
+                <w:sz w:val="28"/>
+                <w:szCs w:val="28"/>
+              </w:rPr>
+              <w:sym w:font="Symbol" w:char="F0C4"/>
+            </w:r>
+          </w:p>
+        </w:tc>
+        <w:tc>
+          <w:tcPr>
+            <w:tcW w:w="1087" w:type="dxa"/>
+            <w:vAlign w:val="center"/>
+          </w:tcPr>
+          <w:p>
+            <w:pPr>
+              <w:tabs>
+                <w:tab w:val="left" w:pos="954"/>
+              </w:tabs>
+              <w:jc w:val="center"/>
+              <w:cnfStyle w:val="000000100000" w:firstRow="0" w:lastRow="0" w:firstColumn="0" w:lastColumn="0" w:oddVBand="0" w:evenVBand="0" w:oddHBand="1" w:evenHBand="0" w:firstRowFirstColumn="0" w:firstRowLastColumn="0" w:lastRowFirstColumn="0" w:lastRowLastColumn="0"/>
+              <w:rPr>
+                <w:b/>
+                <w:bCs/>
+                <w:sz w:val="28"/>
+                <w:szCs w:val="28"/>
+              </w:rPr>
+            </w:pPr>
+            <w:r>
+              <w:rPr>
+                <w:b/>
+                <w:bCs/>
+                <w:sz w:val="28"/>
+                <w:szCs w:val="28"/>
+              </w:rPr>
+              <w:sym w:font="Symbol" w:char="F0C4"/>
+            </w:r>
+          </w:p>
+        </w:tc>
+      </w:tr>
+      <w:tr>
+        <w:trPr>
+          <w:cnfStyle w:val="000000010000" w:firstRow="0" w:lastRow="0" w:firstColumn="0" w:lastColumn="0" w:oddVBand="0" w:evenVBand="0" w:oddHBand="0" w:evenHBand="1" w:firstRowFirstColumn="0" w:firstRowLastColumn="0" w:lastRowFirstColumn="0" w:lastRowLastColumn="0"/>
+          <w:trHeight w:val="949"/>
+        </w:trPr>
+        <w:tc>
+          <w:tcPr>
+            <w:cnfStyle w:val="001000000000" w:firstRow="0" w:lastRow="0" w:firstColumn="1" w:lastColumn="0" w:oddVBand="0" w:evenVBand="0" w:oddHBand="0" w:evenHBand="0" w:firstRowFirstColumn="0" w:firstRowLastColumn="0" w:lastRowFirstColumn="0" w:lastRowLastColumn="0"/>
+            <w:tcW w:w="4320" w:type="dxa"/>
+            <w:vAlign w:val="center"/>
+          </w:tcPr>
+          <w:p>
+            <w:pPr>
+              <w:tabs>
+                <w:tab w:val="left" w:pos="954"/>
+              </w:tabs>
+            </w:pPr>
+            <w:r>
+              <w:t>Select library integration</w:t>
+            </w:r>
+          </w:p>
+        </w:tc>
+        <w:tc>
+          <w:tcPr>
+            <w:tcW w:w="1080" w:type="dxa"/>
+            <w:vAlign w:val="center"/>
+          </w:tcPr>
+          <w:p>
+            <w:pPr>
+              <w:tabs>
+                <w:tab w:val="left" w:pos="954"/>
+              </w:tabs>
+              <w:jc w:val="center"/>
+              <w:cnfStyle w:val="000000010000" w:firstRow="0" w:lastRow="0" w:firstColumn="0" w:lastColumn="0" w:oddVBand="0" w:evenVBand="0" w:oddHBand="0" w:evenHBand="1" w:firstRowFirstColumn="0" w:firstRowLastColumn="0" w:lastRowFirstColumn="0" w:lastRowLastColumn="0"/>
+              <w:rPr>
+                <w:b/>
+                <w:bCs/>
+                <w:sz w:val="28"/>
+                <w:szCs w:val="28"/>
+              </w:rPr>
+            </w:pPr>
+            <w:r>
+              <w:rPr>
+                <w:b/>
+                <w:bCs/>
+                <w:sz w:val="28"/>
+                <w:szCs w:val="28"/>
+              </w:rPr>
+              <w:sym w:font="Symbol" w:char="F0D6"/>
+            </w:r>
+          </w:p>
+        </w:tc>
+        <w:tc>
+          <w:tcPr>
+            <w:tcW w:w="1309" w:type="dxa"/>
+            <w:vAlign w:val="center"/>
+          </w:tcPr>
+          <w:p>
+            <w:pPr>
+              <w:tabs>
+                <w:tab w:val="left" w:pos="954"/>
+              </w:tabs>
+              <w:jc w:val="center"/>
+              <w:cnfStyle w:val="000000010000" w:firstRow="0" w:lastRow="0" w:firstColumn="0" w:lastColumn="0" w:oddVBand="0" w:evenVBand="0" w:oddHBand="0" w:evenHBand="1" w:firstRowFirstColumn="0" w:firstRowLastColumn="0" w:lastRowFirstColumn="0" w:lastRowLastColumn="0"/>
+              <w:rPr>
+                <w:b/>
+                <w:bCs/>
+              </w:rPr>
+            </w:pPr>
+            <w:r>
+              <w:rPr>
+                <w:b/>
+                <w:bCs/>
+                <w:sz w:val="28"/>
+                <w:szCs w:val="28"/>
+              </w:rPr>
+              <w:sym w:font="Symbol" w:char="F0C4"/>
+            </w:r>
+          </w:p>
+        </w:tc>
+        <w:tc>
+          <w:tcPr>
+            <w:tcW w:w="1408" w:type="dxa"/>
+            <w:vAlign w:val="center"/>
+          </w:tcPr>
+          <w:p>
+            <w:pPr>
+              <w:tabs>
+                <w:tab w:val="left" w:pos="954"/>
+              </w:tabs>
+              <w:jc w:val="center"/>
+              <w:cnfStyle w:val="000000010000" w:firstRow="0" w:lastRow="0" w:firstColumn="0" w:lastColumn="0" w:oddVBand="0" w:evenVBand="0" w:oddHBand="0" w:evenHBand="1" w:firstRowFirstColumn="0" w:firstRowLastColumn="0" w:lastRowFirstColumn="0" w:lastRowLastColumn="0"/>
+              <w:rPr>
+                <w:b/>
+                <w:bCs/>
+              </w:rPr>
+            </w:pPr>
+            <w:r>
+              <w:rPr>
+                <w:b/>
+                <w:bCs/>
+                <w:sz w:val="28"/>
+                <w:szCs w:val="28"/>
+              </w:rPr>
+              <w:sym w:font="Symbol" w:char="F0C4"/>
+            </w:r>
+          </w:p>
+        </w:tc>
+        <w:tc>
+          <w:tcPr>
+            <w:tcW w:w="1087" w:type="dxa"/>
+            <w:vAlign w:val="center"/>
+          </w:tcPr>
+          <w:p>
+            <w:pPr>
+              <w:tabs>
+                <w:tab w:val="left" w:pos="954"/>
+              </w:tabs>
+              <w:jc w:val="center"/>
+              <w:cnfStyle w:val="000000010000" w:firstRow="0" w:lastRow="0" w:firstColumn="0" w:lastColumn="0" w:oddVBand="0" w:evenVBand="0" w:oddHBand="0" w:evenHBand="1" w:firstRowFirstColumn="0" w:firstRowLastColumn="0" w:lastRowFirstColumn="0" w:lastRowLastColumn="0"/>
+              <w:rPr>
+                <w:b/>
+                <w:bCs/>
+                <w:sz w:val="28"/>
+                <w:szCs w:val="28"/>
+              </w:rPr>
+            </w:pPr>
+            <w:r>
+              <w:rPr>
+                <w:b/>
+                <w:bCs/>
+                <w:sz w:val="28"/>
+                <w:szCs w:val="28"/>
+              </w:rPr>
+              <w:sym w:font="Symbol" w:char="F0C4"/>
+            </w:r>
+          </w:p>
+        </w:tc>
+      </w:tr>
+      <w:tr>
+        <w:trPr>
+          <w:cnfStyle w:val="000000100000" w:firstRow="0" w:lastRow="0" w:firstColumn="0" w:lastColumn="0" w:oddVBand="0" w:evenVBand="0" w:oddHBand="1" w:evenHBand="0" w:firstRowFirstColumn="0" w:firstRowLastColumn="0" w:lastRowFirstColumn="0" w:lastRowLastColumn="0"/>
+          <w:trHeight w:val="949"/>
+        </w:trPr>
+        <w:tc>
+          <w:tcPr>
+            <w:cnfStyle w:val="001000000000" w:firstRow="0" w:lastRow="0" w:firstColumn="1" w:lastColumn="0" w:oddVBand="0" w:evenVBand="0" w:oddHBand="0" w:evenHBand="0" w:firstRowFirstColumn="0" w:firstRowLastColumn="0" w:lastRowFirstColumn="0" w:lastRowLastColumn="0"/>
+            <w:tcW w:w="4320" w:type="dxa"/>
+            <w:vAlign w:val="center"/>
+          </w:tcPr>
+          <w:p>
+            <w:pPr>
+              <w:tabs>
+                <w:tab w:val="left" w:pos="954"/>
+              </w:tabs>
+            </w:pPr>
+            <w:r>
+              <w:t>Direct-connect with authors</w:t>
+            </w:r>
+          </w:p>
+        </w:tc>
+        <w:tc>
+          <w:tcPr>
+            <w:tcW w:w="1080" w:type="dxa"/>
+            <w:vAlign w:val="center"/>
+          </w:tcPr>
+          <w:p>
+            <w:pPr>
+              <w:tabs>
+                <w:tab w:val="left" w:pos="954"/>
+              </w:tabs>
+              <w:jc w:val="center"/>
+              <w:cnfStyle w:val="000000100000" w:firstRow="0" w:lastRow="0" w:firstColumn="0" w:lastColumn="0" w:oddVBand="0" w:evenVBand="0" w:oddHBand="1" w:evenHBand="0" w:firstRowFirstColumn="0" w:firstRowLastColumn="0" w:lastRowFirstColumn="0" w:lastRowLastColumn="0"/>
+              <w:rPr>
+                <w:b/>
+                <w:bCs/>
+              </w:rPr>
+            </w:pPr>
+            <w:r>
+              <w:rPr>
+                <w:b/>
+                <w:bCs/>
+                <w:sz w:val="28"/>
+                <w:szCs w:val="28"/>
+              </w:rPr>
+              <w:sym w:font="Symbol" w:char="F0D6"/>
+            </w:r>
+          </w:p>
+        </w:tc>
+        <w:tc>
+          <w:tcPr>
+            <w:tcW w:w="1309" w:type="dxa"/>
+            <w:vAlign w:val="center"/>
+          </w:tcPr>
+          <w:p>
+            <w:pPr>
+              <w:tabs>
+                <w:tab w:val="left" w:pos="954"/>
+              </w:tabs>
+              <w:jc w:val="center"/>
+              <w:cnfStyle w:val="000000100000" w:firstRow="0" w:lastRow="0" w:firstColumn="0" w:lastColumn="0" w:oddVBand="0" w:evenVBand="0" w:oddHBand="1" w:evenHBand="0" w:firstRowFirstColumn="0" w:firstRowLastColumn="0" w:lastRowFirstColumn="0" w:lastRowLastColumn="0"/>
+              <w:rPr>
+                <w:b/>
+                <w:bCs/>
+              </w:rPr>
+            </w:pPr>
+            <w:r>
+              <w:rPr>
+                <w:b/>
+                <w:bCs/>
+                <w:sz w:val="28"/>
+                <w:szCs w:val="28"/>
+              </w:rPr>
+              <w:sym w:font="Symbol" w:char="F0C4"/>
+            </w:r>
+          </w:p>
+        </w:tc>
+        <w:tc>
+          <w:tcPr>
+            <w:tcW w:w="1408" w:type="dxa"/>
+            <w:vAlign w:val="center"/>
+          </w:tcPr>
+          <w:p>
+            <w:pPr>
+              <w:tabs>
+                <w:tab w:val="left" w:pos="954"/>
+              </w:tabs>
+              <w:jc w:val="center"/>
+              <w:cnfStyle w:val="000000100000" w:firstRow="0" w:lastRow="0" w:firstColumn="0" w:lastColumn="0" w:oddVBand="0" w:evenVBand="0" w:oddHBand="1" w:evenHBand="0" w:firstRowFirstColumn="0" w:firstRowLastColumn="0" w:lastRowFirstColumn="0" w:lastRowLastColumn="0"/>
+              <w:rPr>
+                <w:b/>
+                <w:bCs/>
+              </w:rPr>
+            </w:pPr>
+            <w:r>
+              <w:rPr>
+                <w:b/>
+                <w:bCs/>
+                <w:sz w:val="28"/>
+                <w:szCs w:val="28"/>
+              </w:rPr>
+              <w:sym w:font="Symbol" w:char="F0C4"/>
+            </w:r>
+          </w:p>
+        </w:tc>
+        <w:tc>
+          <w:tcPr>
+            <w:tcW w:w="1087" w:type="dxa"/>
+            <w:vAlign w:val="center"/>
+          </w:tcPr>
+          <w:p>
+            <w:pPr>
+              <w:tabs>
+                <w:tab w:val="left" w:pos="954"/>
+              </w:tabs>
+              <w:jc w:val="center"/>
+              <w:cnfStyle w:val="000000100000" w:firstRow="0" w:lastRow="0" w:firstColumn="0" w:lastColumn="0" w:oddVBand="0" w:evenVBand="0" w:oddHBand="1" w:evenHBand="0" w:firstRowFirstColumn="0" w:firstRowLastColumn="0" w:lastRowFirstColumn="0" w:lastRowLastColumn="0"/>
+              <w:rPr>
+                <w:b/>
+                <w:bCs/>
+              </w:rPr>
+            </w:pPr>
+            <w:r>
+              <w:rPr>
+                <w:b/>
+                <w:bCs/>
+                <w:sz w:val="28"/>
+                <w:szCs w:val="28"/>
+              </w:rPr>
+              <w:sym w:font="Symbol" w:char="F0C4"/>
+            </w:r>
+          </w:p>
+        </w:tc>
+      </w:tr>
+      <w:tr>
+        <w:trPr>
+          <w:cnfStyle w:val="000000010000" w:firstRow="0" w:lastRow="0" w:firstColumn="0" w:lastColumn="0" w:oddVBand="0" w:evenVBand="0" w:oddHBand="0" w:evenHBand="1" w:firstRowFirstColumn="0" w:firstRowLastColumn="0" w:lastRowFirstColumn="0" w:lastRowLastColumn="0"/>
+          <w:trHeight w:val="949"/>
+        </w:trPr>
+        <w:tc>
+          <w:tcPr>
+            <w:cnfStyle w:val="001000000000" w:firstRow="0" w:lastRow="0" w:firstColumn="1" w:lastColumn="0" w:oddVBand="0" w:evenVBand="0" w:oddHBand="0" w:evenHBand="0" w:firstRowFirstColumn="0" w:firstRowLastColumn="0" w:lastRowFirstColumn="0" w:lastRowLastColumn="0"/>
+            <w:tcW w:w="4320" w:type="dxa"/>
+            <w:vAlign w:val="center"/>
+          </w:tcPr>
+          <w:p>
+            <w:pPr>
+              <w:tabs>
+                <w:tab w:val="left" w:pos="954"/>
+              </w:tabs>
+              <w:rPr>
+                <w:b w:val="0"/>
+                <w:bCs w:val="0"/>
+              </w:rPr>
+            </w:pPr>
+            <w:r>
+              <w:rPr>
+                <w:b w:val="0"/>
+                <w:bCs w:val="0"/>
+              </w:rPr>
+              <w:t>Publication, sampling, promotion</w:t>
+            </w:r>
+          </w:p>
+        </w:tc>
+        <w:tc>
+          <w:tcPr>
+            <w:tcW w:w="1080" w:type="dxa"/>
+            <w:vAlign w:val="center"/>
+          </w:tcPr>
+          <w:p>
+            <w:pPr>
+              <w:tabs>
+                <w:tab w:val="left" w:pos="954"/>
+              </w:tabs>
+              <w:jc w:val="center"/>
+              <w:cnfStyle w:val="000000010000" w:firstRow="0" w:lastRow="0" w:firstColumn="0" w:lastColumn="0" w:oddVBand="0" w:evenVBand="0" w:oddHBand="0" w:evenHBand="1" w:firstRowFirstColumn="0" w:firstRowLastColumn="0" w:lastRowFirstColumn="0" w:lastRowLastColumn="0"/>
+            </w:pPr>
+            <w:r>
+              <w:rPr>
+                <w:sz w:val="28"/>
+                <w:szCs w:val="28"/>
+              </w:rPr>
+              <w:sym w:font="Symbol" w:char="F0D6"/>
+            </w:r>
+          </w:p>
+        </w:tc>
+        <w:tc>
+          <w:tcPr>
+            <w:tcW w:w="1309" w:type="dxa"/>
+            <w:vAlign w:val="center"/>
+          </w:tcPr>
+          <w:p>
+            <w:pPr>
+              <w:tabs>
+                <w:tab w:val="left" w:pos="954"/>
+              </w:tabs>
+              <w:jc w:val="center"/>
+              <w:cnfStyle w:val="000000010000" w:firstRow="0" w:lastRow="0" w:firstColumn="0" w:lastColumn="0" w:oddVBand="0" w:evenVBand="0" w:oddHBand="0" w:evenHBand="1" w:firstRowFirstColumn="0" w:firstRowLastColumn="0" w:lastRowFirstColumn="0" w:lastRowLastColumn="0"/>
+            </w:pPr>
+            <w:r>
+              <w:rPr>
+                <w:sz w:val="28"/>
+                <w:szCs w:val="28"/>
+              </w:rPr>
+              <w:sym w:font="Symbol" w:char="F0D6"/>
+            </w:r>
+          </w:p>
+        </w:tc>
+        <w:tc>
+          <w:tcPr>
+            <w:tcW w:w="1408" w:type="dxa"/>
+            <w:vAlign w:val="center"/>
+          </w:tcPr>
+          <w:p>
+            <w:pPr>
+              <w:tabs>
+                <w:tab w:val="left" w:pos="954"/>
+              </w:tabs>
+              <w:jc w:val="center"/>
+              <w:cnfStyle w:val="000000010000" w:firstRow="0" w:lastRow="0" w:firstColumn="0" w:lastColumn="0" w:oddVBand="0" w:evenVBand="0" w:oddHBand="0" w:evenHBand="1" w:firstRowFirstColumn="0" w:firstRowLastColumn="0" w:lastRowFirstColumn="0" w:lastRowLastColumn="0"/>
+            </w:pPr>
+            <w:r>
+              <w:rPr>
+                <w:sz w:val="28"/>
+                <w:szCs w:val="28"/>
+              </w:rPr>
+              <w:sym w:font="Symbol" w:char="F0D6"/>
+            </w:r>
+          </w:p>
+        </w:tc>
+        <w:tc>
+          <w:tcPr>
+            <w:tcW w:w="1087" w:type="dxa"/>
+            <w:vAlign w:val="center"/>
+          </w:tcPr>
+          <w:p>
+            <w:pPr>
+              <w:tabs>
+                <w:tab w:val="left" w:pos="954"/>
+              </w:tabs>
+              <w:jc w:val="center"/>
+              <w:cnfStyle w:val="000000010000" w:firstRow="0" w:lastRow="0" w:firstColumn="0" w:lastColumn="0" w:oddVBand="0" w:evenVBand="0" w:oddHBand="0" w:evenHBand="1" w:firstRowFirstColumn="0" w:firstRowLastColumn="0" w:lastRowFirstColumn="0" w:lastRowLastColumn="0"/>
+            </w:pPr>
+            <w:r>
+              <w:rPr>
+                <w:sz w:val="28"/>
+                <w:szCs w:val="28"/>
+              </w:rPr>
+              <w:sym w:font="Symbol" w:char="F0D6"/>
+            </w:r>
+          </w:p>
+        </w:tc>
+      </w:tr>
+      <w:tr>
+        <w:trPr>
+          <w:cnfStyle w:val="000000100000" w:firstRow="0" w:lastRow="0" w:firstColumn="0" w:lastColumn="0" w:oddVBand="0" w:evenVBand="0" w:oddHBand="1" w:evenHBand="0" w:firstRowFirstColumn="0" w:firstRowLastColumn="0" w:lastRowFirstColumn="0" w:lastRowLastColumn="0"/>
+          <w:trHeight w:val="949"/>
+        </w:trPr>
+        <w:tc>
+          <w:tcPr>
+            <w:cnfStyle w:val="001000000000" w:firstRow="0" w:lastRow="0" w:firstColumn="1" w:lastColumn="0" w:oddVBand="0" w:evenVBand="0" w:oddHBand="0" w:evenHBand="0" w:firstRowFirstColumn="0" w:firstRowLastColumn="0" w:lastRowFirstColumn="0" w:lastRowLastColumn="0"/>
+            <w:tcW w:w="4320" w:type="dxa"/>
+            <w:vAlign w:val="center"/>
+          </w:tcPr>
+          <w:p>
+            <w:pPr>
+              <w:tabs>
+                <w:tab w:val="left" w:pos="954"/>
+              </w:tabs>
+              <w:rPr>
+                <w:b w:val="0"/>
+                <w:bCs w:val="0"/>
+              </w:rPr>
+            </w:pPr>
+            <w:r>
+              <w:rPr>
+                <w:b w:val="0"/>
+                <w:bCs w:val="0"/>
+              </w:rPr>
+              <w:t>List of sellers, price, availability</w:t>
+            </w:r>
+          </w:p>
+        </w:tc>
+        <w:tc>
+          <w:tcPr>
+            <w:tcW w:w="1080" w:type="dxa"/>
+            <w:vAlign w:val="center"/>
+          </w:tcPr>
+          <w:p>
+            <w:pPr>
+              <w:tabs>
+                <w:tab w:val="left" w:pos="954"/>
+              </w:tabs>
+              <w:jc w:val="center"/>
+              <w:cnfStyle w:val="000000100000" w:firstRow="0" w:lastRow="0" w:firstColumn="0" w:lastColumn="0" w:oddVBand="0" w:evenVBand="0" w:oddHBand="1" w:evenHBand="0" w:firstRowFirstColumn="0" w:firstRowLastColumn="0" w:lastRowFirstColumn="0" w:lastRowLastColumn="0"/>
+            </w:pPr>
+            <w:r>
+              <w:rPr>
+                <w:sz w:val="28"/>
+                <w:szCs w:val="28"/>
+              </w:rPr>
+              <w:sym w:font="Symbol" w:char="F0D6"/>
+            </w:r>
+          </w:p>
+        </w:tc>
+        <w:tc>
+          <w:tcPr>
+            <w:tcW w:w="1309" w:type="dxa"/>
+            <w:vAlign w:val="center"/>
+          </w:tcPr>
+          <w:p>
+            <w:pPr>
+              <w:tabs>
+                <w:tab w:val="left" w:pos="954"/>
+              </w:tabs>
+              <w:jc w:val="center"/>
+              <w:cnfStyle w:val="000000100000" w:firstRow="0" w:lastRow="0" w:firstColumn="0" w:lastColumn="0" w:oddVBand="0" w:evenVBand="0" w:oddHBand="1" w:evenHBand="0" w:firstRowFirstColumn="0" w:firstRowLastColumn="0" w:lastRowFirstColumn="0" w:lastRowLastColumn="0"/>
+            </w:pPr>
+            <w:r>
+              <w:rPr>
+                <w:sz w:val="28"/>
+                <w:szCs w:val="28"/>
+              </w:rPr>
+              <w:sym w:font="Symbol" w:char="F0D6"/>
+            </w:r>
+          </w:p>
+        </w:tc>
+        <w:tc>
+          <w:tcPr>
+            <w:tcW w:w="1408" w:type="dxa"/>
+            <w:vAlign w:val="center"/>
+          </w:tcPr>
+          <w:p>
+            <w:pPr>
+              <w:tabs>
+                <w:tab w:val="left" w:pos="954"/>
+              </w:tabs>
+              <w:jc w:val="center"/>
+              <w:cnfStyle w:val="000000100000" w:firstRow="0" w:lastRow="0" w:firstColumn="0" w:lastColumn="0" w:oddVBand="0" w:evenVBand="0" w:oddHBand="1" w:evenHBand="0" w:firstRowFirstColumn="0" w:firstRowLastColumn="0" w:lastRowFirstColumn="0" w:lastRowLastColumn="0"/>
+            </w:pPr>
+            <w:r>
+              <w:rPr>
+                <w:sz w:val="28"/>
+                <w:szCs w:val="28"/>
+              </w:rPr>
+              <w:sym w:font="Symbol" w:char="F0D6"/>
+            </w:r>
+          </w:p>
+        </w:tc>
+        <w:tc>
+          <w:tcPr>
+            <w:tcW w:w="1087" w:type="dxa"/>
+            <w:vAlign w:val="center"/>
+          </w:tcPr>
+          <w:p>
+            <w:pPr>
+              <w:tabs>
+                <w:tab w:val="left" w:pos="954"/>
+              </w:tabs>
+              <w:jc w:val="center"/>
+              <w:cnfStyle w:val="000000100000" w:firstRow="0" w:lastRow="0" w:firstColumn="0" w:lastColumn="0" w:oddVBand="0" w:evenVBand="0" w:oddHBand="1" w:evenHBand="0" w:firstRowFirstColumn="0" w:firstRowLastColumn="0" w:lastRowFirstColumn="0" w:lastRowLastColumn="0"/>
+            </w:pPr>
+            <w:r>
+              <w:rPr>
+                <w:sz w:val="28"/>
+                <w:szCs w:val="28"/>
+              </w:rPr>
+              <w:sym w:font="Symbol" w:char="F0D6"/>
+            </w:r>
+          </w:p>
+        </w:tc>
+      </w:tr>
+    </w:tbl>
+    <w:p>
+      <w:pPr>
+        <w:pStyle w:val="ListParagraph"/>
+        <w:tabs>
+          <w:tab w:val="left" w:pos="954"/>
+        </w:tabs>
+      </w:pPr>
+      <w:bookmarkStart w:id="1" w:name="_GoBack"/>
+      <w:bookmarkEnd w:id="1"/>
     </w:p>
     <w:p>
       <w:pPr>
@@ -4137,10 +5016,6 @@
         </w:tabs>
       </w:pPr>
       <w:r>
-        <w:lastRenderedPageBreak/>
-        <w:t>Conclusion</w:t>
-      </w:r>
-      <w:r>
         <w:br w:type="page"/>
       </w:r>
     </w:p>
@@ -4157,18 +5032,37 @@
       </w:pPr>
       <w:r>
         <w:lastRenderedPageBreak/>
-        <w:t>References:</w:t>
-      </w:r>
-    </w:p>
-    <w:p>
-      <w:pPr>
+        <w:t>Conclusion</w:t>
+      </w:r>
+      <w:r>
+        <w:br w:type="page"/>
+      </w:r>
+    </w:p>
+    <w:p>
+      <w:pPr>
+        <w:pStyle w:val="Heading1"/>
+        <w:numPr>
+          <w:ilvl w:val="0"/>
+          <w:numId w:val="6"/>
+        </w:numPr>
         <w:tabs>
           <w:tab w:val="left" w:pos="954"/>
         </w:tabs>
       </w:pPr>
+      <w:r>
+        <w:lastRenderedPageBreak/>
+        <w:t>References:</w:t>
+      </w:r>
+    </w:p>
+    <w:p>
+      <w:pPr>
+        <w:tabs>
+          <w:tab w:val="left" w:pos="954"/>
+        </w:tabs>
+      </w:pPr>
     </w:p>
     <w:sectPr>
-      <w:headerReference w:type="default" r:id="rId29"/>
+      <w:headerReference w:type="default" r:id="rId30"/>
       <w:pgSz w:w="12240" w:h="15840"/>
       <w:pgMar w:top="2016" w:right="1800" w:bottom="1440" w:left="1800" w:header="1440" w:footer="0" w:gutter="0"/>
       <w:cols w:space="720"/>
@@ -4179,7 +5073,7 @@
 </file>
 
 <file path=word/endnotes.xml><?xml version="1.0" encoding="utf-8"?>
-<w:endnotes xmlns:wpc="http://schemas.microsoft.com/office/word/2010/wordprocessingCanvas" xmlns:cx="http://schemas.microsoft.com/office/drawing/2014/chartex" xmlns:cx1="http://schemas.microsoft.com/office/drawing/2015/9/8/chartex" xmlns:cx2="http://schemas.microsoft.com/office/drawing/2015/10/21/chartex" xmlns:cx3="http://schemas.microsoft.com/office/drawing/2016/5/9/chartex" xmlns:cx4="http://schemas.microsoft.com/office/drawing/2016/5/10/chartex" xmlns:cx5="http://schemas.microsoft.com/office/drawing/2016/5/11/chartex" xmlns:cx6="http://schemas.microsoft.com/office/drawing/2016/5/12/chartex" xmlns:cx7="http://schemas.microsoft.com/office/drawing/2016/5/13/chartex" xmlns:cx8="http://schemas.microsoft.com/office/drawing/2016/5/14/chartex" xmlns:mc="http://schemas.openxmlformats.org/markup-compatibility/2006" xmlns:aink="http://schemas.microsoft.com/office/drawing/2016/ink" xmlns:am3d="http://schemas.microsoft.com/office/drawing/2017/model3d" xmlns:o="urn:schemas-microsoft-com:office:office" xmlns:r="http://schemas.openxmlformats.org/officeDocument/2006/relationships" xmlns:m="http://schemas.openxmlformats.org/officeDocument/2006/math" xmlns:v="urn:schemas-microsoft-com:vml" xmlns:wp14="http://schemas.microsoft.com/office/word/2010/wordprocessingDrawing" xmlns:wp="http://schemas.openxmlformats.org/drawingml/2006/wordprocessingDrawing" xmlns:w10="urn:schemas-microsoft-com:office:word" xmlns:w="http://schemas.openxmlformats.org/wordprocessingml/2006/main" xmlns:w14="http://schemas.microsoft.com/office/word/2010/wordml" xmlns:w15="http://schemas.microsoft.com/office/word/2012/wordml" xmlns:w16cid="http://schemas.microsoft.com/office/word/2016/wordml/cid" xmlns:w16se="http://schemas.microsoft.com/office/word/2015/wordml/symex" xmlns:wpg="http://schemas.microsoft.com/office/word/2010/wordprocessingGroup" xmlns:wpi="http://schemas.microsoft.com/office/word/2010/wordprocessingInk" xmlns:wne="http://schemas.microsoft.com/office/word/2006/wordml" xmlns:wps="http://schemas.microsoft.com/office/word/2010/wordprocessingShape" mc:Ignorable="w14 w15 w16se w16cid wp14">
+<w:endnotes xmlns:wpc="http://schemas.microsoft.com/office/word/2010/wordprocessingCanvas" xmlns:mc="http://schemas.openxmlformats.org/markup-compatibility/2006" xmlns:o="urn:schemas-microsoft-com:office:office" xmlns:r="http://schemas.openxmlformats.org/officeDocument/2006/relationships" xmlns:m="http://schemas.openxmlformats.org/officeDocument/2006/math" xmlns:v="urn:schemas-microsoft-com:vml" xmlns:wp14="http://schemas.microsoft.com/office/word/2010/wordprocessingDrawing" xmlns:wp="http://schemas.openxmlformats.org/drawingml/2006/wordprocessingDrawing" xmlns:w10="urn:schemas-microsoft-com:office:word" xmlns:w="http://schemas.openxmlformats.org/wordprocessingml/2006/main" xmlns:w14="http://schemas.microsoft.com/office/word/2010/wordml" xmlns:wpg="http://schemas.microsoft.com/office/word/2010/wordprocessingGroup" xmlns:wpi="http://schemas.microsoft.com/office/word/2010/wordprocessingInk" xmlns:wne="http://schemas.microsoft.com/office/word/2006/wordml" xmlns:wps="http://schemas.microsoft.com/office/word/2010/wordprocessingShape" mc:Ignorable="w14 wp14">
   <w:endnote w:type="separator" w:id="-1">
     <w:p>
       <w:r>
@@ -4198,7 +5092,7 @@
 </file>
 
 <file path=word/footer1.xml><?xml version="1.0" encoding="utf-8"?>
-<w:ftr xmlns:wpc="http://schemas.microsoft.com/office/word/2010/wordprocessingCanvas" xmlns:cx="http://schemas.microsoft.com/office/drawing/2014/chartex" xmlns:cx1="http://schemas.microsoft.com/office/drawing/2015/9/8/chartex" xmlns:cx2="http://schemas.microsoft.com/office/drawing/2015/10/21/chartex" xmlns:cx3="http://schemas.microsoft.com/office/drawing/2016/5/9/chartex" xmlns:cx4="http://schemas.microsoft.com/office/drawing/2016/5/10/chartex" xmlns:cx5="http://schemas.microsoft.com/office/drawing/2016/5/11/chartex" xmlns:cx6="http://schemas.microsoft.com/office/drawing/2016/5/12/chartex" xmlns:cx7="http://schemas.microsoft.com/office/drawing/2016/5/13/chartex" xmlns:cx8="http://schemas.microsoft.com/office/drawing/2016/5/14/chartex" xmlns:mc="http://schemas.openxmlformats.org/markup-compatibility/2006" xmlns:aink="http://schemas.microsoft.com/office/drawing/2016/ink" xmlns:am3d="http://schemas.microsoft.com/office/drawing/2017/model3d" xmlns:o="urn:schemas-microsoft-com:office:office" xmlns:r="http://schemas.openxmlformats.org/officeDocument/2006/relationships" xmlns:m="http://schemas.openxmlformats.org/officeDocument/2006/math" xmlns:v="urn:schemas-microsoft-com:vml" xmlns:wp14="http://schemas.microsoft.com/office/word/2010/wordprocessingDrawing" xmlns:wp="http://schemas.openxmlformats.org/drawingml/2006/wordprocessingDrawing" xmlns:w10="urn:schemas-microsoft-com:office:word" xmlns:w="http://schemas.openxmlformats.org/wordprocessingml/2006/main" xmlns:w14="http://schemas.microsoft.com/office/word/2010/wordml" xmlns:w15="http://schemas.microsoft.com/office/word/2012/wordml" xmlns:w16cid="http://schemas.microsoft.com/office/word/2016/wordml/cid" xmlns:w16se="http://schemas.microsoft.com/office/word/2015/wordml/symex" xmlns:wpg="http://schemas.microsoft.com/office/word/2010/wordprocessingGroup" xmlns:wpi="http://schemas.microsoft.com/office/word/2010/wordprocessingInk" xmlns:wne="http://schemas.microsoft.com/office/word/2006/wordml" xmlns:wps="http://schemas.microsoft.com/office/word/2010/wordprocessingShape" mc:Ignorable="w14 w15 w16se w16cid wp14">
+<w:ftr xmlns:wpc="http://schemas.microsoft.com/office/word/2010/wordprocessingCanvas" xmlns:mc="http://schemas.openxmlformats.org/markup-compatibility/2006" xmlns:o="urn:schemas-microsoft-com:office:office" xmlns:r="http://schemas.openxmlformats.org/officeDocument/2006/relationships" xmlns:m="http://schemas.openxmlformats.org/officeDocument/2006/math" xmlns:v="urn:schemas-microsoft-com:vml" xmlns:wp14="http://schemas.microsoft.com/office/word/2010/wordprocessingDrawing" xmlns:wp="http://schemas.openxmlformats.org/drawingml/2006/wordprocessingDrawing" xmlns:w10="urn:schemas-microsoft-com:office:word" xmlns:w="http://schemas.openxmlformats.org/wordprocessingml/2006/main" xmlns:w14="http://schemas.microsoft.com/office/word/2010/wordml" xmlns:wpg="http://schemas.microsoft.com/office/word/2010/wordprocessingGroup" xmlns:wpi="http://schemas.microsoft.com/office/word/2010/wordprocessingInk" xmlns:wne="http://schemas.microsoft.com/office/word/2006/wordml" xmlns:wps="http://schemas.microsoft.com/office/word/2010/wordprocessingShape" mc:Ignorable="w14 wp14">
   <w:p>
     <w:pPr>
       <w:pStyle w:val="Footer"/>
@@ -4209,7 +5103,7 @@
 </file>
 
 <file path=word/footer2.xml><?xml version="1.0" encoding="utf-8"?>
-<w:ftr xmlns:wpc="http://schemas.microsoft.com/office/word/2010/wordprocessingCanvas" xmlns:cx="http://schemas.microsoft.com/office/drawing/2014/chartex" xmlns:cx1="http://schemas.microsoft.com/office/drawing/2015/9/8/chartex" xmlns:cx2="http://schemas.microsoft.com/office/drawing/2015/10/21/chartex" xmlns:cx3="http://schemas.microsoft.com/office/drawing/2016/5/9/chartex" xmlns:cx4="http://schemas.microsoft.com/office/drawing/2016/5/10/chartex" xmlns:cx5="http://schemas.microsoft.com/office/drawing/2016/5/11/chartex" xmlns:cx6="http://schemas.microsoft.com/office/drawing/2016/5/12/chartex" xmlns:cx7="http://schemas.microsoft.com/office/drawing/2016/5/13/chartex" xmlns:cx8="http://schemas.microsoft.com/office/drawing/2016/5/14/chartex" xmlns:mc="http://schemas.openxmlformats.org/markup-compatibility/2006" xmlns:aink="http://schemas.microsoft.com/office/drawing/2016/ink" xmlns:am3d="http://schemas.microsoft.com/office/drawing/2017/model3d" xmlns:o="urn:schemas-microsoft-com:office:office" xmlns:r="http://schemas.openxmlformats.org/officeDocument/2006/relationships" xmlns:m="http://schemas.openxmlformats.org/officeDocument/2006/math" xmlns:v="urn:schemas-microsoft-com:vml" xmlns:wp14="http://schemas.microsoft.com/office/word/2010/wordprocessingDrawing" xmlns:wp="http://schemas.openxmlformats.org/drawingml/2006/wordprocessingDrawing" xmlns:w10="urn:schemas-microsoft-com:office:word" xmlns:w="http://schemas.openxmlformats.org/wordprocessingml/2006/main" xmlns:w14="http://schemas.microsoft.com/office/word/2010/wordml" xmlns:w15="http://schemas.microsoft.com/office/word/2012/wordml" xmlns:w16cid="http://schemas.microsoft.com/office/word/2016/wordml/cid" xmlns:w16se="http://schemas.microsoft.com/office/word/2015/wordml/symex" xmlns:wpg="http://schemas.microsoft.com/office/word/2010/wordprocessingGroup" xmlns:wpi="http://schemas.microsoft.com/office/word/2010/wordprocessingInk" xmlns:wne="http://schemas.microsoft.com/office/word/2006/wordml" xmlns:wps="http://schemas.microsoft.com/office/word/2010/wordprocessingShape" mc:Ignorable="w14 w15 w16se w16cid wp14">
+<w:ftr xmlns:wpc="http://schemas.microsoft.com/office/word/2010/wordprocessingCanvas" xmlns:mc="http://schemas.openxmlformats.org/markup-compatibility/2006" xmlns:o="urn:schemas-microsoft-com:office:office" xmlns:r="http://schemas.openxmlformats.org/officeDocument/2006/relationships" xmlns:m="http://schemas.openxmlformats.org/officeDocument/2006/math" xmlns:v="urn:schemas-microsoft-com:vml" xmlns:wp14="http://schemas.microsoft.com/office/word/2010/wordprocessingDrawing" xmlns:wp="http://schemas.openxmlformats.org/drawingml/2006/wordprocessingDrawing" xmlns:w10="urn:schemas-microsoft-com:office:word" xmlns:w="http://schemas.openxmlformats.org/wordprocessingml/2006/main" xmlns:w14="http://schemas.microsoft.com/office/word/2010/wordml" xmlns:wpg="http://schemas.microsoft.com/office/word/2010/wordprocessingGroup" xmlns:wpi="http://schemas.microsoft.com/office/word/2010/wordprocessingInk" xmlns:wne="http://schemas.microsoft.com/office/word/2006/wordml" xmlns:wps="http://schemas.microsoft.com/office/word/2010/wordprocessingShape" mc:Ignorable="w14 wp14">
   <w:p>
     <w:pPr>
       <w:pStyle w:val="Footer"/>
@@ -4222,7 +5116,7 @@
       <mc:AlternateContent>
         <mc:Choice Requires="wps">
           <w:drawing>
-            <wp:anchor distT="0" distB="0" distL="114300" distR="114300" simplePos="0" relativeHeight="3" behindDoc="1" locked="0" layoutInCell="1" allowOverlap="1" wp14:anchorId="1506103E">
+            <wp:anchor distT="0" distB="0" distL="114300" distR="114300" simplePos="0" relativeHeight="3" behindDoc="1" locked="0" layoutInCell="1" allowOverlap="1">
               <wp:simplePos x="0" y="0"/>
               <wp:positionH relativeFrom="rightMargin">
                 <wp:posOffset>0</wp:posOffset>
@@ -4278,7 +5172,6 @@
                               <w:docPartUnique/>
                             </w:docPartObj>
                           </w:sdtPr>
-                          <w:sdtEndPr/>
                           <w:sdtContent>
                             <w:p>
                               <w:pPr>
@@ -4301,6 +5194,10 @@
                                 <w:fldChar w:fldCharType="separate"/>
                               </w:r>
                               <w:r>
+                                <w:rPr>
+                                  <w:noProof/>
+                                  <w:color w:val="000000"/>
+                                </w:rPr>
                                 <w:t>1</w:t>
                               </w:r>
                               <w:r>
@@ -4322,7 +5219,7 @@
         </mc:Choice>
         <mc:Fallback>
           <w:pict>
-            <v:shapetype w14:anchorId="1506103E" id="_x0000_t5" coordsize="21600,21600" o:spt="5" adj="10800" path="m@0,l,21600r21600,xe">
+            <v:shapetype id="_x0000_t5" coordsize="21600,21600" o:spt="5" adj="10800" path="m@0,l,21600r21600,xe">
               <v:stroke joinstyle="miter"/>
               <v:formulas>
                 <v:f eqn="val #0"/>
@@ -4345,7 +5242,6 @@
                         <w:docPartUnique/>
                       </w:docPartObj>
                     </w:sdtPr>
-                    <w:sdtEndPr/>
                     <w:sdtContent>
                       <w:p>
                         <w:pPr>
@@ -4368,6 +5264,10 @@
                           <w:fldChar w:fldCharType="separate"/>
                         </w:r>
                         <w:r>
+                          <w:rPr>
+                            <w:noProof/>
+                            <w:color w:val="000000"/>
+                          </w:rPr>
                           <w:t>1</w:t>
                         </w:r>
                         <w:r>
@@ -4389,7 +5289,7 @@
 </file>
 
 <file path=word/footer3.xml><?xml version="1.0" encoding="utf-8"?>
-<w:ftr xmlns:wpc="http://schemas.microsoft.com/office/word/2010/wordprocessingCanvas" xmlns:cx="http://schemas.microsoft.com/office/drawing/2014/chartex" xmlns:cx1="http://schemas.microsoft.com/office/drawing/2015/9/8/chartex" xmlns:cx2="http://schemas.microsoft.com/office/drawing/2015/10/21/chartex" xmlns:cx3="http://schemas.microsoft.com/office/drawing/2016/5/9/chartex" xmlns:cx4="http://schemas.microsoft.com/office/drawing/2016/5/10/chartex" xmlns:cx5="http://schemas.microsoft.com/office/drawing/2016/5/11/chartex" xmlns:cx6="http://schemas.microsoft.com/office/drawing/2016/5/12/chartex" xmlns:cx7="http://schemas.microsoft.com/office/drawing/2016/5/13/chartex" xmlns:cx8="http://schemas.microsoft.com/office/drawing/2016/5/14/chartex" xmlns:mc="http://schemas.openxmlformats.org/markup-compatibility/2006" xmlns:aink="http://schemas.microsoft.com/office/drawing/2016/ink" xmlns:am3d="http://schemas.microsoft.com/office/drawing/2017/model3d" xmlns:o="urn:schemas-microsoft-com:office:office" xmlns:r="http://schemas.openxmlformats.org/officeDocument/2006/relationships" xmlns:m="http://schemas.openxmlformats.org/officeDocument/2006/math" xmlns:v="urn:schemas-microsoft-com:vml" xmlns:wp14="http://schemas.microsoft.com/office/word/2010/wordprocessingDrawing" xmlns:wp="http://schemas.openxmlformats.org/drawingml/2006/wordprocessingDrawing" xmlns:w10="urn:schemas-microsoft-com:office:word" xmlns:w="http://schemas.openxmlformats.org/wordprocessingml/2006/main" xmlns:w14="http://schemas.microsoft.com/office/word/2010/wordml" xmlns:w15="http://schemas.microsoft.com/office/word/2012/wordml" xmlns:w16cid="http://schemas.microsoft.com/office/word/2016/wordml/cid" xmlns:w16se="http://schemas.microsoft.com/office/word/2015/wordml/symex" xmlns:wpg="http://schemas.microsoft.com/office/word/2010/wordprocessingGroup" xmlns:wpi="http://schemas.microsoft.com/office/word/2010/wordprocessingInk" xmlns:wne="http://schemas.microsoft.com/office/word/2006/wordml" xmlns:wps="http://schemas.microsoft.com/office/word/2010/wordprocessingShape" mc:Ignorable="w14 w15 w16se w16cid wp14">
+<w:ftr xmlns:wpc="http://schemas.microsoft.com/office/word/2010/wordprocessingCanvas" xmlns:mc="http://schemas.openxmlformats.org/markup-compatibility/2006" xmlns:o="urn:schemas-microsoft-com:office:office" xmlns:r="http://schemas.openxmlformats.org/officeDocument/2006/relationships" xmlns:m="http://schemas.openxmlformats.org/officeDocument/2006/math" xmlns:v="urn:schemas-microsoft-com:vml" xmlns:wp14="http://schemas.microsoft.com/office/word/2010/wordprocessingDrawing" xmlns:wp="http://schemas.openxmlformats.org/drawingml/2006/wordprocessingDrawing" xmlns:w10="urn:schemas-microsoft-com:office:word" xmlns:w="http://schemas.openxmlformats.org/wordprocessingml/2006/main" xmlns:w14="http://schemas.microsoft.com/office/word/2010/wordml" xmlns:wpg="http://schemas.microsoft.com/office/word/2010/wordprocessingGroup" xmlns:wpi="http://schemas.microsoft.com/office/word/2010/wordprocessingInk" xmlns:wne="http://schemas.microsoft.com/office/word/2006/wordml" xmlns:wps="http://schemas.microsoft.com/office/word/2010/wordprocessingShape" mc:Ignorable="w14 wp14">
   <w:p>
     <w:pPr>
       <w:pStyle w:val="Footer"/>
@@ -4402,7 +5302,7 @@
       <mc:AlternateContent>
         <mc:Choice Requires="wps">
           <w:drawing>
-            <wp:anchor distT="0" distB="0" distL="114300" distR="114300" simplePos="0" relativeHeight="5" behindDoc="1" locked="0" layoutInCell="1" allowOverlap="1" wp14:anchorId="0B944CAE">
+            <wp:anchor distT="0" distB="0" distL="114300" distR="114300" simplePos="0" relativeHeight="5" behindDoc="1" locked="0" layoutInCell="1" allowOverlap="1">
               <wp:simplePos x="0" y="0"/>
               <wp:positionH relativeFrom="rightMargin">
                 <wp:posOffset>0</wp:posOffset>
@@ -4458,7 +5358,6 @@
                               <w:docPartUnique/>
                             </w:docPartObj>
                           </w:sdtPr>
-                          <w:sdtEndPr/>
                           <w:sdtContent>
                             <w:p>
                               <w:pPr>
@@ -4481,6 +5380,10 @@
                                 <w:fldChar w:fldCharType="separate"/>
                               </w:r>
                               <w:r>
+                                <w:rPr>
+                                  <w:noProof/>
+                                  <w:color w:val="000000"/>
+                                </w:rPr>
                                 <w:t>3</w:t>
                               </w:r>
                               <w:r>
@@ -4502,7 +5405,7 @@
         </mc:Choice>
         <mc:Fallback>
           <w:pict>
-            <v:shapetype w14:anchorId="0B944CAE" id="_x0000_t5" coordsize="21600,21600" o:spt="5" adj="10800" path="m@0,l,21600r21600,xe">
+            <v:shapetype id="_x0000_t5" coordsize="21600,21600" o:spt="5" adj="10800" path="m@0,l,21600r21600,xe">
               <v:stroke joinstyle="miter"/>
               <v:formulas>
                 <v:f eqn="val #0"/>
@@ -4525,7 +5428,6 @@
                         <w:docPartUnique/>
                       </w:docPartObj>
                     </w:sdtPr>
-                    <w:sdtEndPr/>
                     <w:sdtContent>
                       <w:p>
                         <w:pPr>
@@ -4548,6 +5450,10 @@
                           <w:fldChar w:fldCharType="separate"/>
                         </w:r>
                         <w:r>
+                          <w:rPr>
+                            <w:noProof/>
+                            <w:color w:val="000000"/>
+                          </w:rPr>
                           <w:t>3</w:t>
                         </w:r>
                         <w:r>
@@ -4569,7 +5475,7 @@
 </file>
 
 <file path=word/footer4.xml><?xml version="1.0" encoding="utf-8"?>
-<w:ftr xmlns:wpc="http://schemas.microsoft.com/office/word/2010/wordprocessingCanvas" xmlns:cx="http://schemas.microsoft.com/office/drawing/2014/chartex" xmlns:cx1="http://schemas.microsoft.com/office/drawing/2015/9/8/chartex" xmlns:cx2="http://schemas.microsoft.com/office/drawing/2015/10/21/chartex" xmlns:cx3="http://schemas.microsoft.com/office/drawing/2016/5/9/chartex" xmlns:cx4="http://schemas.microsoft.com/office/drawing/2016/5/10/chartex" xmlns:cx5="http://schemas.microsoft.com/office/drawing/2016/5/11/chartex" xmlns:cx6="http://schemas.microsoft.com/office/drawing/2016/5/12/chartex" xmlns:cx7="http://schemas.microsoft.com/office/drawing/2016/5/13/chartex" xmlns:cx8="http://schemas.microsoft.com/office/drawing/2016/5/14/chartex" xmlns:mc="http://schemas.openxmlformats.org/markup-compatibility/2006" xmlns:aink="http://schemas.microsoft.com/office/drawing/2016/ink" xmlns:am3d="http://schemas.microsoft.com/office/drawing/2017/model3d" xmlns:o="urn:schemas-microsoft-com:office:office" xmlns:r="http://schemas.openxmlformats.org/officeDocument/2006/relationships" xmlns:m="http://schemas.openxmlformats.org/officeDocument/2006/math" xmlns:v="urn:schemas-microsoft-com:vml" xmlns:wp14="http://schemas.microsoft.com/office/word/2010/wordprocessingDrawing" xmlns:wp="http://schemas.openxmlformats.org/drawingml/2006/wordprocessingDrawing" xmlns:w10="urn:schemas-microsoft-com:office:word" xmlns:w="http://schemas.openxmlformats.org/wordprocessingml/2006/main" xmlns:w14="http://schemas.microsoft.com/office/word/2010/wordml" xmlns:w15="http://schemas.microsoft.com/office/word/2012/wordml" xmlns:w16cid="http://schemas.microsoft.com/office/word/2016/wordml/cid" xmlns:w16se="http://schemas.microsoft.com/office/word/2015/wordml/symex" xmlns:wpg="http://schemas.microsoft.com/office/word/2010/wordprocessingGroup" xmlns:wpi="http://schemas.microsoft.com/office/word/2010/wordprocessingInk" xmlns:wne="http://schemas.microsoft.com/office/word/2006/wordml" xmlns:wps="http://schemas.microsoft.com/office/word/2010/wordprocessingShape" mc:Ignorable="w14 w15 w16se w16cid wp14">
+<w:ftr xmlns:wpc="http://schemas.microsoft.com/office/word/2010/wordprocessingCanvas" xmlns:mc="http://schemas.openxmlformats.org/markup-compatibility/2006" xmlns:o="urn:schemas-microsoft-com:office:office" xmlns:r="http://schemas.openxmlformats.org/officeDocument/2006/relationships" xmlns:m="http://schemas.openxmlformats.org/officeDocument/2006/math" xmlns:v="urn:schemas-microsoft-com:vml" xmlns:wp14="http://schemas.microsoft.com/office/word/2010/wordprocessingDrawing" xmlns:wp="http://schemas.openxmlformats.org/drawingml/2006/wordprocessingDrawing" xmlns:w10="urn:schemas-microsoft-com:office:word" xmlns:w="http://schemas.openxmlformats.org/wordprocessingml/2006/main" xmlns:w14="http://schemas.microsoft.com/office/word/2010/wordml" xmlns:wpg="http://schemas.microsoft.com/office/word/2010/wordprocessingGroup" xmlns:wpi="http://schemas.microsoft.com/office/word/2010/wordprocessingInk" xmlns:wne="http://schemas.microsoft.com/office/word/2006/wordml" xmlns:wps="http://schemas.microsoft.com/office/word/2010/wordprocessingShape" mc:Ignorable="w14 wp14">
   <w:p>
     <w:pPr>
       <w:pStyle w:val="Footer"/>
@@ -4579,7 +5485,7 @@
 </file>
 
 <file path=word/footer5.xml><?xml version="1.0" encoding="utf-8"?>
-<w:ftr xmlns:wpc="http://schemas.microsoft.com/office/word/2010/wordprocessingCanvas" xmlns:cx="http://schemas.microsoft.com/office/drawing/2014/chartex" xmlns:cx1="http://schemas.microsoft.com/office/drawing/2015/9/8/chartex" xmlns:cx2="http://schemas.microsoft.com/office/drawing/2015/10/21/chartex" xmlns:cx3="http://schemas.microsoft.com/office/drawing/2016/5/9/chartex" xmlns:cx4="http://schemas.microsoft.com/office/drawing/2016/5/10/chartex" xmlns:cx5="http://schemas.microsoft.com/office/drawing/2016/5/11/chartex" xmlns:cx6="http://schemas.microsoft.com/office/drawing/2016/5/12/chartex" xmlns:cx7="http://schemas.microsoft.com/office/drawing/2016/5/13/chartex" xmlns:cx8="http://schemas.microsoft.com/office/drawing/2016/5/14/chartex" xmlns:mc="http://schemas.openxmlformats.org/markup-compatibility/2006" xmlns:aink="http://schemas.microsoft.com/office/drawing/2016/ink" xmlns:am3d="http://schemas.microsoft.com/office/drawing/2017/model3d" xmlns:o="urn:schemas-microsoft-com:office:office" xmlns:r="http://schemas.openxmlformats.org/officeDocument/2006/relationships" xmlns:m="http://schemas.openxmlformats.org/officeDocument/2006/math" xmlns:v="urn:schemas-microsoft-com:vml" xmlns:wp14="http://schemas.microsoft.com/office/word/2010/wordprocessingDrawing" xmlns:wp="http://schemas.openxmlformats.org/drawingml/2006/wordprocessingDrawing" xmlns:w10="urn:schemas-microsoft-com:office:word" xmlns:w="http://schemas.openxmlformats.org/wordprocessingml/2006/main" xmlns:w14="http://schemas.microsoft.com/office/word/2010/wordml" xmlns:w15="http://schemas.microsoft.com/office/word/2012/wordml" xmlns:w16cid="http://schemas.microsoft.com/office/word/2016/wordml/cid" xmlns:w16se="http://schemas.microsoft.com/office/word/2015/wordml/symex" xmlns:wpg="http://schemas.microsoft.com/office/word/2010/wordprocessingGroup" xmlns:wpi="http://schemas.microsoft.com/office/word/2010/wordprocessingInk" xmlns:wne="http://schemas.microsoft.com/office/word/2006/wordml" xmlns:wps="http://schemas.microsoft.com/office/word/2010/wordprocessingShape" mc:Ignorable="w14 w15 w16se w16cid wp14">
+<w:ftr xmlns:wpc="http://schemas.microsoft.com/office/word/2010/wordprocessingCanvas" xmlns:mc="http://schemas.openxmlformats.org/markup-compatibility/2006" xmlns:o="urn:schemas-microsoft-com:office:office" xmlns:r="http://schemas.openxmlformats.org/officeDocument/2006/relationships" xmlns:m="http://schemas.openxmlformats.org/officeDocument/2006/math" xmlns:v="urn:schemas-microsoft-com:vml" xmlns:wp14="http://schemas.microsoft.com/office/word/2010/wordprocessingDrawing" xmlns:wp="http://schemas.openxmlformats.org/drawingml/2006/wordprocessingDrawing" xmlns:w10="urn:schemas-microsoft-com:office:word" xmlns:w="http://schemas.openxmlformats.org/wordprocessingml/2006/main" xmlns:w14="http://schemas.microsoft.com/office/word/2010/wordml" xmlns:wpg="http://schemas.microsoft.com/office/word/2010/wordprocessingGroup" xmlns:wpi="http://schemas.microsoft.com/office/word/2010/wordprocessingInk" xmlns:wne="http://schemas.microsoft.com/office/word/2006/wordml" xmlns:wps="http://schemas.microsoft.com/office/word/2010/wordprocessingShape" mc:Ignorable="w14 wp14">
   <w:p>
     <w:pPr>
       <w:pStyle w:val="Footer"/>
@@ -4594,7 +5500,7 @@
 </file>
 
 <file path=word/footnotes.xml><?xml version="1.0" encoding="utf-8"?>
-<w:footnotes xmlns:wpc="http://schemas.microsoft.com/office/word/2010/wordprocessingCanvas" xmlns:cx="http://schemas.microsoft.com/office/drawing/2014/chartex" xmlns:cx1="http://schemas.microsoft.com/office/drawing/2015/9/8/chartex" xmlns:cx2="http://schemas.microsoft.com/office/drawing/2015/10/21/chartex" xmlns:cx3="http://schemas.microsoft.com/office/drawing/2016/5/9/chartex" xmlns:cx4="http://schemas.microsoft.com/office/drawing/2016/5/10/chartex" xmlns:cx5="http://schemas.microsoft.com/office/drawing/2016/5/11/chartex" xmlns:cx6="http://schemas.microsoft.com/office/drawing/2016/5/12/chartex" xmlns:cx7="http://schemas.microsoft.com/office/drawing/2016/5/13/chartex" xmlns:cx8="http://schemas.microsoft.com/office/drawing/2016/5/14/chartex" xmlns:mc="http://schemas.openxmlformats.org/markup-compatibility/2006" xmlns:aink="http://schemas.microsoft.com/office/drawing/2016/ink" xmlns:am3d="http://schemas.microsoft.com/office/drawing/2017/model3d" xmlns:o="urn:schemas-microsoft-com:office:office" xmlns:r="http://schemas.openxmlformats.org/officeDocument/2006/relationships" xmlns:m="http://schemas.openxmlformats.org/officeDocument/2006/math" xmlns:v="urn:schemas-microsoft-com:vml" xmlns:wp14="http://schemas.microsoft.com/office/word/2010/wordprocessingDrawing" xmlns:wp="http://schemas.openxmlformats.org/drawingml/2006/wordprocessingDrawing" xmlns:w10="urn:schemas-microsoft-com:office:word" xmlns:w="http://schemas.openxmlformats.org/wordprocessingml/2006/main" xmlns:w14="http://schemas.microsoft.com/office/word/2010/wordml" xmlns:w15="http://schemas.microsoft.com/office/word/2012/wordml" xmlns:w16cid="http://schemas.microsoft.com/office/word/2016/wordml/cid" xmlns:w16se="http://schemas.microsoft.com/office/word/2015/wordml/symex" xmlns:wpg="http://schemas.microsoft.com/office/word/2010/wordprocessingGroup" xmlns:wpi="http://schemas.microsoft.com/office/word/2010/wordprocessingInk" xmlns:wne="http://schemas.microsoft.com/office/word/2006/wordml" xmlns:wps="http://schemas.microsoft.com/office/word/2010/wordprocessingShape" mc:Ignorable="w14 w15 w16se w16cid wp14">
+<w:footnotes xmlns:wpc="http://schemas.microsoft.com/office/word/2010/wordprocessingCanvas" xmlns:mc="http://schemas.openxmlformats.org/markup-compatibility/2006" xmlns:o="urn:schemas-microsoft-com:office:office" xmlns:r="http://schemas.openxmlformats.org/officeDocument/2006/relationships" xmlns:m="http://schemas.openxmlformats.org/officeDocument/2006/math" xmlns:v="urn:schemas-microsoft-com:vml" xmlns:wp14="http://schemas.microsoft.com/office/word/2010/wordprocessingDrawing" xmlns:wp="http://schemas.openxmlformats.org/drawingml/2006/wordprocessingDrawing" xmlns:w10="urn:schemas-microsoft-com:office:word" xmlns:w="http://schemas.openxmlformats.org/wordprocessingml/2006/main" xmlns:w14="http://schemas.microsoft.com/office/word/2010/wordml" xmlns:wpg="http://schemas.microsoft.com/office/word/2010/wordprocessingGroup" xmlns:wpi="http://schemas.microsoft.com/office/word/2010/wordprocessingInk" xmlns:wne="http://schemas.microsoft.com/office/word/2006/wordml" xmlns:wps="http://schemas.microsoft.com/office/word/2010/wordprocessingShape" mc:Ignorable="w14 wp14">
   <w:footnote w:type="separator" w:id="-1">
     <w:p>
       <w:r>
@@ -4613,7 +5519,7 @@
 </file>
 
 <file path=word/header1.xml><?xml version="1.0" encoding="utf-8"?>
-<w:hdr xmlns:wpc="http://schemas.microsoft.com/office/word/2010/wordprocessingCanvas" xmlns:cx="http://schemas.microsoft.com/office/drawing/2014/chartex" xmlns:cx1="http://schemas.microsoft.com/office/drawing/2015/9/8/chartex" xmlns:cx2="http://schemas.microsoft.com/office/drawing/2015/10/21/chartex" xmlns:cx3="http://schemas.microsoft.com/office/drawing/2016/5/9/chartex" xmlns:cx4="http://schemas.microsoft.com/office/drawing/2016/5/10/chartex" xmlns:cx5="http://schemas.microsoft.com/office/drawing/2016/5/11/chartex" xmlns:cx6="http://schemas.microsoft.com/office/drawing/2016/5/12/chartex" xmlns:cx7="http://schemas.microsoft.com/office/drawing/2016/5/13/chartex" xmlns:cx8="http://schemas.microsoft.com/office/drawing/2016/5/14/chartex" xmlns:mc="http://schemas.openxmlformats.org/markup-compatibility/2006" xmlns:aink="http://schemas.microsoft.com/office/drawing/2016/ink" xmlns:am3d="http://schemas.microsoft.com/office/drawing/2017/model3d" xmlns:o="urn:schemas-microsoft-com:office:office" xmlns:r="http://schemas.openxmlformats.org/officeDocument/2006/relationships" xmlns:m="http://schemas.openxmlformats.org/officeDocument/2006/math" xmlns:v="urn:schemas-microsoft-com:vml" xmlns:wp14="http://schemas.microsoft.com/office/word/2010/wordprocessingDrawing" xmlns:wp="http://schemas.openxmlformats.org/drawingml/2006/wordprocessingDrawing" xmlns:w10="urn:schemas-microsoft-com:office:word" xmlns:w="http://schemas.openxmlformats.org/wordprocessingml/2006/main" xmlns:w14="http://schemas.microsoft.com/office/word/2010/wordml" xmlns:w15="http://schemas.microsoft.com/office/word/2012/wordml" xmlns:w16cid="http://schemas.microsoft.com/office/word/2016/wordml/cid" xmlns:w16se="http://schemas.microsoft.com/office/word/2015/wordml/symex" xmlns:wpg="http://schemas.microsoft.com/office/word/2010/wordprocessingGroup" xmlns:wpi="http://schemas.microsoft.com/office/word/2010/wordprocessingInk" xmlns:wne="http://schemas.microsoft.com/office/word/2006/wordml" xmlns:wps="http://schemas.microsoft.com/office/word/2010/wordprocessingShape" mc:Ignorable="w14 w15 w16se w16cid wp14">
+<w:hdr xmlns:wpc="http://schemas.microsoft.com/office/word/2010/wordprocessingCanvas" xmlns:mc="http://schemas.openxmlformats.org/markup-compatibility/2006" xmlns:o="urn:schemas-microsoft-com:office:office" xmlns:r="http://schemas.openxmlformats.org/officeDocument/2006/relationships" xmlns:m="http://schemas.openxmlformats.org/officeDocument/2006/math" xmlns:v="urn:schemas-microsoft-com:vml" xmlns:wp14="http://schemas.microsoft.com/office/word/2010/wordprocessingDrawing" xmlns:wp="http://schemas.openxmlformats.org/drawingml/2006/wordprocessingDrawing" xmlns:w10="urn:schemas-microsoft-com:office:word" xmlns:w="http://schemas.openxmlformats.org/wordprocessingml/2006/main" xmlns:w14="http://schemas.microsoft.com/office/word/2010/wordml" xmlns:wpg="http://schemas.microsoft.com/office/word/2010/wordprocessingGroup" xmlns:wpi="http://schemas.microsoft.com/office/word/2010/wordprocessingInk" xmlns:wne="http://schemas.microsoft.com/office/word/2006/wordml" xmlns:wps="http://schemas.microsoft.com/office/word/2010/wordprocessingShape" mc:Ignorable="w14 wp14">
   <w:p>
     <w:pPr>
       <w:pStyle w:val="Header"/>
@@ -4624,7 +5530,7 @@
 </file>
 
 <file path=word/header2.xml><?xml version="1.0" encoding="utf-8"?>
-<w:hdr xmlns:wpc="http://schemas.microsoft.com/office/word/2010/wordprocessingCanvas" xmlns:cx="http://schemas.microsoft.com/office/drawing/2014/chartex" xmlns:cx1="http://schemas.microsoft.com/office/drawing/2015/9/8/chartex" xmlns:cx2="http://schemas.microsoft.com/office/drawing/2015/10/21/chartex" xmlns:cx3="http://schemas.microsoft.com/office/drawing/2016/5/9/chartex" xmlns:cx4="http://schemas.microsoft.com/office/drawing/2016/5/10/chartex" xmlns:cx5="http://schemas.microsoft.com/office/drawing/2016/5/11/chartex" xmlns:cx6="http://schemas.microsoft.com/office/drawing/2016/5/12/chartex" xmlns:cx7="http://schemas.microsoft.com/office/drawing/2016/5/13/chartex" xmlns:cx8="http://schemas.microsoft.com/office/drawing/2016/5/14/chartex" xmlns:mc="http://schemas.openxmlformats.org/markup-compatibility/2006" xmlns:aink="http://schemas.microsoft.com/office/drawing/2016/ink" xmlns:am3d="http://schemas.microsoft.com/office/drawing/2017/model3d" xmlns:o="urn:schemas-microsoft-com:office:office" xmlns:r="http://schemas.openxmlformats.org/officeDocument/2006/relationships" xmlns:m="http://schemas.openxmlformats.org/officeDocument/2006/math" xmlns:v="urn:schemas-microsoft-com:vml" xmlns:wp14="http://schemas.microsoft.com/office/word/2010/wordprocessingDrawing" xmlns:wp="http://schemas.openxmlformats.org/drawingml/2006/wordprocessingDrawing" xmlns:w10="urn:schemas-microsoft-com:office:word" xmlns:w="http://schemas.openxmlformats.org/wordprocessingml/2006/main" xmlns:w14="http://schemas.microsoft.com/office/word/2010/wordml" xmlns:w15="http://schemas.microsoft.com/office/word/2012/wordml" xmlns:w16cid="http://schemas.microsoft.com/office/word/2016/wordml/cid" xmlns:w16se="http://schemas.microsoft.com/office/word/2015/wordml/symex" xmlns:wpg="http://schemas.microsoft.com/office/word/2010/wordprocessingGroup" xmlns:wpi="http://schemas.microsoft.com/office/word/2010/wordprocessingInk" xmlns:wne="http://schemas.microsoft.com/office/word/2006/wordml" xmlns:wps="http://schemas.microsoft.com/office/word/2010/wordprocessingShape" mc:Ignorable="w14 w15 w16se w16cid wp14">
+<w:hdr xmlns:wpc="http://schemas.microsoft.com/office/word/2010/wordprocessingCanvas" xmlns:mc="http://schemas.openxmlformats.org/markup-compatibility/2006" xmlns:o="urn:schemas-microsoft-com:office:office" xmlns:r="http://schemas.openxmlformats.org/officeDocument/2006/relationships" xmlns:m="http://schemas.openxmlformats.org/officeDocument/2006/math" xmlns:v="urn:schemas-microsoft-com:vml" xmlns:wp14="http://schemas.microsoft.com/office/word/2010/wordprocessingDrawing" xmlns:wp="http://schemas.openxmlformats.org/drawingml/2006/wordprocessingDrawing" xmlns:w10="urn:schemas-microsoft-com:office:word" xmlns:w="http://schemas.openxmlformats.org/wordprocessingml/2006/main" xmlns:w14="http://schemas.microsoft.com/office/word/2010/wordml" xmlns:wpg="http://schemas.microsoft.com/office/word/2010/wordprocessingGroup" xmlns:wpi="http://schemas.microsoft.com/office/word/2010/wordprocessingInk" xmlns:wne="http://schemas.microsoft.com/office/word/2006/wordml" xmlns:wps="http://schemas.microsoft.com/office/word/2010/wordprocessingShape" mc:Ignorable="w14 wp14">
   <w:p>
     <w:pPr>
       <w:pStyle w:val="Header"/>
@@ -4654,7 +5560,7 @@
 </file>
 
 <file path=word/header3.xml><?xml version="1.0" encoding="utf-8"?>
-<w:hdr xmlns:wpc="http://schemas.microsoft.com/office/word/2010/wordprocessingCanvas" xmlns:cx="http://schemas.microsoft.com/office/drawing/2014/chartex" xmlns:cx1="http://schemas.microsoft.com/office/drawing/2015/9/8/chartex" xmlns:cx2="http://schemas.microsoft.com/office/drawing/2015/10/21/chartex" xmlns:cx3="http://schemas.microsoft.com/office/drawing/2016/5/9/chartex" xmlns:cx4="http://schemas.microsoft.com/office/drawing/2016/5/10/chartex" xmlns:cx5="http://schemas.microsoft.com/office/drawing/2016/5/11/chartex" xmlns:cx6="http://schemas.microsoft.com/office/drawing/2016/5/12/chartex" xmlns:cx7="http://schemas.microsoft.com/office/drawing/2016/5/13/chartex" xmlns:cx8="http://schemas.microsoft.com/office/drawing/2016/5/14/chartex" xmlns:mc="http://schemas.openxmlformats.org/markup-compatibility/2006" xmlns:aink="http://schemas.microsoft.com/office/drawing/2016/ink" xmlns:am3d="http://schemas.microsoft.com/office/drawing/2017/model3d" xmlns:o="urn:schemas-microsoft-com:office:office" xmlns:r="http://schemas.openxmlformats.org/officeDocument/2006/relationships" xmlns:m="http://schemas.openxmlformats.org/officeDocument/2006/math" xmlns:v="urn:schemas-microsoft-com:vml" xmlns:wp14="http://schemas.microsoft.com/office/word/2010/wordprocessingDrawing" xmlns:wp="http://schemas.openxmlformats.org/drawingml/2006/wordprocessingDrawing" xmlns:w10="urn:schemas-microsoft-com:office:word" xmlns:w="http://schemas.openxmlformats.org/wordprocessingml/2006/main" xmlns:w14="http://schemas.microsoft.com/office/word/2010/wordml" xmlns:w15="http://schemas.microsoft.com/office/word/2012/wordml" xmlns:w16cid="http://schemas.microsoft.com/office/word/2016/wordml/cid" xmlns:w16se="http://schemas.microsoft.com/office/word/2015/wordml/symex" xmlns:wpg="http://schemas.microsoft.com/office/word/2010/wordprocessingGroup" xmlns:wpi="http://schemas.microsoft.com/office/word/2010/wordprocessingInk" xmlns:wne="http://schemas.microsoft.com/office/word/2006/wordml" xmlns:wps="http://schemas.microsoft.com/office/word/2010/wordprocessingShape" mc:Ignorable="w14 w15 w16se w16cid wp14">
+<w:hdr xmlns:wpc="http://schemas.microsoft.com/office/word/2010/wordprocessingCanvas" xmlns:mc="http://schemas.openxmlformats.org/markup-compatibility/2006" xmlns:o="urn:schemas-microsoft-com:office:office" xmlns:r="http://schemas.openxmlformats.org/officeDocument/2006/relationships" xmlns:m="http://schemas.openxmlformats.org/officeDocument/2006/math" xmlns:v="urn:schemas-microsoft-com:vml" xmlns:wp14="http://schemas.microsoft.com/office/word/2010/wordprocessingDrawing" xmlns:wp="http://schemas.openxmlformats.org/drawingml/2006/wordprocessingDrawing" xmlns:w10="urn:schemas-microsoft-com:office:word" xmlns:w="http://schemas.openxmlformats.org/wordprocessingml/2006/main" xmlns:w14="http://schemas.microsoft.com/office/word/2010/wordml" xmlns:wpg="http://schemas.microsoft.com/office/word/2010/wordprocessingGroup" xmlns:wpi="http://schemas.microsoft.com/office/word/2010/wordprocessingInk" xmlns:wne="http://schemas.microsoft.com/office/word/2006/wordml" xmlns:wps="http://schemas.microsoft.com/office/word/2010/wordprocessingShape" mc:Ignorable="w14 wp14">
   <w:p>
     <w:pPr>
       <w:pStyle w:val="Header"/>
@@ -4677,25 +5583,14 @@
         <w:sz w:val="24"/>
         <w:szCs w:val="24"/>
       </w:rPr>
-      <w:t xml:space="preserve">PROJECT </w:t>
-    </w:r>
-    <w:r>
-      <w:rPr>
-        <w:rFonts w:asciiTheme="majorBidi" w:hAnsiTheme="majorBidi" w:cstheme="majorBidi"/>
-        <w:b/>
-        <w:bCs/>
-        <w:color w:val="7F7F7F" w:themeColor="text1" w:themeTint="80"/>
-        <w:sz w:val="24"/>
-        <w:szCs w:val="24"/>
-      </w:rPr>
-      <w:t>DRAFT</w:t>
+      <w:t>PROJECT DRAFT</w:t>
     </w:r>
   </w:p>
 </w:hdr>
 </file>
 
 <file path=word/header4.xml><?xml version="1.0" encoding="utf-8"?>
-<w:hdr xmlns:wpc="http://schemas.microsoft.com/office/word/2010/wordprocessingCanvas" xmlns:cx="http://schemas.microsoft.com/office/drawing/2014/chartex" xmlns:cx1="http://schemas.microsoft.com/office/drawing/2015/9/8/chartex" xmlns:cx2="http://schemas.microsoft.com/office/drawing/2015/10/21/chartex" xmlns:cx3="http://schemas.microsoft.com/office/drawing/2016/5/9/chartex" xmlns:cx4="http://schemas.microsoft.com/office/drawing/2016/5/10/chartex" xmlns:cx5="http://schemas.microsoft.com/office/drawing/2016/5/11/chartex" xmlns:cx6="http://schemas.microsoft.com/office/drawing/2016/5/12/chartex" xmlns:cx7="http://schemas.microsoft.com/office/drawing/2016/5/13/chartex" xmlns:cx8="http://schemas.microsoft.com/office/drawing/2016/5/14/chartex" xmlns:mc="http://schemas.openxmlformats.org/markup-compatibility/2006" xmlns:aink="http://schemas.microsoft.com/office/drawing/2016/ink" xmlns:am3d="http://schemas.microsoft.com/office/drawing/2017/model3d" xmlns:o="urn:schemas-microsoft-com:office:office" xmlns:r="http://schemas.openxmlformats.org/officeDocument/2006/relationships" xmlns:m="http://schemas.openxmlformats.org/officeDocument/2006/math" xmlns:v="urn:schemas-microsoft-com:vml" xmlns:wp14="http://schemas.microsoft.com/office/word/2010/wordprocessingDrawing" xmlns:wp="http://schemas.openxmlformats.org/drawingml/2006/wordprocessingDrawing" xmlns:w10="urn:schemas-microsoft-com:office:word" xmlns:w="http://schemas.openxmlformats.org/wordprocessingml/2006/main" xmlns:w14="http://schemas.microsoft.com/office/word/2010/wordml" xmlns:w15="http://schemas.microsoft.com/office/word/2012/wordml" xmlns:w16cid="http://schemas.microsoft.com/office/word/2016/wordml/cid" xmlns:w16se="http://schemas.microsoft.com/office/word/2015/wordml/symex" xmlns:wpg="http://schemas.microsoft.com/office/word/2010/wordprocessingGroup" xmlns:wpi="http://schemas.microsoft.com/office/word/2010/wordprocessingInk" xmlns:wne="http://schemas.microsoft.com/office/word/2006/wordml" xmlns:wps="http://schemas.microsoft.com/office/word/2010/wordprocessingShape" mc:Ignorable="w14 w15 w16se w16cid wp14">
+<w:hdr xmlns:wpc="http://schemas.microsoft.com/office/word/2010/wordprocessingCanvas" xmlns:mc="http://schemas.openxmlformats.org/markup-compatibility/2006" xmlns:o="urn:schemas-microsoft-com:office:office" xmlns:r="http://schemas.openxmlformats.org/officeDocument/2006/relationships" xmlns:m="http://schemas.openxmlformats.org/officeDocument/2006/math" xmlns:v="urn:schemas-microsoft-com:vml" xmlns:wp14="http://schemas.microsoft.com/office/word/2010/wordprocessingDrawing" xmlns:wp="http://schemas.openxmlformats.org/drawingml/2006/wordprocessingDrawing" xmlns:w10="urn:schemas-microsoft-com:office:word" xmlns:w="http://schemas.openxmlformats.org/wordprocessingml/2006/main" xmlns:w14="http://schemas.microsoft.com/office/word/2010/wordml" xmlns:wpg="http://schemas.microsoft.com/office/word/2010/wordprocessingGroup" xmlns:wpi="http://schemas.microsoft.com/office/word/2010/wordprocessingInk" xmlns:wne="http://schemas.microsoft.com/office/word/2006/wordml" xmlns:wps="http://schemas.microsoft.com/office/word/2010/wordprocessingShape" mc:Ignorable="w14 wp14">
   <w:p>
     <w:pPr>
       <w:pStyle w:val="Heading2"/>
@@ -4717,7 +5612,7 @@
 </file>
 
 <file path=word/header5.xml><?xml version="1.0" encoding="utf-8"?>
-<w:hdr xmlns:wpc="http://schemas.microsoft.com/office/word/2010/wordprocessingCanvas" xmlns:cx="http://schemas.microsoft.com/office/drawing/2014/chartex" xmlns:cx1="http://schemas.microsoft.com/office/drawing/2015/9/8/chartex" xmlns:cx2="http://schemas.microsoft.com/office/drawing/2015/10/21/chartex" xmlns:cx3="http://schemas.microsoft.com/office/drawing/2016/5/9/chartex" xmlns:cx4="http://schemas.microsoft.com/office/drawing/2016/5/10/chartex" xmlns:cx5="http://schemas.microsoft.com/office/drawing/2016/5/11/chartex" xmlns:cx6="http://schemas.microsoft.com/office/drawing/2016/5/12/chartex" xmlns:cx7="http://schemas.microsoft.com/office/drawing/2016/5/13/chartex" xmlns:cx8="http://schemas.microsoft.com/office/drawing/2016/5/14/chartex" xmlns:mc="http://schemas.openxmlformats.org/markup-compatibility/2006" xmlns:aink="http://schemas.microsoft.com/office/drawing/2016/ink" xmlns:am3d="http://schemas.microsoft.com/office/drawing/2017/model3d" xmlns:o="urn:schemas-microsoft-com:office:office" xmlns:r="http://schemas.openxmlformats.org/officeDocument/2006/relationships" xmlns:m="http://schemas.openxmlformats.org/officeDocument/2006/math" xmlns:v="urn:schemas-microsoft-com:vml" xmlns:wp14="http://schemas.microsoft.com/office/word/2010/wordprocessingDrawing" xmlns:wp="http://schemas.openxmlformats.org/drawingml/2006/wordprocessingDrawing" xmlns:w10="urn:schemas-microsoft-com:office:word" xmlns:w="http://schemas.openxmlformats.org/wordprocessingml/2006/main" xmlns:w14="http://schemas.microsoft.com/office/word/2010/wordml" xmlns:w15="http://schemas.microsoft.com/office/word/2012/wordml" xmlns:w16cid="http://schemas.microsoft.com/office/word/2016/wordml/cid" xmlns:w16se="http://schemas.microsoft.com/office/word/2015/wordml/symex" xmlns:wpg="http://schemas.microsoft.com/office/word/2010/wordprocessingGroup" xmlns:wpi="http://schemas.microsoft.com/office/word/2010/wordprocessingInk" xmlns:wne="http://schemas.microsoft.com/office/word/2006/wordml" xmlns:wps="http://schemas.microsoft.com/office/word/2010/wordprocessingShape" mc:Ignorable="w14 w15 w16se w16cid wp14">
+<w:hdr xmlns:wpc="http://schemas.microsoft.com/office/word/2010/wordprocessingCanvas" xmlns:mc="http://schemas.openxmlformats.org/markup-compatibility/2006" xmlns:o="urn:schemas-microsoft-com:office:office" xmlns:r="http://schemas.openxmlformats.org/officeDocument/2006/relationships" xmlns:m="http://schemas.openxmlformats.org/officeDocument/2006/math" xmlns:v="urn:schemas-microsoft-com:vml" xmlns:wp14="http://schemas.microsoft.com/office/word/2010/wordprocessingDrawing" xmlns:wp="http://schemas.openxmlformats.org/drawingml/2006/wordprocessingDrawing" xmlns:w10="urn:schemas-microsoft-com:office:word" xmlns:w="http://schemas.openxmlformats.org/wordprocessingml/2006/main" xmlns:w14="http://schemas.microsoft.com/office/word/2010/wordml" xmlns:wpg="http://schemas.microsoft.com/office/word/2010/wordprocessingGroup" xmlns:wpi="http://schemas.microsoft.com/office/word/2010/wordprocessingInk" xmlns:wne="http://schemas.microsoft.com/office/word/2006/wordml" xmlns:wps="http://schemas.microsoft.com/office/word/2010/wordprocessingShape" mc:Ignorable="w14 wp14">
   <w:p>
     <w:pPr>
       <w:pStyle w:val="Header"/>
@@ -4739,7 +5634,7 @@
 </file>
 
 <file path=word/header6.xml><?xml version="1.0" encoding="utf-8"?>
-<w:hdr xmlns:wpc="http://schemas.microsoft.com/office/word/2010/wordprocessingCanvas" xmlns:cx="http://schemas.microsoft.com/office/drawing/2014/chartex" xmlns:cx1="http://schemas.microsoft.com/office/drawing/2015/9/8/chartex" xmlns:cx2="http://schemas.microsoft.com/office/drawing/2015/10/21/chartex" xmlns:cx3="http://schemas.microsoft.com/office/drawing/2016/5/9/chartex" xmlns:cx4="http://schemas.microsoft.com/office/drawing/2016/5/10/chartex" xmlns:cx5="http://schemas.microsoft.com/office/drawing/2016/5/11/chartex" xmlns:cx6="http://schemas.microsoft.com/office/drawing/2016/5/12/chartex" xmlns:cx7="http://schemas.microsoft.com/office/drawing/2016/5/13/chartex" xmlns:cx8="http://schemas.microsoft.com/office/drawing/2016/5/14/chartex" xmlns:mc="http://schemas.openxmlformats.org/markup-compatibility/2006" xmlns:aink="http://schemas.microsoft.com/office/drawing/2016/ink" xmlns:am3d="http://schemas.microsoft.com/office/drawing/2017/model3d" xmlns:o="urn:schemas-microsoft-com:office:office" xmlns:r="http://schemas.openxmlformats.org/officeDocument/2006/relationships" xmlns:m="http://schemas.openxmlformats.org/officeDocument/2006/math" xmlns:v="urn:schemas-microsoft-com:vml" xmlns:wp14="http://schemas.microsoft.com/office/word/2010/wordprocessingDrawing" xmlns:wp="http://schemas.openxmlformats.org/drawingml/2006/wordprocessingDrawing" xmlns:w10="urn:schemas-microsoft-com:office:word" xmlns:w="http://schemas.openxmlformats.org/wordprocessingml/2006/main" xmlns:w14="http://schemas.microsoft.com/office/word/2010/wordml" xmlns:w15="http://schemas.microsoft.com/office/word/2012/wordml" xmlns:w16cid="http://schemas.microsoft.com/office/word/2016/wordml/cid" xmlns:w16se="http://schemas.microsoft.com/office/word/2015/wordml/symex" xmlns:wpg="http://schemas.microsoft.com/office/word/2010/wordprocessingGroup" xmlns:wpi="http://schemas.microsoft.com/office/word/2010/wordprocessingInk" xmlns:wne="http://schemas.microsoft.com/office/word/2006/wordml" xmlns:wps="http://schemas.microsoft.com/office/word/2010/wordprocessingShape" mc:Ignorable="w14 w15 w16se w16cid wp14">
+<w:hdr xmlns:wpc="http://schemas.microsoft.com/office/word/2010/wordprocessingCanvas" xmlns:mc="http://schemas.openxmlformats.org/markup-compatibility/2006" xmlns:o="urn:schemas-microsoft-com:office:office" xmlns:r="http://schemas.openxmlformats.org/officeDocument/2006/relationships" xmlns:m="http://schemas.openxmlformats.org/officeDocument/2006/math" xmlns:v="urn:schemas-microsoft-com:vml" xmlns:wp14="http://schemas.microsoft.com/office/word/2010/wordprocessingDrawing" xmlns:wp="http://schemas.openxmlformats.org/drawingml/2006/wordprocessingDrawing" xmlns:w10="urn:schemas-microsoft-com:office:word" xmlns:w="http://schemas.openxmlformats.org/wordprocessingml/2006/main" xmlns:w14="http://schemas.microsoft.com/office/word/2010/wordml" xmlns:wpg="http://schemas.microsoft.com/office/word/2010/wordprocessingGroup" xmlns:wpi="http://schemas.microsoft.com/office/word/2010/wordprocessingInk" xmlns:wne="http://schemas.microsoft.com/office/word/2006/wordml" xmlns:wps="http://schemas.microsoft.com/office/word/2010/wordprocessingShape" mc:Ignorable="w14 wp14">
   <w:p>
     <w:pPr>
       <w:pStyle w:val="Header"/>
@@ -4774,7 +5669,7 @@
 </file>
 
 <file path=word/header7.xml><?xml version="1.0" encoding="utf-8"?>
-<w:hdr xmlns:wpc="http://schemas.microsoft.com/office/word/2010/wordprocessingCanvas" xmlns:cx="http://schemas.microsoft.com/office/drawing/2014/chartex" xmlns:cx1="http://schemas.microsoft.com/office/drawing/2015/9/8/chartex" xmlns:cx2="http://schemas.microsoft.com/office/drawing/2015/10/21/chartex" xmlns:cx3="http://schemas.microsoft.com/office/drawing/2016/5/9/chartex" xmlns:cx4="http://schemas.microsoft.com/office/drawing/2016/5/10/chartex" xmlns:cx5="http://schemas.microsoft.com/office/drawing/2016/5/11/chartex" xmlns:cx6="http://schemas.microsoft.com/office/drawing/2016/5/12/chartex" xmlns:cx7="http://schemas.microsoft.com/office/drawing/2016/5/13/chartex" xmlns:cx8="http://schemas.microsoft.com/office/drawing/2016/5/14/chartex" xmlns:mc="http://schemas.openxmlformats.org/markup-compatibility/2006" xmlns:aink="http://schemas.microsoft.com/office/drawing/2016/ink" xmlns:am3d="http://schemas.microsoft.com/office/drawing/2017/model3d" xmlns:o="urn:schemas-microsoft-com:office:office" xmlns:r="http://schemas.openxmlformats.org/officeDocument/2006/relationships" xmlns:m="http://schemas.openxmlformats.org/officeDocument/2006/math" xmlns:v="urn:schemas-microsoft-com:vml" xmlns:wp14="http://schemas.microsoft.com/office/word/2010/wordprocessingDrawing" xmlns:wp="http://schemas.openxmlformats.org/drawingml/2006/wordprocessingDrawing" xmlns:w10="urn:schemas-microsoft-com:office:word" xmlns:w="http://schemas.openxmlformats.org/wordprocessingml/2006/main" xmlns:w14="http://schemas.microsoft.com/office/word/2010/wordml" xmlns:w15="http://schemas.microsoft.com/office/word/2012/wordml" xmlns:w16cid="http://schemas.microsoft.com/office/word/2016/wordml/cid" xmlns:w16se="http://schemas.microsoft.com/office/word/2015/wordml/symex" xmlns:wpg="http://schemas.microsoft.com/office/word/2010/wordprocessingGroup" xmlns:wpi="http://schemas.microsoft.com/office/word/2010/wordprocessingInk" xmlns:wne="http://schemas.microsoft.com/office/word/2006/wordml" xmlns:wps="http://schemas.microsoft.com/office/word/2010/wordprocessingShape" mc:Ignorable="w14 w15 w16se w16cid wp14">
+<w:hdr xmlns:wpc="http://schemas.microsoft.com/office/word/2010/wordprocessingCanvas" xmlns:mc="http://schemas.openxmlformats.org/markup-compatibility/2006" xmlns:o="urn:schemas-microsoft-com:office:office" xmlns:r="http://schemas.openxmlformats.org/officeDocument/2006/relationships" xmlns:m="http://schemas.openxmlformats.org/officeDocument/2006/math" xmlns:v="urn:schemas-microsoft-com:vml" xmlns:wp14="http://schemas.microsoft.com/office/word/2010/wordprocessingDrawing" xmlns:wp="http://schemas.openxmlformats.org/drawingml/2006/wordprocessingDrawing" xmlns:w10="urn:schemas-microsoft-com:office:word" xmlns:w="http://schemas.openxmlformats.org/wordprocessingml/2006/main" xmlns:w14="http://schemas.microsoft.com/office/word/2010/wordml" xmlns:wpg="http://schemas.microsoft.com/office/word/2010/wordprocessingGroup" xmlns:wpi="http://schemas.microsoft.com/office/word/2010/wordprocessingInk" xmlns:wne="http://schemas.microsoft.com/office/word/2006/wordml" xmlns:wps="http://schemas.microsoft.com/office/word/2010/wordprocessingShape" mc:Ignorable="w14 wp14">
   <w:p>
     <w:pPr>
       <w:pStyle w:val="Header"/>
@@ -4796,8 +5691,8 @@
 </file>
 
 <file path=word/numbering.xml><?xml version="1.0" encoding="utf-8"?>
-<w:numbering xmlns:wpc="http://schemas.microsoft.com/office/word/2010/wordprocessingCanvas" xmlns:cx="http://schemas.microsoft.com/office/drawing/2014/chartex" xmlns:cx1="http://schemas.microsoft.com/office/drawing/2015/9/8/chartex" xmlns:cx2="http://schemas.microsoft.com/office/drawing/2015/10/21/chartex" xmlns:cx3="http://schemas.microsoft.com/office/drawing/2016/5/9/chartex" xmlns:cx4="http://schemas.microsoft.com/office/drawing/2016/5/10/chartex" xmlns:cx5="http://schemas.microsoft.com/office/drawing/2016/5/11/chartex" xmlns:cx6="http://schemas.microsoft.com/office/drawing/2016/5/12/chartex" xmlns:cx7="http://schemas.microsoft.com/office/drawing/2016/5/13/chartex" xmlns:cx8="http://schemas.microsoft.com/office/drawing/2016/5/14/chartex" xmlns:mc="http://schemas.openxmlformats.org/markup-compatibility/2006" xmlns:aink="http://schemas.microsoft.com/office/drawing/2016/ink" xmlns:am3d="http://schemas.microsoft.com/office/drawing/2017/model3d" xmlns:o="urn:schemas-microsoft-com:office:office" xmlns:r="http://schemas.openxmlformats.org/officeDocument/2006/relationships" xmlns:m="http://schemas.openxmlformats.org/officeDocument/2006/math" xmlns:v="urn:schemas-microsoft-com:vml" xmlns:wp14="http://schemas.microsoft.com/office/word/2010/wordprocessingDrawing" xmlns:wp="http://schemas.openxmlformats.org/drawingml/2006/wordprocessingDrawing" xmlns:w10="urn:schemas-microsoft-com:office:word" xmlns:w="http://schemas.openxmlformats.org/wordprocessingml/2006/main" xmlns:w14="http://schemas.microsoft.com/office/word/2010/wordml" xmlns:w15="http://schemas.microsoft.com/office/word/2012/wordml" xmlns:w16cid="http://schemas.microsoft.com/office/word/2016/wordml/cid" xmlns:w16se="http://schemas.microsoft.com/office/word/2015/wordml/symex" xmlns:wpg="http://schemas.microsoft.com/office/word/2010/wordprocessingGroup" xmlns:wpi="http://schemas.microsoft.com/office/word/2010/wordprocessingInk" xmlns:wne="http://schemas.microsoft.com/office/word/2006/wordml" xmlns:wps="http://schemas.microsoft.com/office/word/2010/wordprocessingShape" mc:Ignorable="w14 w15 w16se w16cid wp14">
-  <w:abstractNum w:abstractNumId="0" w15:restartNumberingAfterBreak="0">
+<w:numbering xmlns:wpc="http://schemas.microsoft.com/office/word/2010/wordprocessingCanvas" xmlns:mc="http://schemas.openxmlformats.org/markup-compatibility/2006" xmlns:o="urn:schemas-microsoft-com:office:office" xmlns:r="http://schemas.openxmlformats.org/officeDocument/2006/relationships" xmlns:m="http://schemas.openxmlformats.org/officeDocument/2006/math" xmlns:v="urn:schemas-microsoft-com:vml" xmlns:wp14="http://schemas.microsoft.com/office/word/2010/wordprocessingDrawing" xmlns:wp="http://schemas.openxmlformats.org/drawingml/2006/wordprocessingDrawing" xmlns:w10="urn:schemas-microsoft-com:office:word" xmlns:w="http://schemas.openxmlformats.org/wordprocessingml/2006/main" xmlns:w14="http://schemas.microsoft.com/office/word/2010/wordml" xmlns:wpg="http://schemas.microsoft.com/office/word/2010/wordprocessingGroup" xmlns:wpi="http://schemas.microsoft.com/office/word/2010/wordprocessingInk" xmlns:wne="http://schemas.microsoft.com/office/word/2006/wordml" xmlns:wps="http://schemas.microsoft.com/office/word/2010/wordprocessingShape" mc:Ignorable="w14 wp14">
+  <w:abstractNum w:abstractNumId="0">
     <w:nsid w:val="0E2729FC"/>
     <w:multiLevelType w:val="multilevel"/>
     <w:tmpl w:val="E06E650C"/>
@@ -4883,7 +5778,7 @@
       </w:pPr>
     </w:lvl>
   </w:abstractNum>
-  <w:abstractNum w:abstractNumId="1" w15:restartNumberingAfterBreak="0">
+  <w:abstractNum w:abstractNumId="1">
     <w:nsid w:val="108C750C"/>
     <w:multiLevelType w:val="multilevel"/>
     <w:tmpl w:val="240C5790"/>
@@ -4969,7 +5864,7 @@
       </w:pPr>
     </w:lvl>
   </w:abstractNum>
-  <w:abstractNum w:abstractNumId="2" w15:restartNumberingAfterBreak="0">
+  <w:abstractNum w:abstractNumId="2">
     <w:nsid w:val="38832A31"/>
     <w:multiLevelType w:val="hybridMultilevel"/>
     <w:tmpl w:val="95FE9FF0"/>
@@ -5058,7 +5953,7 @@
       </w:pPr>
     </w:lvl>
   </w:abstractNum>
-  <w:abstractNum w:abstractNumId="3" w15:restartNumberingAfterBreak="0">
+  <w:abstractNum w:abstractNumId="3">
     <w:nsid w:val="4A8217D9"/>
     <w:multiLevelType w:val="multilevel"/>
     <w:tmpl w:val="0EEE0DC6"/>
@@ -5144,7 +6039,7 @@
       </w:pPr>
     </w:lvl>
   </w:abstractNum>
-  <w:abstractNum w:abstractNumId="4" w15:restartNumberingAfterBreak="0">
+  <w:abstractNum w:abstractNumId="4">
     <w:nsid w:val="4E166975"/>
     <w:multiLevelType w:val="multilevel"/>
     <w:tmpl w:val="DE142374"/>
@@ -5239,7 +6134,7 @@
       </w:pPr>
     </w:lvl>
   </w:abstractNum>
-  <w:abstractNum w:abstractNumId="5" w15:restartNumberingAfterBreak="0">
+  <w:abstractNum w:abstractNumId="5">
     <w:nsid w:val="650A027C"/>
     <w:multiLevelType w:val="multilevel"/>
     <w:tmpl w:val="0409001F"/>
@@ -5325,7 +6220,7 @@
       </w:pPr>
     </w:lvl>
   </w:abstractNum>
-  <w:abstractNum w:abstractNumId="6" w15:restartNumberingAfterBreak="0">
+  <w:abstractNum w:abstractNumId="6">
     <w:nsid w:val="73B71371"/>
     <w:multiLevelType w:val="multilevel"/>
     <w:tmpl w:val="F0E65A46"/>
@@ -5438,7 +6333,7 @@
       </w:pPr>
     </w:lvl>
   </w:abstractNum>
-  <w:abstractNum w:abstractNumId="7" w15:restartNumberingAfterBreak="0">
+  <w:abstractNum w:abstractNumId="7">
     <w:nsid w:val="75341C74"/>
     <w:multiLevelType w:val="multilevel"/>
     <w:tmpl w:val="AFCE0FA2"/>
@@ -5555,7 +6450,7 @@
 </file>
 
 <file path=word/styles.xml><?xml version="1.0" encoding="utf-8"?>
-<w:styles xmlns:mc="http://schemas.openxmlformats.org/markup-compatibility/2006" xmlns:r="http://schemas.openxmlformats.org/officeDocument/2006/relationships" xmlns:w="http://schemas.openxmlformats.org/wordprocessingml/2006/main" xmlns:w14="http://schemas.microsoft.com/office/word/2010/wordml" xmlns:w15="http://schemas.microsoft.com/office/word/2012/wordml" xmlns:w16cid="http://schemas.microsoft.com/office/word/2016/wordml/cid" xmlns:w16se="http://schemas.microsoft.com/office/word/2015/wordml/symex" mc:Ignorable="w14 w15 w16se w16cid">
+<w:styles xmlns:mc="http://schemas.openxmlformats.org/markup-compatibility/2006" xmlns:r="http://schemas.openxmlformats.org/officeDocument/2006/relationships" xmlns:w="http://schemas.openxmlformats.org/wordprocessingml/2006/main" xmlns:w14="http://schemas.microsoft.com/office/word/2010/wordml" mc:Ignorable="w14">
   <w:docDefaults>
     <w:rPrDefault>
       <w:rPr>
@@ -5567,382 +6462,144 @@
     </w:rPrDefault>
     <w:pPrDefault/>
   </w:docDefaults>
-  <w:latentStyles w:defLockedState="0" w:defUIPriority="99" w:defSemiHidden="0" w:defUnhideWhenUsed="0" w:defQFormat="0" w:count="375">
-    <w:lsdException w:name="Normal" w:uiPriority="0" w:qFormat="1"/>
-    <w:lsdException w:name="heading 1" w:uiPriority="9" w:qFormat="1"/>
-    <w:lsdException w:name="heading 2" w:semiHidden="1" w:uiPriority="9" w:unhideWhenUsed="1" w:qFormat="1"/>
-    <w:lsdException w:name="heading 3" w:semiHidden="1" w:uiPriority="9" w:unhideWhenUsed="1" w:qFormat="1"/>
-    <w:lsdException w:name="heading 4" w:semiHidden="1" w:uiPriority="9" w:unhideWhenUsed="1" w:qFormat="1"/>
-    <w:lsdException w:name="heading 5" w:semiHidden="1" w:uiPriority="9" w:unhideWhenUsed="1" w:qFormat="1"/>
-    <w:lsdException w:name="heading 6" w:semiHidden="1" w:uiPriority="9" w:unhideWhenUsed="1" w:qFormat="1"/>
-    <w:lsdException w:name="heading 7" w:semiHidden="1" w:uiPriority="9" w:unhideWhenUsed="1" w:qFormat="1"/>
-    <w:lsdException w:name="heading 8" w:semiHidden="1" w:uiPriority="9" w:unhideWhenUsed="1" w:qFormat="1"/>
-    <w:lsdException w:name="heading 9" w:semiHidden="1" w:uiPriority="9" w:unhideWhenUsed="1" w:qFormat="1"/>
-    <w:lsdException w:name="index 1" w:semiHidden="1" w:unhideWhenUsed="1"/>
-    <w:lsdException w:name="index 2" w:semiHidden="1" w:unhideWhenUsed="1"/>
-    <w:lsdException w:name="index 3" w:semiHidden="1" w:unhideWhenUsed="1"/>
-    <w:lsdException w:name="index 4" w:semiHidden="1" w:unhideWhenUsed="1"/>
-    <w:lsdException w:name="index 5" w:semiHidden="1" w:unhideWhenUsed="1"/>
-    <w:lsdException w:name="index 6" w:semiHidden="1" w:unhideWhenUsed="1"/>
-    <w:lsdException w:name="index 7" w:semiHidden="1" w:unhideWhenUsed="1"/>
-    <w:lsdException w:name="index 8" w:semiHidden="1" w:unhideWhenUsed="1"/>
-    <w:lsdException w:name="index 9" w:semiHidden="1" w:unhideWhenUsed="1"/>
-    <w:lsdException w:name="toc 1" w:semiHidden="1" w:uiPriority="39" w:unhideWhenUsed="1"/>
-    <w:lsdException w:name="toc 2" w:semiHidden="1" w:uiPriority="39" w:unhideWhenUsed="1"/>
-    <w:lsdException w:name="toc 3" w:semiHidden="1" w:uiPriority="39" w:unhideWhenUsed="1"/>
-    <w:lsdException w:name="toc 4" w:semiHidden="1" w:uiPriority="39" w:unhideWhenUsed="1"/>
-    <w:lsdException w:name="toc 5" w:semiHidden="1" w:uiPriority="39" w:unhideWhenUsed="1"/>
-    <w:lsdException w:name="toc 6" w:semiHidden="1" w:uiPriority="39" w:unhideWhenUsed="1"/>
-    <w:lsdException w:name="toc 7" w:semiHidden="1" w:uiPriority="39" w:unhideWhenUsed="1"/>
-    <w:lsdException w:name="toc 8" w:semiHidden="1" w:uiPriority="39" w:unhideWhenUsed="1"/>
-    <w:lsdException w:name="toc 9" w:semiHidden="1" w:uiPriority="39" w:unhideWhenUsed="1"/>
-    <w:lsdException w:name="Normal Indent" w:semiHidden="1" w:unhideWhenUsed="1"/>
-    <w:lsdException w:name="footnote text" w:semiHidden="1" w:unhideWhenUsed="1"/>
-    <w:lsdException w:name="annotation text" w:semiHidden="1" w:unhideWhenUsed="1"/>
-    <w:lsdException w:name="header" w:semiHidden="1" w:unhideWhenUsed="1"/>
-    <w:lsdException w:name="footer" w:semiHidden="1" w:unhideWhenUsed="1"/>
-    <w:lsdException w:name="index heading" w:semiHidden="1" w:unhideWhenUsed="1"/>
-    <w:lsdException w:name="caption" w:semiHidden="1" w:uiPriority="35" w:unhideWhenUsed="1" w:qFormat="1"/>
-    <w:lsdException w:name="table of figures" w:semiHidden="1" w:unhideWhenUsed="1"/>
-    <w:lsdException w:name="envelope address" w:semiHidden="1" w:unhideWhenUsed="1"/>
-    <w:lsdException w:name="envelope return" w:semiHidden="1" w:unhideWhenUsed="1"/>
-    <w:lsdException w:name="footnote reference" w:semiHidden="1" w:unhideWhenUsed="1"/>
-    <w:lsdException w:name="annotation reference" w:semiHidden="1" w:unhideWhenUsed="1"/>
-    <w:lsdException w:name="line number" w:semiHidden="1" w:unhideWhenUsed="1"/>
-    <w:lsdException w:name="page number" w:semiHidden="1" w:unhideWhenUsed="1"/>
-    <w:lsdException w:name="endnote reference" w:semiHidden="1" w:unhideWhenUsed="1"/>
-    <w:lsdException w:name="endnote text" w:semiHidden="1" w:unhideWhenUsed="1"/>
-    <w:lsdException w:name="table of authorities" w:semiHidden="1" w:unhideWhenUsed="1"/>
-    <w:lsdException w:name="macro" w:semiHidden="1" w:unhideWhenUsed="1"/>
-    <w:lsdException w:name="toa heading" w:semiHidden="1" w:unhideWhenUsed="1"/>
-    <w:lsdException w:name="List" w:semiHidden="1" w:unhideWhenUsed="1"/>
-    <w:lsdException w:name="List Bullet" w:semiHidden="1" w:unhideWhenUsed="1"/>
-    <w:lsdException w:name="List Number" w:semiHidden="1" w:unhideWhenUsed="1"/>
-    <w:lsdException w:name="List 2" w:semiHidden="1" w:unhideWhenUsed="1"/>
-    <w:lsdException w:name="List 3" w:semiHidden="1" w:unhideWhenUsed="1"/>
-    <w:lsdException w:name="List 4" w:semiHidden="1" w:unhideWhenUsed="1"/>
-    <w:lsdException w:name="List 5" w:semiHidden="1" w:unhideWhenUsed="1"/>
-    <w:lsdException w:name="List Bullet 2" w:semiHidden="1" w:unhideWhenUsed="1"/>
-    <w:lsdException w:name="List Bullet 3" w:semiHidden="1" w:unhideWhenUsed="1"/>
-    <w:lsdException w:name="List Bullet 4" w:semiHidden="1" w:unhideWhenUsed="1"/>
-    <w:lsdException w:name="List Bullet 5" w:semiHidden="1" w:unhideWhenUsed="1"/>
-    <w:lsdException w:name="List Number 2" w:semiHidden="1" w:unhideWhenUsed="1"/>
-    <w:lsdException w:name="List Number 3" w:semiHidden="1" w:unhideWhenUsed="1"/>
-    <w:lsdException w:name="List Number 4" w:semiHidden="1" w:unhideWhenUsed="1"/>
-    <w:lsdException w:name="List Number 5" w:semiHidden="1" w:unhideWhenUsed="1"/>
-    <w:lsdException w:name="Title" w:uiPriority="10" w:qFormat="1"/>
-    <w:lsdException w:name="Closing" w:semiHidden="1" w:unhideWhenUsed="1"/>
-    <w:lsdException w:name="Signature" w:semiHidden="1" w:unhideWhenUsed="1"/>
-    <w:lsdException w:name="Default Paragraph Font" w:semiHidden="1" w:uiPriority="1" w:unhideWhenUsed="1"/>
-    <w:lsdException w:name="Body Text" w:semiHidden="1" w:unhideWhenUsed="1"/>
-    <w:lsdException w:name="Body Text Indent" w:semiHidden="1" w:unhideWhenUsed="1"/>
-    <w:lsdException w:name="List Continue" w:semiHidden="1" w:unhideWhenUsed="1"/>
-    <w:lsdException w:name="List Continue 2" w:semiHidden="1" w:unhideWhenUsed="1"/>
-    <w:lsdException w:name="List Continue 3" w:semiHidden="1" w:unhideWhenUsed="1"/>
-    <w:lsdException w:name="List Continue 4" w:semiHidden="1" w:unhideWhenUsed="1"/>
-    <w:lsdException w:name="List Continue 5" w:semiHidden="1" w:unhideWhenUsed="1"/>
-    <w:lsdException w:name="Message Header" w:semiHidden="1" w:unhideWhenUsed="1"/>
-    <w:lsdException w:name="Subtitle" w:uiPriority="11" w:qFormat="1"/>
-    <w:lsdException w:name="Salutation" w:semiHidden="1" w:unhideWhenUsed="1"/>
-    <w:lsdException w:name="Date" w:semiHidden="1" w:unhideWhenUsed="1"/>
-    <w:lsdException w:name="Body Text First Indent" w:semiHidden="1" w:unhideWhenUsed="1"/>
-    <w:lsdException w:name="Body Text First Indent 2" w:semiHidden="1" w:unhideWhenUsed="1"/>
-    <w:lsdException w:name="Note Heading" w:semiHidden="1" w:unhideWhenUsed="1"/>
-    <w:lsdException w:name="Body Text 2" w:semiHidden="1" w:unhideWhenUsed="1"/>
-    <w:lsdException w:name="Body Text 3" w:semiHidden="1" w:unhideWhenUsed="1"/>
-    <w:lsdException w:name="Body Text Indent 2" w:semiHidden="1" w:unhideWhenUsed="1"/>
-    <w:lsdException w:name="Body Text Indent 3" w:semiHidden="1" w:unhideWhenUsed="1"/>
-    <w:lsdException w:name="Block Text" w:semiHidden="1" w:unhideWhenUsed="1"/>
-    <w:lsdException w:name="Hyperlink" w:semiHidden="1" w:unhideWhenUsed="1"/>
-    <w:lsdException w:name="FollowedHyperlink" w:semiHidden="1" w:unhideWhenUsed="1"/>
-    <w:lsdException w:name="Strong" w:uiPriority="22" w:qFormat="1"/>
-    <w:lsdException w:name="Emphasis" w:uiPriority="20" w:qFormat="1"/>
-    <w:lsdException w:name="Document Map" w:semiHidden="1" w:unhideWhenUsed="1"/>
-    <w:lsdException w:name="Plain Text" w:semiHidden="1" w:unhideWhenUsed="1"/>
-    <w:lsdException w:name="E-mail Signature" w:semiHidden="1" w:unhideWhenUsed="1"/>
-    <w:lsdException w:name="HTML Top of Form" w:semiHidden="1" w:unhideWhenUsed="1"/>
-    <w:lsdException w:name="HTML Bottom of Form" w:semiHidden="1" w:unhideWhenUsed="1"/>
-    <w:lsdException w:name="Normal (Web)" w:semiHidden="1" w:unhideWhenUsed="1"/>
-    <w:lsdException w:name="HTML Acronym" w:semiHidden="1" w:unhideWhenUsed="1"/>
-    <w:lsdException w:name="HTML Address" w:semiHidden="1" w:unhideWhenUsed="1"/>
-    <w:lsdException w:name="HTML Cite" w:semiHidden="1" w:unhideWhenUsed="1"/>
-    <w:lsdException w:name="HTML Code" w:semiHidden="1" w:unhideWhenUsed="1"/>
-    <w:lsdException w:name="HTML Definition" w:semiHidden="1" w:unhideWhenUsed="1"/>
-    <w:lsdException w:name="HTML Keyboard" w:semiHidden="1" w:unhideWhenUsed="1"/>
-    <w:lsdException w:name="HTML Preformatted" w:semiHidden="1" w:unhideWhenUsed="1"/>
-    <w:lsdException w:name="HTML Sample" w:semiHidden="1" w:unhideWhenUsed="1"/>
-    <w:lsdException w:name="HTML Typewriter" w:semiHidden="1" w:unhideWhenUsed="1"/>
-    <w:lsdException w:name="HTML Variable" w:semiHidden="1" w:unhideWhenUsed="1"/>
-    <w:lsdException w:name="Normal Table" w:semiHidden="1" w:unhideWhenUsed="1"/>
-    <w:lsdException w:name="annotation subject" w:semiHidden="1" w:unhideWhenUsed="1"/>
-    <w:lsdException w:name="No List" w:semiHidden="1" w:unhideWhenUsed="1"/>
-    <w:lsdException w:name="Outline List 1" w:semiHidden="1" w:unhideWhenUsed="1"/>
-    <w:lsdException w:name="Outline List 2" w:semiHidden="1" w:unhideWhenUsed="1"/>
-    <w:lsdException w:name="Outline List 3" w:semiHidden="1" w:unhideWhenUsed="1"/>
-    <w:lsdException w:name="Table Simple 1" w:semiHidden="1" w:unhideWhenUsed="1"/>
-    <w:lsdException w:name="Table Simple 2" w:semiHidden="1" w:unhideWhenUsed="1"/>
-    <w:lsdException w:name="Table Simple 3" w:semiHidden="1" w:unhideWhenUsed="1"/>
-    <w:lsdException w:name="Table Classic 1" w:semiHidden="1" w:unhideWhenUsed="1"/>
-    <w:lsdException w:name="Table Classic 2" w:semiHidden="1" w:unhideWhenUsed="1"/>
-    <w:lsdException w:name="Table Classic 3" w:semiHidden="1" w:unhideWhenUsed="1"/>
-    <w:lsdException w:name="Table Classic 4" w:semiHidden="1" w:unhideWhenUsed="1"/>
-    <w:lsdException w:name="Table Colorful 1" w:semiHidden="1" w:unhideWhenUsed="1"/>
-    <w:lsdException w:name="Table Colorful 2" w:semiHidden="1" w:unhideWhenUsed="1"/>
-    <w:lsdException w:name="Table Colorful 3" w:semiHidden="1" w:unhideWhenUsed="1"/>
-    <w:lsdException w:name="Table Columns 1" w:semiHidden="1" w:unhideWhenUsed="1"/>
-    <w:lsdException w:name="Table Columns 2" w:semiHidden="1" w:unhideWhenUsed="1"/>
-    <w:lsdException w:name="Table Columns 3" w:semiHidden="1" w:unhideWhenUsed="1"/>
-    <w:lsdException w:name="Table Columns 4" w:semiHidden="1" w:unhideWhenUsed="1"/>
-    <w:lsdException w:name="Table Columns 5" w:semiHidden="1" w:unhideWhenUsed="1"/>
-    <w:lsdException w:name="Table Grid 1" w:semiHidden="1" w:unhideWhenUsed="1"/>
-    <w:lsdException w:name="Table Grid 2" w:semiHidden="1" w:unhideWhenUsed="1"/>
-    <w:lsdException w:name="Table Grid 3" w:semiHidden="1" w:unhideWhenUsed="1"/>
-    <w:lsdException w:name="Table Grid 4" w:semiHidden="1" w:unhideWhenUsed="1"/>
-    <w:lsdException w:name="Table Grid 5" w:semiHidden="1" w:unhideWhenUsed="1"/>
-    <w:lsdException w:name="Table Grid 6" w:semiHidden="1" w:unhideWhenUsed="1"/>
-    <w:lsdException w:name="Table Grid 7" w:semiHidden="1" w:unhideWhenUsed="1"/>
-    <w:lsdException w:name="Table Grid 8" w:semiHidden="1" w:unhideWhenUsed="1"/>
-    <w:lsdException w:name="Table List 1" w:semiHidden="1" w:unhideWhenUsed="1"/>
-    <w:lsdException w:name="Table List 2" w:semiHidden="1" w:unhideWhenUsed="1"/>
-    <w:lsdException w:name="Table List 3" w:semiHidden="1" w:unhideWhenUsed="1"/>
-    <w:lsdException w:name="Table List 4" w:semiHidden="1" w:unhideWhenUsed="1"/>
-    <w:lsdException w:name="Table List 5" w:semiHidden="1" w:unhideWhenUsed="1"/>
-    <w:lsdException w:name="Table List 6" w:semiHidden="1" w:unhideWhenUsed="1"/>
-    <w:lsdException w:name="Table List 7" w:semiHidden="1" w:unhideWhenUsed="1"/>
-    <w:lsdException w:name="Table List 8" w:semiHidden="1" w:unhideWhenUsed="1"/>
-    <w:lsdException w:name="Table 3D effects 1" w:semiHidden="1" w:unhideWhenUsed="1"/>
-    <w:lsdException w:name="Table 3D effects 2" w:semiHidden="1" w:unhideWhenUsed="1"/>
-    <w:lsdException w:name="Table 3D effects 3" w:semiHidden="1" w:unhideWhenUsed="1"/>
-    <w:lsdException w:name="Table Contemporary" w:semiHidden="1" w:unhideWhenUsed="1"/>
-    <w:lsdException w:name="Table Elegant" w:semiHidden="1" w:unhideWhenUsed="1"/>
-    <w:lsdException w:name="Table Professional" w:semiHidden="1" w:unhideWhenUsed="1"/>
-    <w:lsdException w:name="Table Subtle 1" w:semiHidden="1" w:unhideWhenUsed="1"/>
-    <w:lsdException w:name="Table Subtle 2" w:semiHidden="1" w:unhideWhenUsed="1"/>
-    <w:lsdException w:name="Table Web 1" w:semiHidden="1" w:unhideWhenUsed="1"/>
-    <w:lsdException w:name="Table Web 2" w:semiHidden="1" w:unhideWhenUsed="1"/>
-    <w:lsdException w:name="Table Web 3" w:semiHidden="1" w:unhideWhenUsed="1"/>
-    <w:lsdException w:name="Balloon Text" w:semiHidden="1" w:unhideWhenUsed="1"/>
-    <w:lsdException w:name="Table Grid" w:uiPriority="59"/>
-    <w:lsdException w:name="Table Theme" w:semiHidden="1" w:unhideWhenUsed="1"/>
-    <w:lsdException w:name="Placeholder Text" w:semiHidden="1"/>
-    <w:lsdException w:name="No Spacing" w:uiPriority="1" w:qFormat="1"/>
-    <w:lsdException w:name="Light Shading" w:uiPriority="60"/>
-    <w:lsdException w:name="Light List" w:uiPriority="61"/>
-    <w:lsdException w:name="Light Grid" w:uiPriority="62"/>
-    <w:lsdException w:name="Medium Shading 1" w:uiPriority="63"/>
-    <w:lsdException w:name="Medium Shading 2" w:uiPriority="64"/>
-    <w:lsdException w:name="Medium List 1" w:uiPriority="65"/>
-    <w:lsdException w:name="Medium List 2" w:uiPriority="66"/>
-    <w:lsdException w:name="Medium Grid 1" w:uiPriority="67"/>
-    <w:lsdException w:name="Medium Grid 2" w:uiPriority="68"/>
-    <w:lsdException w:name="Medium Grid 3" w:uiPriority="69"/>
-    <w:lsdException w:name="Dark List" w:uiPriority="70"/>
-    <w:lsdException w:name="Colorful Shading" w:uiPriority="71"/>
-    <w:lsdException w:name="Colorful List" w:uiPriority="72"/>
-    <w:lsdException w:name="Colorful Grid" w:uiPriority="73"/>
-    <w:lsdException w:name="Light Shading Accent 1" w:uiPriority="60"/>
-    <w:lsdException w:name="Light List Accent 1" w:uiPriority="61"/>
-    <w:lsdException w:name="Light Grid Accent 1" w:uiPriority="62"/>
-    <w:lsdException w:name="Medium Shading 1 Accent 1" w:uiPriority="63"/>
-    <w:lsdException w:name="Medium Shading 2 Accent 1" w:uiPriority="64"/>
-    <w:lsdException w:name="Medium List 1 Accent 1" w:uiPriority="65"/>
-    <w:lsdException w:name="Revision" w:semiHidden="1"/>
-    <w:lsdException w:name="List Paragraph" w:uiPriority="34" w:qFormat="1"/>
-    <w:lsdException w:name="Quote" w:uiPriority="29" w:qFormat="1"/>
-    <w:lsdException w:name="Intense Quote" w:uiPriority="30" w:qFormat="1"/>
-    <w:lsdException w:name="Medium List 2 Accent 1" w:uiPriority="66"/>
-    <w:lsdException w:name="Medium Grid 1 Accent 1" w:uiPriority="67"/>
-    <w:lsdException w:name="Medium Grid 2 Accent 1" w:uiPriority="68"/>
-    <w:lsdException w:name="Medium Grid 3 Accent 1" w:uiPriority="69"/>
-    <w:lsdException w:name="Dark List Accent 1" w:uiPriority="70"/>
-    <w:lsdException w:name="Colorful Shading Accent 1" w:uiPriority="71"/>
-    <w:lsdException w:name="Colorful List Accent 1" w:uiPriority="72"/>
-    <w:lsdException w:name="Colorful Grid Accent 1" w:uiPriority="73"/>
-    <w:lsdException w:name="Light Shading Accent 2" w:uiPriority="60"/>
-    <w:lsdException w:name="Light List Accent 2" w:uiPriority="61"/>
-    <w:lsdException w:name="Light Grid Accent 2" w:uiPriority="62"/>
-    <w:lsdException w:name="Medium Shading 1 Accent 2" w:uiPriority="63"/>
-    <w:lsdException w:name="Medium Shading 2 Accent 2" w:uiPriority="64"/>
-    <w:lsdException w:name="Medium List 1 Accent 2" w:uiPriority="65"/>
-    <w:lsdException w:name="Medium List 2 Accent 2" w:uiPriority="66"/>
-    <w:lsdException w:name="Medium Grid 1 Accent 2" w:uiPriority="67"/>
-    <w:lsdException w:name="Medium Grid 2 Accent 2" w:uiPriority="68"/>
-    <w:lsdException w:name="Medium Grid 3 Accent 2" w:uiPriority="69"/>
-    <w:lsdException w:name="Dark List Accent 2" w:uiPriority="70"/>
-    <w:lsdException w:name="Colorful Shading Accent 2" w:uiPriority="71"/>
-    <w:lsdException w:name="Colorful List Accent 2" w:uiPriority="72"/>
-    <w:lsdException w:name="Colorful Grid Accent 2" w:uiPriority="73"/>
-    <w:lsdException w:name="Light Shading Accent 3" w:uiPriority="60"/>
-    <w:lsdException w:name="Light List Accent 3" w:uiPriority="61"/>
-    <w:lsdException w:name="Light Grid Accent 3" w:uiPriority="62"/>
-    <w:lsdException w:name="Medium Shading 1 Accent 3" w:uiPriority="63"/>
-    <w:lsdException w:name="Medium Shading 2 Accent 3" w:uiPriority="64"/>
-    <w:lsdException w:name="Medium List 1 Accent 3" w:uiPriority="65"/>
-    <w:lsdException w:name="Medium List 2 Accent 3" w:uiPriority="66"/>
-    <w:lsdException w:name="Medium Grid 1 Accent 3" w:uiPriority="67"/>
-    <w:lsdException w:name="Medium Grid 2 Accent 3" w:uiPriority="68"/>
-    <w:lsdException w:name="Medium Grid 3 Accent 3" w:uiPriority="69"/>
-    <w:lsdException w:name="Dark List Accent 3" w:uiPriority="70"/>
-    <w:lsdException w:name="Colorful Shading Accent 3" w:uiPriority="71"/>
-    <w:lsdException w:name="Colorful List Accent 3" w:uiPriority="72"/>
-    <w:lsdException w:name="Colorful Grid Accent 3" w:uiPriority="73"/>
-    <w:lsdException w:name="Light Shading Accent 4" w:uiPriority="60"/>
-    <w:lsdException w:name="Light List Accent 4" w:uiPriority="61"/>
-    <w:lsdException w:name="Light Grid Accent 4" w:uiPriority="62"/>
-    <w:lsdException w:name="Medium Shading 1 Accent 4" w:uiPriority="63"/>
-    <w:lsdException w:name="Medium Shading 2 Accent 4" w:uiPriority="64"/>
-    <w:lsdException w:name="Medium List 1 Accent 4" w:uiPriority="65"/>
-    <w:lsdException w:name="Medium List 2 Accent 4" w:uiPriority="66"/>
-    <w:lsdException w:name="Medium Grid 1 Accent 4" w:uiPriority="67"/>
-    <w:lsdException w:name="Medium Grid 2 Accent 4" w:uiPriority="68"/>
-    <w:lsdException w:name="Medium Grid 3 Accent 4" w:uiPriority="69"/>
-    <w:lsdException w:name="Dark List Accent 4" w:uiPriority="70"/>
-    <w:lsdException w:name="Colorful Shading Accent 4" w:uiPriority="71"/>
-    <w:lsdException w:name="Colorful List Accent 4" w:uiPriority="72"/>
-    <w:lsdException w:name="Colorful Grid Accent 4" w:uiPriority="73"/>
-    <w:lsdException w:name="Light Shading Accent 5" w:uiPriority="60"/>
-    <w:lsdException w:name="Light List Accent 5" w:uiPriority="61"/>
-    <w:lsdException w:name="Light Grid Accent 5" w:uiPriority="62"/>
-    <w:lsdException w:name="Medium Shading 1 Accent 5" w:uiPriority="63"/>
-    <w:lsdException w:name="Medium Shading 2 Accent 5" w:uiPriority="64"/>
-    <w:lsdException w:name="Medium List 1 Accent 5" w:uiPriority="65"/>
-    <w:lsdException w:name="Medium List 2 Accent 5" w:uiPriority="66"/>
-    <w:lsdException w:name="Medium Grid 1 Accent 5" w:uiPriority="67"/>
-    <w:lsdException w:name="Medium Grid 2 Accent 5" w:uiPriority="68"/>
-    <w:lsdException w:name="Medium Grid 3 Accent 5" w:uiPriority="69"/>
-    <w:lsdException w:name="Dark List Accent 5" w:uiPriority="70"/>
-    <w:lsdException w:name="Colorful Shading Accent 5" w:uiPriority="71"/>
-    <w:lsdException w:name="Colorful List Accent 5" w:uiPriority="72"/>
-    <w:lsdException w:name="Colorful Grid Accent 5" w:uiPriority="73"/>
-    <w:lsdException w:name="Light Shading Accent 6" w:uiPriority="60"/>
-    <w:lsdException w:name="Light List Accent 6" w:uiPriority="61"/>
-    <w:lsdException w:name="Light Grid Accent 6" w:uiPriority="62"/>
-    <w:lsdException w:name="Medium Shading 1 Accent 6" w:uiPriority="63"/>
-    <w:lsdException w:name="Medium Shading 2 Accent 6" w:uiPriority="64"/>
-    <w:lsdException w:name="Medium List 1 Accent 6" w:uiPriority="65"/>
-    <w:lsdException w:name="Medium List 2 Accent 6" w:uiPriority="66"/>
-    <w:lsdException w:name="Medium Grid 1 Accent 6" w:uiPriority="67"/>
-    <w:lsdException w:name="Medium Grid 2 Accent 6" w:uiPriority="68"/>
-    <w:lsdException w:name="Medium Grid 3 Accent 6" w:uiPriority="69"/>
-    <w:lsdException w:name="Dark List Accent 6" w:uiPriority="70"/>
-    <w:lsdException w:name="Colorful Shading Accent 6" w:uiPriority="71"/>
-    <w:lsdException w:name="Colorful List Accent 6" w:uiPriority="72"/>
-    <w:lsdException w:name="Colorful Grid Accent 6" w:uiPriority="73"/>
-    <w:lsdException w:name="Subtle Emphasis" w:uiPriority="19" w:qFormat="1"/>
-    <w:lsdException w:name="Intense Emphasis" w:uiPriority="21" w:qFormat="1"/>
-    <w:lsdException w:name="Subtle Reference" w:uiPriority="31" w:qFormat="1"/>
-    <w:lsdException w:name="Intense Reference" w:uiPriority="32" w:qFormat="1"/>
-    <w:lsdException w:name="Book Title" w:uiPriority="33" w:qFormat="1"/>
-    <w:lsdException w:name="Bibliography" w:semiHidden="1" w:uiPriority="37" w:unhideWhenUsed="1"/>
-    <w:lsdException w:name="TOC Heading" w:semiHidden="1" w:uiPriority="39" w:unhideWhenUsed="1" w:qFormat="1"/>
-    <w:lsdException w:name="Plain Table 1" w:uiPriority="41"/>
-    <w:lsdException w:name="Plain Table 2" w:uiPriority="42"/>
-    <w:lsdException w:name="Plain Table 3" w:uiPriority="43"/>
-    <w:lsdException w:name="Plain Table 4" w:uiPriority="44"/>
-    <w:lsdException w:name="Plain Table 5" w:uiPriority="45"/>
-    <w:lsdException w:name="Grid Table Light" w:uiPriority="40"/>
-    <w:lsdException w:name="Grid Table 1 Light" w:uiPriority="46"/>
-    <w:lsdException w:name="Grid Table 2" w:uiPriority="47"/>
-    <w:lsdException w:name="Grid Table 3" w:uiPriority="48"/>
-    <w:lsdException w:name="Grid Table 4" w:uiPriority="49"/>
-    <w:lsdException w:name="Grid Table 5 Dark" w:uiPriority="50"/>
-    <w:lsdException w:name="Grid Table 6 Colorful" w:uiPriority="51"/>
-    <w:lsdException w:name="Grid Table 7 Colorful" w:uiPriority="52"/>
-    <w:lsdException w:name="Grid Table 1 Light Accent 1" w:uiPriority="46"/>
-    <w:lsdException w:name="Grid Table 2 Accent 1" w:uiPriority="47"/>
-    <w:lsdException w:name="Grid Table 3 Accent 1" w:uiPriority="48"/>
-    <w:lsdException w:name="Grid Table 4 Accent 1" w:uiPriority="49"/>
-    <w:lsdException w:name="Grid Table 5 Dark Accent 1" w:uiPriority="50"/>
-    <w:lsdException w:name="Grid Table 6 Colorful Accent 1" w:uiPriority="51"/>
-    <w:lsdException w:name="Grid Table 7 Colorful Accent 1" w:uiPriority="52"/>
-    <w:lsdException w:name="Grid Table 1 Light Accent 2" w:uiPriority="46"/>
-    <w:lsdException w:name="Grid Table 2 Accent 2" w:uiPriority="47"/>
-    <w:lsdException w:name="Grid Table 3 Accent 2" w:uiPriority="48"/>
-    <w:lsdException w:name="Grid Table 4 Accent 2" w:uiPriority="49"/>
-    <w:lsdException w:name="Grid Table 5 Dark Accent 2" w:uiPriority="50"/>
-    <w:lsdException w:name="Grid Table 6 Colorful Accent 2" w:uiPriority="51"/>
-    <w:lsdException w:name="Grid Table 7 Colorful Accent 2" w:uiPriority="52"/>
-    <w:lsdException w:name="Grid Table 1 Light Accent 3" w:uiPriority="46"/>
-    <w:lsdException w:name="Grid Table 2 Accent 3" w:uiPriority="47"/>
-    <w:lsdException w:name="Grid Table 3 Accent 3" w:uiPriority="48"/>
-    <w:lsdException w:name="Grid Table 4 Accent 3" w:uiPriority="49"/>
-    <w:lsdException w:name="Grid Table 5 Dark Accent 3" w:uiPriority="50"/>
-    <w:lsdException w:name="Grid Table 6 Colorful Accent 3" w:uiPriority="51"/>
-    <w:lsdException w:name="Grid Table 7 Colorful Accent 3" w:uiPriority="52"/>
-    <w:lsdException w:name="Grid Table 1 Light Accent 4" w:uiPriority="46"/>
-    <w:lsdException w:name="Grid Table 2 Accent 4" w:uiPriority="47"/>
-    <w:lsdException w:name="Grid Table 3 Accent 4" w:uiPriority="48"/>
-    <w:lsdException w:name="Grid Table 4 Accent 4" w:uiPriority="49"/>
-    <w:lsdException w:name="Grid Table 5 Dark Accent 4" w:uiPriority="50"/>
-    <w:lsdException w:name="Grid Table 6 Colorful Accent 4" w:uiPriority="51"/>
-    <w:lsdException w:name="Grid Table 7 Colorful Accent 4" w:uiPriority="52"/>
-    <w:lsdException w:name="Grid Table 1 Light Accent 5" w:uiPriority="46"/>
-    <w:lsdException w:name="Grid Table 2 Accent 5" w:uiPriority="47"/>
-    <w:lsdException w:name="Grid Table 3 Accent 5" w:uiPriority="48"/>
-    <w:lsdException w:name="Grid Table 4 Accent 5" w:uiPriority="49"/>
-    <w:lsdException w:name="Grid Table 5 Dark Accent 5" w:uiPriority="50"/>
-    <w:lsdException w:name="Grid Table 6 Colorful Accent 5" w:uiPriority="51"/>
-    <w:lsdException w:name="Grid Table 7 Colorful Accent 5" w:uiPriority="52"/>
-    <w:lsdException w:name="Grid Table 1 Light Accent 6" w:uiPriority="46"/>
-    <w:lsdException w:name="Grid Table 2 Accent 6" w:uiPriority="47"/>
-    <w:lsdException w:name="Grid Table 3 Accent 6" w:uiPriority="48"/>
-    <w:lsdException w:name="Grid Table 4 Accent 6" w:uiPriority="49"/>
-    <w:lsdException w:name="Grid Table 5 Dark Accent 6" w:uiPriority="50"/>
-    <w:lsdException w:name="Grid Table 6 Colorful Accent 6" w:uiPriority="51"/>
-    <w:lsdException w:name="Grid Table 7 Colorful Accent 6" w:uiPriority="52"/>
-    <w:lsdException w:name="List Table 1 Light" w:uiPriority="46"/>
-    <w:lsdException w:name="List Table 2" w:uiPriority="47"/>
-    <w:lsdException w:name="List Table 3" w:uiPriority="48"/>
-    <w:lsdException w:name="List Table 4" w:uiPriority="49"/>
-    <w:lsdException w:name="List Table 5 Dark" w:uiPriority="50"/>
-    <w:lsdException w:name="List Table 6 Colorful" w:uiPriority="51"/>
-    <w:lsdException w:name="List Table 7 Colorful" w:uiPriority="52"/>
-    <w:lsdException w:name="List Table 1 Light Accent 1" w:uiPriority="46"/>
-    <w:lsdException w:name="List Table 2 Accent 1" w:uiPriority="47"/>
-    <w:lsdException w:name="List Table 3 Accent 1" w:uiPriority="48"/>
-    <w:lsdException w:name="List Table 4 Accent 1" w:uiPriority="49"/>
-    <w:lsdException w:name="List Table 5 Dark Accent 1" w:uiPriority="50"/>
-    <w:lsdException w:name="List Table 6 Colorful Accent 1" w:uiPriority="51"/>
-    <w:lsdException w:name="List Table 7 Colorful Accent 1" w:uiPriority="52"/>
-    <w:lsdException w:name="List Table 1 Light Accent 2" w:uiPriority="46"/>
-    <w:lsdException w:name="List Table 2 Accent 2" w:uiPriority="47"/>
-    <w:lsdException w:name="List Table 3 Accent 2" w:uiPriority="48"/>
-    <w:lsdException w:name="List Table 4 Accent 2" w:uiPriority="49"/>
-    <w:lsdException w:name="List Table 5 Dark Accent 2" w:uiPriority="50"/>
-    <w:lsdException w:name="List Table 6 Colorful Accent 2" w:uiPriority="51"/>
-    <w:lsdException w:name="List Table 7 Colorful Accent 2" w:uiPriority="52"/>
-    <w:lsdException w:name="List Table 1 Light Accent 3" w:uiPriority="46"/>
-    <w:lsdException w:name="List Table 2 Accent 3" w:uiPriority="47"/>
-    <w:lsdException w:name="List Table 3 Accent 3" w:uiPriority="48"/>
-    <w:lsdException w:name="List Table 4 Accent 3" w:uiPriority="49"/>
-    <w:lsdException w:name="List Table 5 Dark Accent 3" w:uiPriority="50"/>
-    <w:lsdException w:name="List Table 6 Colorful Accent 3" w:uiPriority="51"/>
-    <w:lsdException w:name="List Table 7 Colorful Accent 3" w:uiPriority="52"/>
-    <w:lsdException w:name="List Table 1 Light Accent 4" w:uiPriority="46"/>
-    <w:lsdException w:name="List Table 2 Accent 4" w:uiPriority="47"/>
-    <w:lsdException w:name="List Table 3 Accent 4" w:uiPriority="48"/>
-    <w:lsdException w:name="List Table 4 Accent 4" w:uiPriority="49"/>
-    <w:lsdException w:name="List Table 5 Dark Accent 4" w:uiPriority="50"/>
-    <w:lsdException w:name="List Table 6 Colorful Accent 4" w:uiPriority="51"/>
-    <w:lsdException w:name="List Table 7 Colorful Accent 4" w:uiPriority="52"/>
-    <w:lsdException w:name="List Table 1 Light Accent 5" w:uiPriority="46"/>
-    <w:lsdException w:name="List Table 2 Accent 5" w:uiPriority="47"/>
-    <w:lsdException w:name="List Table 3 Accent 5" w:uiPriority="48"/>
-    <w:lsdException w:name="List Table 4 Accent 5" w:uiPriority="49"/>
-    <w:lsdException w:name="List Table 5 Dark Accent 5" w:uiPriority="50"/>
-    <w:lsdException w:name="List Table 6 Colorful Accent 5" w:uiPriority="51"/>
-    <w:lsdException w:name="List Table 7 Colorful Accent 5" w:uiPriority="52"/>
-    <w:lsdException w:name="List Table 1 Light Accent 6" w:uiPriority="46"/>
-    <w:lsdException w:name="List Table 2 Accent 6" w:uiPriority="47"/>
-    <w:lsdException w:name="List Table 3 Accent 6" w:uiPriority="48"/>
-    <w:lsdException w:name="List Table 4 Accent 6" w:uiPriority="49"/>
-    <w:lsdException w:name="List Table 5 Dark Accent 6" w:uiPriority="50"/>
-    <w:lsdException w:name="List Table 6 Colorful Accent 6" w:uiPriority="51"/>
-    <w:lsdException w:name="List Table 7 Colorful Accent 6" w:uiPriority="52"/>
-    <w:lsdException w:name="Mention" w:semiHidden="1" w:unhideWhenUsed="1"/>
-    <w:lsdException w:name="Smart Hyperlink" w:semiHidden="1" w:unhideWhenUsed="1"/>
-    <w:lsdException w:name="Hashtag" w:semiHidden="1" w:unhideWhenUsed="1"/>
-    <w:lsdException w:name="Unresolved Mention" w:semiHidden="1" w:unhideWhenUsed="1"/>
+  <w:latentStyles w:defLockedState="0" w:defUIPriority="99" w:defSemiHidden="1" w:defUnhideWhenUsed="1" w:defQFormat="0" w:count="267">
+    <w:lsdException w:name="Normal" w:semiHidden="0" w:uiPriority="0" w:unhideWhenUsed="0" w:qFormat="1"/>
+    <w:lsdException w:name="heading 1" w:semiHidden="0" w:uiPriority="9" w:unhideWhenUsed="0" w:qFormat="1"/>
+    <w:lsdException w:name="heading 2" w:uiPriority="9" w:qFormat="1"/>
+    <w:lsdException w:name="heading 3" w:uiPriority="9" w:qFormat="1"/>
+    <w:lsdException w:name="heading 4" w:uiPriority="9" w:qFormat="1"/>
+    <w:lsdException w:name="heading 5" w:uiPriority="9" w:qFormat="1"/>
+    <w:lsdException w:name="heading 6" w:uiPriority="9" w:qFormat="1"/>
+    <w:lsdException w:name="heading 7" w:uiPriority="9" w:qFormat="1"/>
+    <w:lsdException w:name="heading 8" w:uiPriority="9" w:qFormat="1"/>
+    <w:lsdException w:name="heading 9" w:uiPriority="9" w:qFormat="1"/>
+    <w:lsdException w:name="toc 1" w:uiPriority="39"/>
+    <w:lsdException w:name="toc 2" w:uiPriority="39"/>
+    <w:lsdException w:name="toc 3" w:uiPriority="39"/>
+    <w:lsdException w:name="toc 4" w:uiPriority="39"/>
+    <w:lsdException w:name="toc 5" w:uiPriority="39"/>
+    <w:lsdException w:name="toc 6" w:uiPriority="39"/>
+    <w:lsdException w:name="toc 7" w:uiPriority="39"/>
+    <w:lsdException w:name="toc 8" w:uiPriority="39"/>
+    <w:lsdException w:name="toc 9" w:uiPriority="39"/>
+    <w:lsdException w:name="caption" w:uiPriority="35" w:qFormat="1"/>
+    <w:lsdException w:name="Title" w:semiHidden="0" w:uiPriority="10" w:unhideWhenUsed="0" w:qFormat="1"/>
+    <w:lsdException w:name="Default Paragraph Font" w:uiPriority="1"/>
+    <w:lsdException w:name="Subtitle" w:semiHidden="0" w:uiPriority="11" w:unhideWhenUsed="0" w:qFormat="1"/>
+    <w:lsdException w:name="Strong" w:semiHidden="0" w:uiPriority="22" w:unhideWhenUsed="0" w:qFormat="1"/>
+    <w:lsdException w:name="Emphasis" w:semiHidden="0" w:uiPriority="20" w:unhideWhenUsed="0" w:qFormat="1"/>
+    <w:lsdException w:name="Table Grid" w:semiHidden="0" w:uiPriority="59" w:unhideWhenUsed="0"/>
+    <w:lsdException w:name="Placeholder Text" w:unhideWhenUsed="0"/>
+    <w:lsdException w:name="No Spacing" w:semiHidden="0" w:uiPriority="1" w:unhideWhenUsed="0" w:qFormat="1"/>
+    <w:lsdException w:name="Light Shading" w:semiHidden="0" w:uiPriority="60" w:unhideWhenUsed="0"/>
+    <w:lsdException w:name="Light List" w:semiHidden="0" w:uiPriority="61" w:unhideWhenUsed="0"/>
+    <w:lsdException w:name="Light Grid" w:semiHidden="0" w:uiPriority="62" w:unhideWhenUsed="0"/>
+    <w:lsdException w:name="Medium Shading 1" w:semiHidden="0" w:uiPriority="63" w:unhideWhenUsed="0"/>
+    <w:lsdException w:name="Medium Shading 2" w:semiHidden="0" w:uiPriority="64" w:unhideWhenUsed="0"/>
+    <w:lsdException w:name="Medium List 1" w:semiHidden="0" w:uiPriority="65" w:unhideWhenUsed="0"/>
+    <w:lsdException w:name="Medium List 2" w:semiHidden="0" w:uiPriority="66" w:unhideWhenUsed="0"/>
+    <w:lsdException w:name="Medium Grid 1" w:semiHidden="0" w:uiPriority="67" w:unhideWhenUsed="0"/>
+    <w:lsdException w:name="Medium Grid 2" w:semiHidden="0" w:uiPriority="68" w:unhideWhenUsed="0"/>
+    <w:lsdException w:name="Medium Grid 3" w:semiHidden="0" w:uiPriority="69" w:unhideWhenUsed="0"/>
+    <w:lsdException w:name="Dark List" w:semiHidden="0" w:uiPriority="70" w:unhideWhenUsed="0"/>
+    <w:lsdException w:name="Colorful Shading" w:semiHidden="0" w:uiPriority="71" w:unhideWhenUsed="0"/>
+    <w:lsdException w:name="Colorful List" w:semiHidden="0" w:uiPriority="72" w:unhideWhenUsed="0"/>
+    <w:lsdException w:name="Colorful Grid" w:semiHidden="0" w:uiPriority="73" w:unhideWhenUsed="0"/>
+    <w:lsdException w:name="Light Shading Accent 1" w:semiHidden="0" w:uiPriority="60" w:unhideWhenUsed="0"/>
+    <w:lsdException w:name="Light List Accent 1" w:semiHidden="0" w:uiPriority="61" w:unhideWhenUsed="0"/>
+    <w:lsdException w:name="Light Grid Accent 1" w:semiHidden="0" w:uiPriority="62" w:unhideWhenUsed="0"/>
+    <w:lsdException w:name="Medium Shading 1 Accent 1" w:semiHidden="0" w:uiPriority="63" w:unhideWhenUsed="0"/>
+    <w:lsdException w:name="Medium Shading 2 Accent 1" w:semiHidden="0" w:uiPriority="64" w:unhideWhenUsed="0"/>
+    <w:lsdException w:name="Medium List 1 Accent 1" w:semiHidden="0" w:uiPriority="65" w:unhideWhenUsed="0"/>
+    <w:lsdException w:name="Revision" w:unhideWhenUsed="0"/>
+    <w:lsdException w:name="List Paragraph" w:semiHidden="0" w:uiPriority="34" w:unhideWhenUsed="0" w:qFormat="1"/>
+    <w:lsdException w:name="Quote" w:semiHidden="0" w:uiPriority="29" w:unhideWhenUsed="0" w:qFormat="1"/>
+    <w:lsdException w:name="Intense Quote" w:semiHidden="0" w:uiPriority="30" w:unhideWhenUsed="0" w:qFormat="1"/>
+    <w:lsdException w:name="Medium List 2 Accent 1" w:semiHidden="0" w:uiPriority="66" w:unhideWhenUsed="0"/>
+    <w:lsdException w:name="Medium Grid 1 Accent 1" w:semiHidden="0" w:uiPriority="67" w:unhideWhenUsed="0"/>
+    <w:lsdException w:name="Medium Grid 2 Accent 1" w:semiHidden="0" w:uiPriority="68" w:unhideWhenUsed="0"/>
+    <w:lsdException w:name="Medium Grid 3 Accent 1" w:semiHidden="0" w:uiPriority="69" w:unhideWhenUsed="0"/>
+    <w:lsdException w:name="Dark List Accent 1" w:semiHidden="0" w:uiPriority="70" w:unhideWhenUsed="0"/>
+    <w:lsdException w:name="Colorful Shading Accent 1" w:semiHidden="0" w:uiPriority="71" w:unhideWhenUsed="0"/>
+    <w:lsdException w:name="Colorful List Accent 1" w:semiHidden="0" w:uiPriority="72" w:unhideWhenUsed="0"/>
+    <w:lsdException w:name="Colorful Grid Accent 1" w:semiHidden="0" w:uiPriority="73" w:unhideWhenUsed="0"/>
+    <w:lsdException w:name="Light Shading Accent 2" w:semiHidden="0" w:uiPriority="60" w:unhideWhenUsed="0"/>
+    <w:lsdException w:name="Light List Accent 2" w:semiHidden="0" w:uiPriority="61" w:unhideWhenUsed="0"/>
+    <w:lsdException w:name="Light Grid Accent 2" w:semiHidden="0" w:uiPriority="62" w:unhideWhenUsed="0"/>
+    <w:lsdException w:name="Medium Shading 1 Accent 2" w:semiHidden="0" w:uiPriority="63" w:unhideWhenUsed="0"/>
+    <w:lsdException w:name="Medium Shading 2 Accent 2" w:semiHidden="0" w:uiPriority="64" w:unhideWhenUsed="0"/>
+    <w:lsdException w:name="Medium List 1 Accent 2" w:semiHidden="0" w:uiPriority="65" w:unhideWhenUsed="0"/>
+    <w:lsdException w:name="Medium List 2 Accent 2" w:semiHidden="0" w:uiPriority="66" w:unhideWhenUsed="0"/>
+    <w:lsdException w:name="Medium Grid 1 Accent 2" w:semiHidden="0" w:uiPriority="67" w:unhideWhenUsed="0"/>
+    <w:lsdException w:name="Medium Grid 2 Accent 2" w:semiHidden="0" w:uiPriority="68" w:unhideWhenUsed="0"/>
+    <w:lsdException w:name="Medium Grid 3 Accent 2" w:semiHidden="0" w:uiPriority="69" w:unhideWhenUsed="0"/>
+    <w:lsdException w:name="Dark List Accent 2" w:semiHidden="0" w:uiPriority="70" w:unhideWhenUsed="0"/>
+    <w:lsdException w:name="Colorful Shading Accent 2" w:semiHidden="0" w:uiPriority="71" w:unhideWhenUsed="0"/>
+    <w:lsdException w:name="Colorful List Accent 2" w:semiHidden="0" w:uiPriority="72" w:unhideWhenUsed="0"/>
+    <w:lsdException w:name="Colorful Grid Accent 2" w:semiHidden="0" w:uiPriority="73" w:unhideWhenUsed="0"/>
+    <w:lsdException w:name="Light Shading Accent 3" w:semiHidden="0" w:uiPriority="60" w:unhideWhenUsed="0"/>
+    <w:lsdException w:name="Light List Accent 3" w:semiHidden="0" w:uiPriority="61" w:unhideWhenUsed="0"/>
+    <w:lsdException w:name="Light Grid Accent 3" w:semiHidden="0" w:uiPriority="62" w:unhideWhenUsed="0"/>
+    <w:lsdException w:name="Medium Shading 1 Accent 3" w:semiHidden="0" w:uiPriority="63" w:unhideWhenUsed="0"/>
+    <w:lsdException w:name="Medium Shading 2 Accent 3" w:semiHidden="0" w:uiPriority="64" w:unhideWhenUsed="0"/>
+    <w:lsdException w:name="Medium List 1 Accent 3" w:semiHidden="0" w:uiPriority="65" w:unhideWhenUsed="0"/>
+    <w:lsdException w:name="Medium List 2 Accent 3" w:semiHidden="0" w:uiPriority="66" w:unhideWhenUsed="0"/>
+    <w:lsdException w:name="Medium Grid 1 Accent 3" w:semiHidden="0" w:uiPriority="67" w:unhideWhenUsed="0"/>
+    <w:lsdException w:name="Medium Grid 2 Accent 3" w:semiHidden="0" w:uiPriority="68" w:unhideWhenUsed="0"/>
+    <w:lsdException w:name="Medium Grid 3 Accent 3" w:semiHidden="0" w:uiPriority="69" w:unhideWhenUsed="0"/>
+    <w:lsdException w:name="Dark List Accent 3" w:semiHidden="0" w:uiPriority="70" w:unhideWhenUsed="0"/>
+    <w:lsdException w:name="Colorful Shading Accent 3" w:semiHidden="0" w:uiPriority="71" w:unhideWhenUsed="0"/>
+    <w:lsdException w:name="Colorful List Accent 3" w:semiHidden="0" w:uiPriority="72" w:unhideWhenUsed="0"/>
+    <w:lsdException w:name="Colorful Grid Accent 3" w:semiHidden="0" w:uiPriority="73" w:unhideWhenUsed="0"/>
+    <w:lsdException w:name="Light Shading Accent 4" w:semiHidden="0" w:uiPriority="60" w:unhideWhenUsed="0"/>
+    <w:lsdException w:name="Light List Accent 4" w:semiHidden="0" w:uiPriority="61" w:unhideWhenUsed="0"/>
+    <w:lsdException w:name="Light Grid Accent 4" w:semiHidden="0" w:uiPriority="62" w:unhideWhenUsed="0"/>
+    <w:lsdException w:name="Medium Shading 1 Accent 4" w:semiHidden="0" w:uiPriority="63" w:unhideWhenUsed="0"/>
+    <w:lsdException w:name="Medium Shading 2 Accent 4" w:semiHidden="0" w:uiPriority="64" w:unhideWhenUsed="0"/>
+    <w:lsdException w:name="Medium List 1 Accent 4" w:semiHidden="0" w:uiPriority="65" w:unhideWhenUsed="0"/>
+    <w:lsdException w:name="Medium List 2 Accent 4" w:semiHidden="0" w:uiPriority="66" w:unhideWhenUsed="0"/>
+    <w:lsdException w:name="Medium Grid 1 Accent 4" w:semiHidden="0" w:uiPriority="67" w:unhideWhenUsed="0"/>
+    <w:lsdException w:name="Medium Grid 2 Accent 4" w:semiHidden="0" w:uiPriority="68" w:unhideWhenUsed="0"/>
+    <w:lsdException w:name="Medium Grid 3 Accent 4" w:semiHidden="0" w:uiPriority="69" w:unhideWhenUsed="0"/>
+    <w:lsdException w:name="Dark List Accent 4" w:semiHidden="0" w:uiPriority="70" w:unhideWhenUsed="0"/>
+    <w:lsdException w:name="Colorful Shading Accent 4" w:semiHidden="0" w:uiPriority="71" w:unhideWhenUsed="0"/>
+    <w:lsdException w:name="Colorful List Accent 4" w:semiHidden="0" w:uiPriority="72" w:unhideWhenUsed="0"/>
+    <w:lsdException w:name="Colorful Grid Accent 4" w:semiHidden="0" w:uiPriority="73" w:unhideWhenUsed="0"/>
+    <w:lsdException w:name="Light Shading Accent 5" w:semiHidden="0" w:uiPriority="60" w:unhideWhenUsed="0"/>
+    <w:lsdException w:name="Light List Accent 5" w:semiHidden="0" w:uiPriority="61" w:unhideWhenUsed="0"/>
+    <w:lsdException w:name="Light Grid Accent 5" w:semiHidden="0" w:uiPriority="62" w:unhideWhenUsed="0"/>
+    <w:lsdException w:name="Medium Shading 1 Accent 5" w:semiHidden="0" w:uiPriority="63" w:unhideWhenUsed="0"/>
+    <w:lsdException w:name="Medium Shading 2 Accent 5" w:semiHidden="0" w:uiPriority="64" w:unhideWhenUsed="0"/>
+    <w:lsdException w:name="Medium List 1 Accent 5" w:semiHidden="0" w:uiPriority="65" w:unhideWhenUsed="0"/>
+    <w:lsdException w:name="Medium List 2 Accent 5" w:semiHidden="0" w:uiPriority="66" w:unhideWhenUsed="0"/>
+    <w:lsdException w:name="Medium Grid 1 Accent 5" w:semiHidden="0" w:uiPriority="67" w:unhideWhenUsed="0"/>
+    <w:lsdException w:name="Medium Grid 2 Accent 5" w:semiHidden="0" w:uiPriority="68" w:unhideWhenUsed="0"/>
+    <w:lsdException w:name="Medium Grid 3 Accent 5" w:semiHidden="0" w:uiPriority="69" w:unhideWhenUsed="0"/>
+    <w:lsdException w:name="Dark List Accent 5" w:semiHidden="0" w:uiPriority="70" w:unhideWhenUsed="0"/>
+    <w:lsdException w:name="Colorful Shading Accent 5" w:semiHidden="0" w:uiPriority="71" w:unhideWhenUsed="0"/>
+    <w:lsdException w:name="Colorful List Accent 5" w:semiHidden="0" w:uiPriority="72" w:unhideWhenUsed="0"/>
+    <w:lsdException w:name="Colorful Grid Accent 5" w:semiHidden="0" w:uiPriority="73" w:unhideWhenUsed="0"/>
+    <w:lsdException w:name="Light Shading Accent 6" w:semiHidden="0" w:uiPriority="60" w:unhideWhenUsed="0"/>
+    <w:lsdException w:name="Light List Accent 6" w:semiHidden="0" w:uiPriority="61" w:unhideWhenUsed="0"/>
+    <w:lsdException w:name="Light Grid Accent 6" w:semiHidden="0" w:uiPriority="62" w:unhideWhenUsed="0"/>
+    <w:lsdException w:name="Medium Shading 1 Accent 6" w:semiHidden="0" w:uiPriority="63" w:unhideWhenUsed="0"/>
+    <w:lsdException w:name="Medium Shading 2 Accent 6" w:semiHidden="0" w:uiPriority="64" w:unhideWhenUsed="0"/>
+    <w:lsdException w:name="Medium List 1 Accent 6" w:semiHidden="0" w:uiPriority="65" w:unhideWhenUsed="0"/>
+    <w:lsdException w:name="Medium List 2 Accent 6" w:semiHidden="0" w:uiPriority="66" w:unhideWhenUsed="0"/>
+    <w:lsdException w:name="Medium Grid 1 Accent 6" w:semiHidden="0" w:uiPriority="67" w:unhideWhenUsed="0"/>
+    <w:lsdException w:name="Medium Grid 2 Accent 6" w:semiHidden="0" w:uiPriority="68" w:unhideWhenUsed="0"/>
+    <w:lsdException w:name="Medium Grid 3 Accent 6" w:semiHidden="0" w:uiPriority="69" w:unhideWhenUsed="0"/>
+    <w:lsdException w:name="Dark List Accent 6" w:semiHidden="0" w:uiPriority="70" w:unhideWhenUsed="0"/>
+    <w:lsdException w:name="Colorful Shading Accent 6" w:semiHidden="0" w:uiPriority="71" w:unhideWhenUsed="0"/>
+    <w:lsdException w:name="Colorful List Accent 6" w:semiHidden="0" w:uiPriority="72" w:unhideWhenUsed="0"/>
+    <w:lsdException w:name="Colorful Grid Accent 6" w:semiHidden="0" w:uiPriority="73" w:unhideWhenUsed="0"/>
+    <w:lsdException w:name="Subtle Emphasis" w:semiHidden="0" w:uiPriority="19" w:unhideWhenUsed="0" w:qFormat="1"/>
+    <w:lsdException w:name="Intense Emphasis" w:semiHidden="0" w:uiPriority="21" w:unhideWhenUsed="0" w:qFormat="1"/>
+    <w:lsdException w:name="Subtle Reference" w:semiHidden="0" w:uiPriority="31" w:unhideWhenUsed="0" w:qFormat="1"/>
+    <w:lsdException w:name="Intense Reference" w:semiHidden="0" w:uiPriority="32" w:unhideWhenUsed="0" w:qFormat="1"/>
+    <w:lsdException w:name="Book Title" w:semiHidden="0" w:uiPriority="33" w:unhideWhenUsed="0" w:qFormat="1"/>
+    <w:lsdException w:name="Bibliography" w:uiPriority="37"/>
+    <w:lsdException w:name="TOC Heading" w:uiPriority="39" w:qFormat="1"/>
   </w:latentStyles>
   <w:style w:type="paragraph" w:default="1" w:styleId="Normal">
     <w:name w:val="Normal"/>
@@ -6238,8 +6895,8 @@
     <w:name w:val="Table Grid"/>
     <w:basedOn w:val="TableNormal"/>
     <w:uiPriority w:val="59"/>
-    <w:rsid w:val="00FB4123"/>
     <w:tblPr>
+      <w:tblInd w:w="0" w:type="dxa"/>
       <w:tblBorders>
         <w:top w:val="single" w:sz="4" w:space="0" w:color="000000" w:themeColor="text1"/>
         <w:left w:val="single" w:sz="4" w:space="0" w:color="000000" w:themeColor="text1"/>
@@ -6248,7 +6905,732 @@
         <w:insideH w:val="single" w:sz="4" w:space="0" w:color="000000" w:themeColor="text1"/>
         <w:insideV w:val="single" w:sz="4" w:space="0" w:color="000000" w:themeColor="text1"/>
       </w:tblBorders>
+      <w:tblCellMar>
+        <w:top w:w="0" w:type="dxa"/>
+        <w:left w:w="108" w:type="dxa"/>
+        <w:bottom w:w="0" w:type="dxa"/>
+        <w:right w:w="108" w:type="dxa"/>
+      </w:tblCellMar>
     </w:tblPr>
+  </w:style>
+  <w:style w:type="table" w:styleId="LightGrid-Accent5">
+    <w:name w:val="Light Grid Accent 5"/>
+    <w:basedOn w:val="TableNormal"/>
+    <w:uiPriority w:val="62"/>
+    <w:tblPr>
+      <w:tblStyleRowBandSize w:val="1"/>
+      <w:tblStyleColBandSize w:val="1"/>
+      <w:tblInd w:w="0" w:type="dxa"/>
+      <w:tblBorders>
+        <w:top w:val="single" w:sz="8" w:space="0" w:color="4BACC6" w:themeColor="accent5"/>
+        <w:left w:val="single" w:sz="8" w:space="0" w:color="4BACC6" w:themeColor="accent5"/>
+        <w:bottom w:val="single" w:sz="8" w:space="0" w:color="4BACC6" w:themeColor="accent5"/>
+        <w:right w:val="single" w:sz="8" w:space="0" w:color="4BACC6" w:themeColor="accent5"/>
+        <w:insideH w:val="single" w:sz="8" w:space="0" w:color="4BACC6" w:themeColor="accent5"/>
+        <w:insideV w:val="single" w:sz="8" w:space="0" w:color="4BACC6" w:themeColor="accent5"/>
+      </w:tblBorders>
+      <w:tblCellMar>
+        <w:top w:w="0" w:type="dxa"/>
+        <w:left w:w="108" w:type="dxa"/>
+        <w:bottom w:w="0" w:type="dxa"/>
+        <w:right w:w="108" w:type="dxa"/>
+      </w:tblCellMar>
+    </w:tblPr>
+    <w:tblStylePr w:type="firstRow">
+      <w:pPr>
+        <w:spacing w:before="0" w:after="0" w:line="240" w:lineRule="auto"/>
+      </w:pPr>
+      <w:rPr>
+        <w:rFonts w:asciiTheme="majorHAnsi" w:eastAsiaTheme="majorEastAsia" w:hAnsiTheme="majorHAnsi" w:cstheme="majorBidi"/>
+        <w:b/>
+        <w:bCs/>
+      </w:rPr>
+      <w:tblPr/>
+      <w:tcPr>
+        <w:tcBorders>
+          <w:top w:val="single" w:sz="8" w:space="0" w:color="4BACC6" w:themeColor="accent5"/>
+          <w:left w:val="single" w:sz="8" w:space="0" w:color="4BACC6" w:themeColor="accent5"/>
+          <w:bottom w:val="single" w:sz="18" w:space="0" w:color="4BACC6" w:themeColor="accent5"/>
+          <w:right w:val="single" w:sz="8" w:space="0" w:color="4BACC6" w:themeColor="accent5"/>
+          <w:insideH w:val="nil"/>
+          <w:insideV w:val="single" w:sz="8" w:space="0" w:color="4BACC6" w:themeColor="accent5"/>
+        </w:tcBorders>
+      </w:tcPr>
+    </w:tblStylePr>
+    <w:tblStylePr w:type="lastRow">
+      <w:pPr>
+        <w:spacing w:before="0" w:after="0" w:line="240" w:lineRule="auto"/>
+      </w:pPr>
+      <w:rPr>
+        <w:rFonts w:asciiTheme="majorHAnsi" w:eastAsiaTheme="majorEastAsia" w:hAnsiTheme="majorHAnsi" w:cstheme="majorBidi"/>
+        <w:b/>
+        <w:bCs/>
+      </w:rPr>
+      <w:tblPr/>
+      <w:tcPr>
+        <w:tcBorders>
+          <w:top w:val="double" w:sz="6" w:space="0" w:color="4BACC6" w:themeColor="accent5"/>
+          <w:left w:val="single" w:sz="8" w:space="0" w:color="4BACC6" w:themeColor="accent5"/>
+          <w:bottom w:val="single" w:sz="8" w:space="0" w:color="4BACC6" w:themeColor="accent5"/>
+          <w:right w:val="single" w:sz="8" w:space="0" w:color="4BACC6" w:themeColor="accent5"/>
+          <w:insideH w:val="nil"/>
+          <w:insideV w:val="single" w:sz="8" w:space="0" w:color="4BACC6" w:themeColor="accent5"/>
+        </w:tcBorders>
+      </w:tcPr>
+    </w:tblStylePr>
+    <w:tblStylePr w:type="firstCol">
+      <w:rPr>
+        <w:rFonts w:asciiTheme="majorHAnsi" w:eastAsiaTheme="majorEastAsia" w:hAnsiTheme="majorHAnsi" w:cstheme="majorBidi"/>
+        <w:b/>
+        <w:bCs/>
+      </w:rPr>
+    </w:tblStylePr>
+    <w:tblStylePr w:type="lastCol">
+      <w:rPr>
+        <w:rFonts w:asciiTheme="majorHAnsi" w:eastAsiaTheme="majorEastAsia" w:hAnsiTheme="majorHAnsi" w:cstheme="majorBidi"/>
+        <w:b/>
+        <w:bCs/>
+      </w:rPr>
+      <w:tblPr/>
+      <w:tcPr>
+        <w:tcBorders>
+          <w:top w:val="single" w:sz="8" w:space="0" w:color="4BACC6" w:themeColor="accent5"/>
+          <w:left w:val="single" w:sz="8" w:space="0" w:color="4BACC6" w:themeColor="accent5"/>
+          <w:bottom w:val="single" w:sz="8" w:space="0" w:color="4BACC6" w:themeColor="accent5"/>
+          <w:right w:val="single" w:sz="8" w:space="0" w:color="4BACC6" w:themeColor="accent5"/>
+        </w:tcBorders>
+      </w:tcPr>
+    </w:tblStylePr>
+    <w:tblStylePr w:type="band1Vert">
+      <w:tblPr/>
+      <w:tcPr>
+        <w:tcBorders>
+          <w:top w:val="single" w:sz="8" w:space="0" w:color="4BACC6" w:themeColor="accent5"/>
+          <w:left w:val="single" w:sz="8" w:space="0" w:color="4BACC6" w:themeColor="accent5"/>
+          <w:bottom w:val="single" w:sz="8" w:space="0" w:color="4BACC6" w:themeColor="accent5"/>
+          <w:right w:val="single" w:sz="8" w:space="0" w:color="4BACC6" w:themeColor="accent5"/>
+        </w:tcBorders>
+        <w:shd w:val="clear" w:color="auto" w:fill="D2EAF1" w:themeFill="accent5" w:themeFillTint="3F"/>
+      </w:tcPr>
+    </w:tblStylePr>
+    <w:tblStylePr w:type="band1Horz">
+      <w:tblPr/>
+      <w:tcPr>
+        <w:tcBorders>
+          <w:top w:val="single" w:sz="8" w:space="0" w:color="4BACC6" w:themeColor="accent5"/>
+          <w:left w:val="single" w:sz="8" w:space="0" w:color="4BACC6" w:themeColor="accent5"/>
+          <w:bottom w:val="single" w:sz="8" w:space="0" w:color="4BACC6" w:themeColor="accent5"/>
+          <w:right w:val="single" w:sz="8" w:space="0" w:color="4BACC6" w:themeColor="accent5"/>
+          <w:insideV w:val="single" w:sz="8" w:space="0" w:color="4BACC6" w:themeColor="accent5"/>
+        </w:tcBorders>
+        <w:shd w:val="clear" w:color="auto" w:fill="D2EAF1" w:themeFill="accent5" w:themeFillTint="3F"/>
+      </w:tcPr>
+    </w:tblStylePr>
+    <w:tblStylePr w:type="band2Horz">
+      <w:tblPr/>
+      <w:tcPr>
+        <w:tcBorders>
+          <w:top w:val="single" w:sz="8" w:space="0" w:color="4BACC6" w:themeColor="accent5"/>
+          <w:left w:val="single" w:sz="8" w:space="0" w:color="4BACC6" w:themeColor="accent5"/>
+          <w:bottom w:val="single" w:sz="8" w:space="0" w:color="4BACC6" w:themeColor="accent5"/>
+          <w:right w:val="single" w:sz="8" w:space="0" w:color="4BACC6" w:themeColor="accent5"/>
+          <w:insideV w:val="single" w:sz="8" w:space="0" w:color="4BACC6" w:themeColor="accent5"/>
+        </w:tcBorders>
+      </w:tcPr>
+    </w:tblStylePr>
+  </w:style>
+</w:styles>
+</file>
+
+<file path=word/stylesWithEffects.xml><?xml version="1.0" encoding="utf-8"?>
+<w:styles xmlns:wpc="http://schemas.microsoft.com/office/word/2010/wordprocessingCanvas" xmlns:mc="http://schemas.openxmlformats.org/markup-compatibility/2006" xmlns:o="urn:schemas-microsoft-com:office:office" xmlns:r="http://schemas.openxmlformats.org/officeDocument/2006/relationships" xmlns:m="http://schemas.openxmlformats.org/officeDocument/2006/math" xmlns:v="urn:schemas-microsoft-com:vml" xmlns:wp14="http://schemas.microsoft.com/office/word/2010/wordprocessingDrawing" xmlns:wp="http://schemas.openxmlformats.org/drawingml/2006/wordprocessingDrawing" xmlns:w10="urn:schemas-microsoft-com:office:word" xmlns:w="http://schemas.openxmlformats.org/wordprocessingml/2006/main" xmlns:w14="http://schemas.microsoft.com/office/word/2010/wordml" xmlns:wpg="http://schemas.microsoft.com/office/word/2010/wordprocessingGroup" xmlns:wpi="http://schemas.microsoft.com/office/word/2010/wordprocessingInk" xmlns:wne="http://schemas.microsoft.com/office/word/2006/wordml" xmlns:wps="http://schemas.microsoft.com/office/word/2010/wordprocessingShape" mc:Ignorable="w14 wp14">
+  <w:docDefaults>
+    <w:rPrDefault>
+      <w:rPr>
+        <w:rFonts w:asciiTheme="minorHAnsi" w:eastAsiaTheme="minorEastAsia" w:hAnsiTheme="minorHAnsi" w:cstheme="minorBidi"/>
+        <w:sz w:val="22"/>
+        <w:szCs w:val="22"/>
+        <w:lang w:val="en-US" w:eastAsia="ja-JP" w:bidi="ar-SA"/>
+      </w:rPr>
+    </w:rPrDefault>
+    <w:pPrDefault/>
+  </w:docDefaults>
+  <w:latentStyles w:defLockedState="0" w:defUIPriority="99" w:defSemiHidden="1" w:defUnhideWhenUsed="1" w:defQFormat="0" w:count="267">
+    <w:lsdException w:name="Normal" w:semiHidden="0" w:uiPriority="0" w:unhideWhenUsed="0" w:qFormat="1"/>
+    <w:lsdException w:name="heading 1" w:semiHidden="0" w:uiPriority="9" w:unhideWhenUsed="0" w:qFormat="1"/>
+    <w:lsdException w:name="heading 2" w:uiPriority="9" w:qFormat="1"/>
+    <w:lsdException w:name="heading 3" w:uiPriority="9" w:qFormat="1"/>
+    <w:lsdException w:name="heading 4" w:uiPriority="9" w:qFormat="1"/>
+    <w:lsdException w:name="heading 5" w:uiPriority="9" w:qFormat="1"/>
+    <w:lsdException w:name="heading 6" w:uiPriority="9" w:qFormat="1"/>
+    <w:lsdException w:name="heading 7" w:uiPriority="9" w:qFormat="1"/>
+    <w:lsdException w:name="heading 8" w:uiPriority="9" w:qFormat="1"/>
+    <w:lsdException w:name="heading 9" w:uiPriority="9" w:qFormat="1"/>
+    <w:lsdException w:name="toc 1" w:uiPriority="39"/>
+    <w:lsdException w:name="toc 2" w:uiPriority="39"/>
+    <w:lsdException w:name="toc 3" w:uiPriority="39"/>
+    <w:lsdException w:name="toc 4" w:uiPriority="39"/>
+    <w:lsdException w:name="toc 5" w:uiPriority="39"/>
+    <w:lsdException w:name="toc 6" w:uiPriority="39"/>
+    <w:lsdException w:name="toc 7" w:uiPriority="39"/>
+    <w:lsdException w:name="toc 8" w:uiPriority="39"/>
+    <w:lsdException w:name="toc 9" w:uiPriority="39"/>
+    <w:lsdException w:name="caption" w:uiPriority="35" w:qFormat="1"/>
+    <w:lsdException w:name="Title" w:semiHidden="0" w:uiPriority="10" w:unhideWhenUsed="0" w:qFormat="1"/>
+    <w:lsdException w:name="Default Paragraph Font" w:uiPriority="1"/>
+    <w:lsdException w:name="Subtitle" w:semiHidden="0" w:uiPriority="11" w:unhideWhenUsed="0" w:qFormat="1"/>
+    <w:lsdException w:name="Strong" w:semiHidden="0" w:uiPriority="22" w:unhideWhenUsed="0" w:qFormat="1"/>
+    <w:lsdException w:name="Emphasis" w:semiHidden="0" w:uiPriority="20" w:unhideWhenUsed="0" w:qFormat="1"/>
+    <w:lsdException w:name="Table Grid" w:semiHidden="0" w:uiPriority="59" w:unhideWhenUsed="0"/>
+    <w:lsdException w:name="Placeholder Text" w:unhideWhenUsed="0"/>
+    <w:lsdException w:name="No Spacing" w:semiHidden="0" w:uiPriority="1" w:unhideWhenUsed="0" w:qFormat="1"/>
+    <w:lsdException w:name="Light Shading" w:semiHidden="0" w:uiPriority="60" w:unhideWhenUsed="0"/>
+    <w:lsdException w:name="Light List" w:semiHidden="0" w:uiPriority="61" w:unhideWhenUsed="0"/>
+    <w:lsdException w:name="Light Grid" w:semiHidden="0" w:uiPriority="62" w:unhideWhenUsed="0"/>
+    <w:lsdException w:name="Medium Shading 1" w:semiHidden="0" w:uiPriority="63" w:unhideWhenUsed="0"/>
+    <w:lsdException w:name="Medium Shading 2" w:semiHidden="0" w:uiPriority="64" w:unhideWhenUsed="0"/>
+    <w:lsdException w:name="Medium List 1" w:semiHidden="0" w:uiPriority="65" w:unhideWhenUsed="0"/>
+    <w:lsdException w:name="Medium List 2" w:semiHidden="0" w:uiPriority="66" w:unhideWhenUsed="0"/>
+    <w:lsdException w:name="Medium Grid 1" w:semiHidden="0" w:uiPriority="67" w:unhideWhenUsed="0"/>
+    <w:lsdException w:name="Medium Grid 2" w:semiHidden="0" w:uiPriority="68" w:unhideWhenUsed="0"/>
+    <w:lsdException w:name="Medium Grid 3" w:semiHidden="0" w:uiPriority="69" w:unhideWhenUsed="0"/>
+    <w:lsdException w:name="Dark List" w:semiHidden="0" w:uiPriority="70" w:unhideWhenUsed="0"/>
+    <w:lsdException w:name="Colorful Shading" w:semiHidden="0" w:uiPriority="71" w:unhideWhenUsed="0"/>
+    <w:lsdException w:name="Colorful List" w:semiHidden="0" w:uiPriority="72" w:unhideWhenUsed="0"/>
+    <w:lsdException w:name="Colorful Grid" w:semiHidden="0" w:uiPriority="73" w:unhideWhenUsed="0"/>
+    <w:lsdException w:name="Light Shading Accent 1" w:semiHidden="0" w:uiPriority="60" w:unhideWhenUsed="0"/>
+    <w:lsdException w:name="Light List Accent 1" w:semiHidden="0" w:uiPriority="61" w:unhideWhenUsed="0"/>
+    <w:lsdException w:name="Light Grid Accent 1" w:semiHidden="0" w:uiPriority="62" w:unhideWhenUsed="0"/>
+    <w:lsdException w:name="Medium Shading 1 Accent 1" w:semiHidden="0" w:uiPriority="63" w:unhideWhenUsed="0"/>
+    <w:lsdException w:name="Medium Shading 2 Accent 1" w:semiHidden="0" w:uiPriority="64" w:unhideWhenUsed="0"/>
+    <w:lsdException w:name="Medium List 1 Accent 1" w:semiHidden="0" w:uiPriority="65" w:unhideWhenUsed="0"/>
+    <w:lsdException w:name="Revision" w:unhideWhenUsed="0"/>
+    <w:lsdException w:name="List Paragraph" w:semiHidden="0" w:uiPriority="34" w:unhideWhenUsed="0" w:qFormat="1"/>
+    <w:lsdException w:name="Quote" w:semiHidden="0" w:uiPriority="29" w:unhideWhenUsed="0" w:qFormat="1"/>
+    <w:lsdException w:name="Intense Quote" w:semiHidden="0" w:uiPriority="30" w:unhideWhenUsed="0" w:qFormat="1"/>
+    <w:lsdException w:name="Medium List 2 Accent 1" w:semiHidden="0" w:uiPriority="66" w:unhideWhenUsed="0"/>
+    <w:lsdException w:name="Medium Grid 1 Accent 1" w:semiHidden="0" w:uiPriority="67" w:unhideWhenUsed="0"/>
+    <w:lsdException w:name="Medium Grid 2 Accent 1" w:semiHidden="0" w:uiPriority="68" w:unhideWhenUsed="0"/>
+    <w:lsdException w:name="Medium Grid 3 Accent 1" w:semiHidden="0" w:uiPriority="69" w:unhideWhenUsed="0"/>
+    <w:lsdException w:name="Dark List Accent 1" w:semiHidden="0" w:uiPriority="70" w:unhideWhenUsed="0"/>
+    <w:lsdException w:name="Colorful Shading Accent 1" w:semiHidden="0" w:uiPriority="71" w:unhideWhenUsed="0"/>
+    <w:lsdException w:name="Colorful List Accent 1" w:semiHidden="0" w:uiPriority="72" w:unhideWhenUsed="0"/>
+    <w:lsdException w:name="Colorful Grid Accent 1" w:semiHidden="0" w:uiPriority="73" w:unhideWhenUsed="0"/>
+    <w:lsdException w:name="Light Shading Accent 2" w:semiHidden="0" w:uiPriority="60" w:unhideWhenUsed="0"/>
+    <w:lsdException w:name="Light List Accent 2" w:semiHidden="0" w:uiPriority="61" w:unhideWhenUsed="0"/>
+    <w:lsdException w:name="Light Grid Accent 2" w:semiHidden="0" w:uiPriority="62" w:unhideWhenUsed="0"/>
+    <w:lsdException w:name="Medium Shading 1 Accent 2" w:semiHidden="0" w:uiPriority="63" w:unhideWhenUsed="0"/>
+    <w:lsdException w:name="Medium Shading 2 Accent 2" w:semiHidden="0" w:uiPriority="64" w:unhideWhenUsed="0"/>
+    <w:lsdException w:name="Medium List 1 Accent 2" w:semiHidden="0" w:uiPriority="65" w:unhideWhenUsed="0"/>
+    <w:lsdException w:name="Medium List 2 Accent 2" w:semiHidden="0" w:uiPriority="66" w:unhideWhenUsed="0"/>
+    <w:lsdException w:name="Medium Grid 1 Accent 2" w:semiHidden="0" w:uiPriority="67" w:unhideWhenUsed="0"/>
+    <w:lsdException w:name="Medium Grid 2 Accent 2" w:semiHidden="0" w:uiPriority="68" w:unhideWhenUsed="0"/>
+    <w:lsdException w:name="Medium Grid 3 Accent 2" w:semiHidden="0" w:uiPriority="69" w:unhideWhenUsed="0"/>
+    <w:lsdException w:name="Dark List Accent 2" w:semiHidden="0" w:uiPriority="70" w:unhideWhenUsed="0"/>
+    <w:lsdException w:name="Colorful Shading Accent 2" w:semiHidden="0" w:uiPriority="71" w:unhideWhenUsed="0"/>
+    <w:lsdException w:name="Colorful List Accent 2" w:semiHidden="0" w:uiPriority="72" w:unhideWhenUsed="0"/>
+    <w:lsdException w:name="Colorful Grid Accent 2" w:semiHidden="0" w:uiPriority="73" w:unhideWhenUsed="0"/>
+    <w:lsdException w:name="Light Shading Accent 3" w:semiHidden="0" w:uiPriority="60" w:unhideWhenUsed="0"/>
+    <w:lsdException w:name="Light List Accent 3" w:semiHidden="0" w:uiPriority="61" w:unhideWhenUsed="0"/>
+    <w:lsdException w:name="Light Grid Accent 3" w:semiHidden="0" w:uiPriority="62" w:unhideWhenUsed="0"/>
+    <w:lsdException w:name="Medium Shading 1 Accent 3" w:semiHidden="0" w:uiPriority="63" w:unhideWhenUsed="0"/>
+    <w:lsdException w:name="Medium Shading 2 Accent 3" w:semiHidden="0" w:uiPriority="64" w:unhideWhenUsed="0"/>
+    <w:lsdException w:name="Medium List 1 Accent 3" w:semiHidden="0" w:uiPriority="65" w:unhideWhenUsed="0"/>
+    <w:lsdException w:name="Medium List 2 Accent 3" w:semiHidden="0" w:uiPriority="66" w:unhideWhenUsed="0"/>
+    <w:lsdException w:name="Medium Grid 1 Accent 3" w:semiHidden="0" w:uiPriority="67" w:unhideWhenUsed="0"/>
+    <w:lsdException w:name="Medium Grid 2 Accent 3" w:semiHidden="0" w:uiPriority="68" w:unhideWhenUsed="0"/>
+    <w:lsdException w:name="Medium Grid 3 Accent 3" w:semiHidden="0" w:uiPriority="69" w:unhideWhenUsed="0"/>
+    <w:lsdException w:name="Dark List Accent 3" w:semiHidden="0" w:uiPriority="70" w:unhideWhenUsed="0"/>
+    <w:lsdException w:name="Colorful Shading Accent 3" w:semiHidden="0" w:uiPriority="71" w:unhideWhenUsed="0"/>
+    <w:lsdException w:name="Colorful List Accent 3" w:semiHidden="0" w:uiPriority="72" w:unhideWhenUsed="0"/>
+    <w:lsdException w:name="Colorful Grid Accent 3" w:semiHidden="0" w:uiPriority="73" w:unhideWhenUsed="0"/>
+    <w:lsdException w:name="Light Shading Accent 4" w:semiHidden="0" w:uiPriority="60" w:unhideWhenUsed="0"/>
+    <w:lsdException w:name="Light List Accent 4" w:semiHidden="0" w:uiPriority="61" w:unhideWhenUsed="0"/>
+    <w:lsdException w:name="Light Grid Accent 4" w:semiHidden="0" w:uiPriority="62" w:unhideWhenUsed="0"/>
+    <w:lsdException w:name="Medium Shading 1 Accent 4" w:semiHidden="0" w:uiPriority="63" w:unhideWhenUsed="0"/>
+    <w:lsdException w:name="Medium Shading 2 Accent 4" w:semiHidden="0" w:uiPriority="64" w:unhideWhenUsed="0"/>
+    <w:lsdException w:name="Medium List 1 Accent 4" w:semiHidden="0" w:uiPriority="65" w:unhideWhenUsed="0"/>
+    <w:lsdException w:name="Medium List 2 Accent 4" w:semiHidden="0" w:uiPriority="66" w:unhideWhenUsed="0"/>
+    <w:lsdException w:name="Medium Grid 1 Accent 4" w:semiHidden="0" w:uiPriority="67" w:unhideWhenUsed="0"/>
+    <w:lsdException w:name="Medium Grid 2 Accent 4" w:semiHidden="0" w:uiPriority="68" w:unhideWhenUsed="0"/>
+    <w:lsdException w:name="Medium Grid 3 Accent 4" w:semiHidden="0" w:uiPriority="69" w:unhideWhenUsed="0"/>
+    <w:lsdException w:name="Dark List Accent 4" w:semiHidden="0" w:uiPriority="70" w:unhideWhenUsed="0"/>
+    <w:lsdException w:name="Colorful Shading Accent 4" w:semiHidden="0" w:uiPriority="71" w:unhideWhenUsed="0"/>
+    <w:lsdException w:name="Colorful List Accent 4" w:semiHidden="0" w:uiPriority="72" w:unhideWhenUsed="0"/>
+    <w:lsdException w:name="Colorful Grid Accent 4" w:semiHidden="0" w:uiPriority="73" w:unhideWhenUsed="0"/>
+    <w:lsdException w:name="Light Shading Accent 5" w:semiHidden="0" w:uiPriority="60" w:unhideWhenUsed="0"/>
+    <w:lsdException w:name="Light List Accent 5" w:semiHidden="0" w:uiPriority="61" w:unhideWhenUsed="0"/>
+    <w:lsdException w:name="Light Grid Accent 5" w:semiHidden="0" w:uiPriority="62" w:unhideWhenUsed="0"/>
+    <w:lsdException w:name="Medium Shading 1 Accent 5" w:semiHidden="0" w:uiPriority="63" w:unhideWhenUsed="0"/>
+    <w:lsdException w:name="Medium Shading 2 Accent 5" w:semiHidden="0" w:uiPriority="64" w:unhideWhenUsed="0"/>
+    <w:lsdException w:name="Medium List 1 Accent 5" w:semiHidden="0" w:uiPriority="65" w:unhideWhenUsed="0"/>
+    <w:lsdException w:name="Medium List 2 Accent 5" w:semiHidden="0" w:uiPriority="66" w:unhideWhenUsed="0"/>
+    <w:lsdException w:name="Medium Grid 1 Accent 5" w:semiHidden="0" w:uiPriority="67" w:unhideWhenUsed="0"/>
+    <w:lsdException w:name="Medium Grid 2 Accent 5" w:semiHidden="0" w:uiPriority="68" w:unhideWhenUsed="0"/>
+    <w:lsdException w:name="Medium Grid 3 Accent 5" w:semiHidden="0" w:uiPriority="69" w:unhideWhenUsed="0"/>
+    <w:lsdException w:name="Dark List Accent 5" w:semiHidden="0" w:uiPriority="70" w:unhideWhenUsed="0"/>
+    <w:lsdException w:name="Colorful Shading Accent 5" w:semiHidden="0" w:uiPriority="71" w:unhideWhenUsed="0"/>
+    <w:lsdException w:name="Colorful List Accent 5" w:semiHidden="0" w:uiPriority="72" w:unhideWhenUsed="0"/>
+    <w:lsdException w:name="Colorful Grid Accent 5" w:semiHidden="0" w:uiPriority="73" w:unhideWhenUsed="0"/>
+    <w:lsdException w:name="Light Shading Accent 6" w:semiHidden="0" w:uiPriority="60" w:unhideWhenUsed="0"/>
+    <w:lsdException w:name="Light List Accent 6" w:semiHidden="0" w:uiPriority="61" w:unhideWhenUsed="0"/>
+    <w:lsdException w:name="Light Grid Accent 6" w:semiHidden="0" w:uiPriority="62" w:unhideWhenUsed="0"/>
+    <w:lsdException w:name="Medium Shading 1 Accent 6" w:semiHidden="0" w:uiPriority="63" w:unhideWhenUsed="0"/>
+    <w:lsdException w:name="Medium Shading 2 Accent 6" w:semiHidden="0" w:uiPriority="64" w:unhideWhenUsed="0"/>
+    <w:lsdException w:name="Medium List 1 Accent 6" w:semiHidden="0" w:uiPriority="65" w:unhideWhenUsed="0"/>
+    <w:lsdException w:name="Medium List 2 Accent 6" w:semiHidden="0" w:uiPriority="66" w:unhideWhenUsed="0"/>
+    <w:lsdException w:name="Medium Grid 1 Accent 6" w:semiHidden="0" w:uiPriority="67" w:unhideWhenUsed="0"/>
+    <w:lsdException w:name="Medium Grid 2 Accent 6" w:semiHidden="0" w:uiPriority="68" w:unhideWhenUsed="0"/>
+    <w:lsdException w:name="Medium Grid 3 Accent 6" w:semiHidden="0" w:uiPriority="69" w:unhideWhenUsed="0"/>
+    <w:lsdException w:name="Dark List Accent 6" w:semiHidden="0" w:uiPriority="70" w:unhideWhenUsed="0"/>
+    <w:lsdException w:name="Colorful Shading Accent 6" w:semiHidden="0" w:uiPriority="71" w:unhideWhenUsed="0"/>
+    <w:lsdException w:name="Colorful List Accent 6" w:semiHidden="0" w:uiPriority="72" w:unhideWhenUsed="0"/>
+    <w:lsdException w:name="Colorful Grid Accent 6" w:semiHidden="0" w:uiPriority="73" w:unhideWhenUsed="0"/>
+    <w:lsdException w:name="Subtle Emphasis" w:semiHidden="0" w:uiPriority="19" w:unhideWhenUsed="0" w:qFormat="1"/>
+    <w:lsdException w:name="Intense Emphasis" w:semiHidden="0" w:uiPriority="21" w:unhideWhenUsed="0" w:qFormat="1"/>
+    <w:lsdException w:name="Subtle Reference" w:semiHidden="0" w:uiPriority="31" w:unhideWhenUsed="0" w:qFormat="1"/>
+    <w:lsdException w:name="Intense Reference" w:semiHidden="0" w:uiPriority="32" w:unhideWhenUsed="0" w:qFormat="1"/>
+    <w:lsdException w:name="Book Title" w:semiHidden="0" w:uiPriority="33" w:unhideWhenUsed="0" w:qFormat="1"/>
+    <w:lsdException w:name="Bibliography" w:uiPriority="37"/>
+    <w:lsdException w:name="TOC Heading" w:uiPriority="39" w:qFormat="1"/>
+  </w:latentStyles>
+  <w:style w:type="paragraph" w:default="1" w:styleId="Normal">
+    <w:name w:val="Normal"/>
+    <w:qFormat/>
+  </w:style>
+  <w:style w:type="paragraph" w:styleId="Heading1">
+    <w:name w:val="heading 1"/>
+    <w:basedOn w:val="Normal"/>
+    <w:next w:val="Normal"/>
+    <w:link w:val="Heading1Char"/>
+    <w:uiPriority w:val="9"/>
+    <w:qFormat/>
+    <w:pPr>
+      <w:keepNext/>
+      <w:keepLines/>
+      <w:spacing w:before="480"/>
+      <w:outlineLvl w:val="0"/>
+    </w:pPr>
+    <w:rPr>
+      <w:rFonts w:asciiTheme="majorHAnsi" w:eastAsiaTheme="majorEastAsia" w:hAnsiTheme="majorHAnsi" w:cstheme="majorBidi"/>
+      <w:b/>
+      <w:bCs/>
+      <w:color w:val="365F91" w:themeColor="accent1" w:themeShade="BF"/>
+      <w:sz w:val="28"/>
+      <w:szCs w:val="28"/>
+    </w:rPr>
+  </w:style>
+  <w:style w:type="paragraph" w:styleId="Heading2">
+    <w:name w:val="heading 2"/>
+    <w:basedOn w:val="Normal"/>
+    <w:next w:val="Normal"/>
+    <w:link w:val="Heading2Char"/>
+    <w:uiPriority w:val="9"/>
+    <w:unhideWhenUsed/>
+    <w:qFormat/>
+    <w:pPr>
+      <w:keepNext/>
+      <w:keepLines/>
+      <w:spacing w:before="40"/>
+      <w:outlineLvl w:val="1"/>
+    </w:pPr>
+    <w:rPr>
+      <w:rFonts w:asciiTheme="majorHAnsi" w:eastAsiaTheme="majorEastAsia" w:hAnsiTheme="majorHAnsi" w:cstheme="majorBidi"/>
+      <w:color w:val="365F91" w:themeColor="accent1" w:themeShade="BF"/>
+      <w:sz w:val="26"/>
+      <w:szCs w:val="26"/>
+    </w:rPr>
+  </w:style>
+  <w:style w:type="character" w:default="1" w:styleId="DefaultParagraphFont">
+    <w:name w:val="Default Paragraph Font"/>
+    <w:uiPriority w:val="1"/>
+    <w:semiHidden/>
+    <w:unhideWhenUsed/>
+  </w:style>
+  <w:style w:type="table" w:default="1" w:styleId="TableNormal">
+    <w:name w:val="Normal Table"/>
+    <w:uiPriority w:val="99"/>
+    <w:semiHidden/>
+    <w:unhideWhenUsed/>
+    <w:tblPr>
+      <w:tblInd w:w="0" w:type="dxa"/>
+      <w:tblCellMar>
+        <w:top w:w="0" w:type="dxa"/>
+        <w:left w:w="108" w:type="dxa"/>
+        <w:bottom w:w="0" w:type="dxa"/>
+        <w:right w:w="108" w:type="dxa"/>
+      </w:tblCellMar>
+    </w:tblPr>
+  </w:style>
+  <w:style w:type="numbering" w:default="1" w:styleId="NoList">
+    <w:name w:val="No List"/>
+    <w:uiPriority w:val="99"/>
+    <w:semiHidden/>
+    <w:unhideWhenUsed/>
+  </w:style>
+  <w:style w:type="character" w:customStyle="1" w:styleId="NoSpacingChar">
+    <w:name w:val="No Spacing Char"/>
+    <w:basedOn w:val="DefaultParagraphFont"/>
+    <w:link w:val="NoSpacing"/>
+    <w:uiPriority w:val="1"/>
+    <w:qFormat/>
+  </w:style>
+  <w:style w:type="character" w:customStyle="1" w:styleId="BalloonTextChar">
+    <w:name w:val="Balloon Text Char"/>
+    <w:basedOn w:val="DefaultParagraphFont"/>
+    <w:link w:val="BalloonText"/>
+    <w:uiPriority w:val="99"/>
+    <w:semiHidden/>
+    <w:qFormat/>
+    <w:rPr>
+      <w:rFonts w:ascii="Tahoma" w:hAnsi="Tahoma" w:cs="Tahoma"/>
+      <w:sz w:val="16"/>
+      <w:szCs w:val="16"/>
+    </w:rPr>
+  </w:style>
+  <w:style w:type="character" w:customStyle="1" w:styleId="HeaderChar">
+    <w:name w:val="Header Char"/>
+    <w:basedOn w:val="DefaultParagraphFont"/>
+    <w:link w:val="Header"/>
+    <w:uiPriority w:val="99"/>
+    <w:qFormat/>
+  </w:style>
+  <w:style w:type="character" w:customStyle="1" w:styleId="FooterChar">
+    <w:name w:val="Footer Char"/>
+    <w:basedOn w:val="DefaultParagraphFont"/>
+    <w:link w:val="Footer"/>
+    <w:uiPriority w:val="99"/>
+    <w:qFormat/>
+  </w:style>
+  <w:style w:type="character" w:customStyle="1" w:styleId="Heading1Char">
+    <w:name w:val="Heading 1 Char"/>
+    <w:basedOn w:val="DefaultParagraphFont"/>
+    <w:link w:val="Heading1"/>
+    <w:uiPriority w:val="9"/>
+    <w:qFormat/>
+    <w:rPr>
+      <w:rFonts w:asciiTheme="majorHAnsi" w:eastAsiaTheme="majorEastAsia" w:hAnsiTheme="majorHAnsi" w:cstheme="majorBidi"/>
+      <w:b/>
+      <w:bCs/>
+      <w:color w:val="365F91" w:themeColor="accent1" w:themeShade="BF"/>
+      <w:sz w:val="28"/>
+      <w:szCs w:val="28"/>
+    </w:rPr>
+  </w:style>
+  <w:style w:type="character" w:customStyle="1" w:styleId="InternetLink">
+    <w:name w:val="Internet Link"/>
+    <w:basedOn w:val="DefaultParagraphFont"/>
+    <w:uiPriority w:val="99"/>
+    <w:unhideWhenUsed/>
+    <w:rPr>
+      <w:color w:val="0000FF" w:themeColor="hyperlink"/>
+      <w:u w:val="single"/>
+    </w:rPr>
+  </w:style>
+  <w:style w:type="character" w:customStyle="1" w:styleId="Heading2Char">
+    <w:name w:val="Heading 2 Char"/>
+    <w:basedOn w:val="DefaultParagraphFont"/>
+    <w:link w:val="Heading2"/>
+    <w:uiPriority w:val="9"/>
+    <w:qFormat/>
+    <w:rPr>
+      <w:rFonts w:asciiTheme="majorHAnsi" w:eastAsiaTheme="majorEastAsia" w:hAnsiTheme="majorHAnsi" w:cstheme="majorBidi"/>
+      <w:color w:val="365F91" w:themeColor="accent1" w:themeShade="BF"/>
+      <w:sz w:val="26"/>
+      <w:szCs w:val="26"/>
+    </w:rPr>
+  </w:style>
+  <w:style w:type="character" w:customStyle="1" w:styleId="ListLabel1">
+    <w:name w:val="ListLabel 1"/>
+    <w:qFormat/>
+    <w:rPr>
+      <w:b/>
+    </w:rPr>
+  </w:style>
+  <w:style w:type="character" w:customStyle="1" w:styleId="NumberingSymbols">
+    <w:name w:val="Numbering Symbols"/>
+    <w:qFormat/>
+  </w:style>
+  <w:style w:type="paragraph" w:customStyle="1" w:styleId="Heading">
+    <w:name w:val="Heading"/>
+    <w:basedOn w:val="Normal"/>
+    <w:next w:val="BodyText"/>
+    <w:qFormat/>
+    <w:pPr>
+      <w:keepNext/>
+      <w:spacing w:before="240" w:after="120"/>
+    </w:pPr>
+    <w:rPr>
+      <w:rFonts w:ascii="Liberation Sans" w:eastAsia="Microsoft YaHei" w:hAnsi="Liberation Sans" w:cs="Arial"/>
+      <w:sz w:val="28"/>
+      <w:szCs w:val="28"/>
+    </w:rPr>
+  </w:style>
+  <w:style w:type="paragraph" w:styleId="BodyText">
+    <w:name w:val="Body Text"/>
+    <w:basedOn w:val="Normal"/>
+    <w:pPr>
+      <w:spacing w:after="140" w:line="288" w:lineRule="auto"/>
+    </w:pPr>
+  </w:style>
+  <w:style w:type="paragraph" w:styleId="List">
+    <w:name w:val="List"/>
+    <w:basedOn w:val="BodyText"/>
+    <w:rPr>
+      <w:rFonts w:cs="Arial"/>
+    </w:rPr>
+  </w:style>
+  <w:style w:type="paragraph" w:styleId="Caption">
+    <w:name w:val="caption"/>
+    <w:basedOn w:val="Normal"/>
+    <w:qFormat/>
+    <w:pPr>
+      <w:suppressLineNumbers/>
+      <w:spacing w:before="120" w:after="120"/>
+    </w:pPr>
+    <w:rPr>
+      <w:rFonts w:cs="Arial"/>
+      <w:i/>
+      <w:iCs/>
+      <w:sz w:val="24"/>
+      <w:szCs w:val="24"/>
+    </w:rPr>
+  </w:style>
+  <w:style w:type="paragraph" w:customStyle="1" w:styleId="Index">
+    <w:name w:val="Index"/>
+    <w:basedOn w:val="Normal"/>
+    <w:qFormat/>
+    <w:pPr>
+      <w:suppressLineNumbers/>
+    </w:pPr>
+    <w:rPr>
+      <w:rFonts w:cs="Arial"/>
+    </w:rPr>
+  </w:style>
+  <w:style w:type="paragraph" w:styleId="NoSpacing">
+    <w:name w:val="No Spacing"/>
+    <w:link w:val="NoSpacingChar"/>
+    <w:uiPriority w:val="1"/>
+    <w:qFormat/>
+  </w:style>
+  <w:style w:type="paragraph" w:styleId="BalloonText">
+    <w:name w:val="Balloon Text"/>
+    <w:basedOn w:val="Normal"/>
+    <w:link w:val="BalloonTextChar"/>
+    <w:uiPriority w:val="99"/>
+    <w:semiHidden/>
+    <w:unhideWhenUsed/>
+    <w:qFormat/>
+    <w:rPr>
+      <w:rFonts w:ascii="Tahoma" w:hAnsi="Tahoma" w:cs="Tahoma"/>
+      <w:sz w:val="16"/>
+      <w:szCs w:val="16"/>
+    </w:rPr>
+  </w:style>
+  <w:style w:type="paragraph" w:styleId="Header">
+    <w:name w:val="header"/>
+    <w:basedOn w:val="Normal"/>
+    <w:link w:val="HeaderChar"/>
+    <w:uiPriority w:val="99"/>
+    <w:unhideWhenUsed/>
+    <w:pPr>
+      <w:tabs>
+        <w:tab w:val="center" w:pos="4680"/>
+        <w:tab w:val="right" w:pos="9360"/>
+      </w:tabs>
+    </w:pPr>
+  </w:style>
+  <w:style w:type="paragraph" w:styleId="Footer">
+    <w:name w:val="footer"/>
+    <w:basedOn w:val="Normal"/>
+    <w:link w:val="FooterChar"/>
+    <w:uiPriority w:val="99"/>
+    <w:unhideWhenUsed/>
+    <w:pPr>
+      <w:tabs>
+        <w:tab w:val="center" w:pos="4680"/>
+        <w:tab w:val="right" w:pos="9360"/>
+      </w:tabs>
+    </w:pPr>
+  </w:style>
+  <w:style w:type="paragraph" w:styleId="ListParagraph">
+    <w:name w:val="List Paragraph"/>
+    <w:basedOn w:val="Normal"/>
+    <w:uiPriority w:val="34"/>
+    <w:qFormat/>
+    <w:pPr>
+      <w:ind w:left="720"/>
+      <w:contextualSpacing/>
+    </w:pPr>
+  </w:style>
+  <w:style w:type="paragraph" w:styleId="NormalWeb">
+    <w:name w:val="Normal (Web)"/>
+    <w:basedOn w:val="Normal"/>
+    <w:uiPriority w:val="99"/>
+    <w:semiHidden/>
+    <w:unhideWhenUsed/>
+    <w:qFormat/>
+    <w:pPr>
+      <w:spacing w:beforeAutospacing="1" w:afterAutospacing="1"/>
+    </w:pPr>
+    <w:rPr>
+      <w:rFonts w:ascii="Times New Roman" w:hAnsi="Times New Roman" w:cs="Times New Roman"/>
+      <w:sz w:val="24"/>
+      <w:szCs w:val="24"/>
+    </w:rPr>
+  </w:style>
+  <w:style w:type="paragraph" w:customStyle="1" w:styleId="FrameContents">
+    <w:name w:val="Frame Contents"/>
+    <w:basedOn w:val="Normal"/>
+    <w:qFormat/>
+  </w:style>
+  <w:style w:type="table" w:styleId="TableGrid">
+    <w:name w:val="Table Grid"/>
+    <w:basedOn w:val="TableNormal"/>
+    <w:uiPriority w:val="59"/>
+    <w:tblPr>
+      <w:tblInd w:w="0" w:type="dxa"/>
+      <w:tblBorders>
+        <w:top w:val="single" w:sz="4" w:space="0" w:color="000000" w:themeColor="text1"/>
+        <w:left w:val="single" w:sz="4" w:space="0" w:color="000000" w:themeColor="text1"/>
+        <w:bottom w:val="single" w:sz="4" w:space="0" w:color="000000" w:themeColor="text1"/>
+        <w:right w:val="single" w:sz="4" w:space="0" w:color="000000" w:themeColor="text1"/>
+        <w:insideH w:val="single" w:sz="4" w:space="0" w:color="000000" w:themeColor="text1"/>
+        <w:insideV w:val="single" w:sz="4" w:space="0" w:color="000000" w:themeColor="text1"/>
+      </w:tblBorders>
+      <w:tblCellMar>
+        <w:top w:w="0" w:type="dxa"/>
+        <w:left w:w="108" w:type="dxa"/>
+        <w:bottom w:w="0" w:type="dxa"/>
+        <w:right w:w="108" w:type="dxa"/>
+      </w:tblCellMar>
+    </w:tblPr>
+  </w:style>
+  <w:style w:type="table" w:styleId="LightGrid-Accent5">
+    <w:name w:val="Light Grid Accent 5"/>
+    <w:basedOn w:val="TableNormal"/>
+    <w:uiPriority w:val="62"/>
+    <w:tblPr>
+      <w:tblStyleRowBandSize w:val="1"/>
+      <w:tblStyleColBandSize w:val="1"/>
+      <w:tblInd w:w="0" w:type="dxa"/>
+      <w:tblBorders>
+        <w:top w:val="single" w:sz="8" w:space="0" w:color="4BACC6" w:themeColor="accent5"/>
+        <w:left w:val="single" w:sz="8" w:space="0" w:color="4BACC6" w:themeColor="accent5"/>
+        <w:bottom w:val="single" w:sz="8" w:space="0" w:color="4BACC6" w:themeColor="accent5"/>
+        <w:right w:val="single" w:sz="8" w:space="0" w:color="4BACC6" w:themeColor="accent5"/>
+        <w:insideH w:val="single" w:sz="8" w:space="0" w:color="4BACC6" w:themeColor="accent5"/>
+        <w:insideV w:val="single" w:sz="8" w:space="0" w:color="4BACC6" w:themeColor="accent5"/>
+      </w:tblBorders>
+      <w:tblCellMar>
+        <w:top w:w="0" w:type="dxa"/>
+        <w:left w:w="108" w:type="dxa"/>
+        <w:bottom w:w="0" w:type="dxa"/>
+        <w:right w:w="108" w:type="dxa"/>
+      </w:tblCellMar>
+    </w:tblPr>
+    <w:tblStylePr w:type="firstRow">
+      <w:pPr>
+        <w:spacing w:before="0" w:after="0" w:line="240" w:lineRule="auto"/>
+      </w:pPr>
+      <w:rPr>
+        <w:rFonts w:asciiTheme="majorHAnsi" w:eastAsiaTheme="majorEastAsia" w:hAnsiTheme="majorHAnsi" w:cstheme="majorBidi"/>
+        <w:b/>
+        <w:bCs/>
+      </w:rPr>
+      <w:tblPr/>
+      <w:tcPr>
+        <w:tcBorders>
+          <w:top w:val="single" w:sz="8" w:space="0" w:color="4BACC6" w:themeColor="accent5"/>
+          <w:left w:val="single" w:sz="8" w:space="0" w:color="4BACC6" w:themeColor="accent5"/>
+          <w:bottom w:val="single" w:sz="18" w:space="0" w:color="4BACC6" w:themeColor="accent5"/>
+          <w:right w:val="single" w:sz="8" w:space="0" w:color="4BACC6" w:themeColor="accent5"/>
+          <w:insideH w:val="nil"/>
+          <w:insideV w:val="single" w:sz="8" w:space="0" w:color="4BACC6" w:themeColor="accent5"/>
+        </w:tcBorders>
+      </w:tcPr>
+    </w:tblStylePr>
+    <w:tblStylePr w:type="lastRow">
+      <w:pPr>
+        <w:spacing w:before="0" w:after="0" w:line="240" w:lineRule="auto"/>
+      </w:pPr>
+      <w:rPr>
+        <w:rFonts w:asciiTheme="majorHAnsi" w:eastAsiaTheme="majorEastAsia" w:hAnsiTheme="majorHAnsi" w:cstheme="majorBidi"/>
+        <w:b/>
+        <w:bCs/>
+      </w:rPr>
+      <w:tblPr/>
+      <w:tcPr>
+        <w:tcBorders>
+          <w:top w:val="double" w:sz="6" w:space="0" w:color="4BACC6" w:themeColor="accent5"/>
+          <w:left w:val="single" w:sz="8" w:space="0" w:color="4BACC6" w:themeColor="accent5"/>
+          <w:bottom w:val="single" w:sz="8" w:space="0" w:color="4BACC6" w:themeColor="accent5"/>
+          <w:right w:val="single" w:sz="8" w:space="0" w:color="4BACC6" w:themeColor="accent5"/>
+          <w:insideH w:val="nil"/>
+          <w:insideV w:val="single" w:sz="8" w:space="0" w:color="4BACC6" w:themeColor="accent5"/>
+        </w:tcBorders>
+      </w:tcPr>
+    </w:tblStylePr>
+    <w:tblStylePr w:type="firstCol">
+      <w:rPr>
+        <w:rFonts w:asciiTheme="majorHAnsi" w:eastAsiaTheme="majorEastAsia" w:hAnsiTheme="majorHAnsi" w:cstheme="majorBidi"/>
+        <w:b/>
+        <w:bCs/>
+      </w:rPr>
+    </w:tblStylePr>
+    <w:tblStylePr w:type="lastCol">
+      <w:rPr>
+        <w:rFonts w:asciiTheme="majorHAnsi" w:eastAsiaTheme="majorEastAsia" w:hAnsiTheme="majorHAnsi" w:cstheme="majorBidi"/>
+        <w:b/>
+        <w:bCs/>
+      </w:rPr>
+      <w:tblPr/>
+      <w:tcPr>
+        <w:tcBorders>
+          <w:top w:val="single" w:sz="8" w:space="0" w:color="4BACC6" w:themeColor="accent5"/>
+          <w:left w:val="single" w:sz="8" w:space="0" w:color="4BACC6" w:themeColor="accent5"/>
+          <w:bottom w:val="single" w:sz="8" w:space="0" w:color="4BACC6" w:themeColor="accent5"/>
+          <w:right w:val="single" w:sz="8" w:space="0" w:color="4BACC6" w:themeColor="accent5"/>
+        </w:tcBorders>
+      </w:tcPr>
+    </w:tblStylePr>
+    <w:tblStylePr w:type="band1Vert">
+      <w:tblPr/>
+      <w:tcPr>
+        <w:tcBorders>
+          <w:top w:val="single" w:sz="8" w:space="0" w:color="4BACC6" w:themeColor="accent5"/>
+          <w:left w:val="single" w:sz="8" w:space="0" w:color="4BACC6" w:themeColor="accent5"/>
+          <w:bottom w:val="single" w:sz="8" w:space="0" w:color="4BACC6" w:themeColor="accent5"/>
+          <w:right w:val="single" w:sz="8" w:space="0" w:color="4BACC6" w:themeColor="accent5"/>
+        </w:tcBorders>
+        <w:shd w:val="clear" w:color="auto" w:fill="D2EAF1" w:themeFill="accent5" w:themeFillTint="3F"/>
+      </w:tcPr>
+    </w:tblStylePr>
+    <w:tblStylePr w:type="band1Horz">
+      <w:tblPr/>
+      <w:tcPr>
+        <w:tcBorders>
+          <w:top w:val="single" w:sz="8" w:space="0" w:color="4BACC6" w:themeColor="accent5"/>
+          <w:left w:val="single" w:sz="8" w:space="0" w:color="4BACC6" w:themeColor="accent5"/>
+          <w:bottom w:val="single" w:sz="8" w:space="0" w:color="4BACC6" w:themeColor="accent5"/>
+          <w:right w:val="single" w:sz="8" w:space="0" w:color="4BACC6" w:themeColor="accent5"/>
+          <w:insideV w:val="single" w:sz="8" w:space="0" w:color="4BACC6" w:themeColor="accent5"/>
+        </w:tcBorders>
+        <w:shd w:val="clear" w:color="auto" w:fill="D2EAF1" w:themeFill="accent5" w:themeFillTint="3F"/>
+      </w:tcPr>
+    </w:tblStylePr>
+    <w:tblStylePr w:type="band2Horz">
+      <w:tblPr/>
+      <w:tcPr>
+        <w:tcBorders>
+          <w:top w:val="single" w:sz="8" w:space="0" w:color="4BACC6" w:themeColor="accent5"/>
+          <w:left w:val="single" w:sz="8" w:space="0" w:color="4BACC6" w:themeColor="accent5"/>
+          <w:bottom w:val="single" w:sz="8" w:space="0" w:color="4BACC6" w:themeColor="accent5"/>
+          <w:right w:val="single" w:sz="8" w:space="0" w:color="4BACC6" w:themeColor="accent5"/>
+          <w:insideV w:val="single" w:sz="8" w:space="0" w:color="4BACC6" w:themeColor="accent5"/>
+        </w:tcBorders>
+      </w:tcPr>
+    </w:tblStylePr>
   </w:style>
 </w:styles>
 </file>
@@ -6562,7 +7944,7 @@
 </file>
 
 <file path=customXml/itemProps2.xml><?xml version="1.0" encoding="utf-8"?>
-<ds:datastoreItem xmlns:ds="http://schemas.openxmlformats.org/officeDocument/2006/customXml" ds:itemID="{C58BBE5D-1AFF-4069-A15C-3CDC95A2F7CD}">
+<ds:datastoreItem xmlns:ds="http://schemas.openxmlformats.org/officeDocument/2006/customXml" ds:itemID="{195B2AAE-CDBD-42D9-A470-DA349A84E904}">
   <ds:schemaRefs>
     <ds:schemaRef ds:uri="http://schemas.openxmlformats.org/officeDocument/2006/bibliography"/>
   </ds:schemaRefs>

</xml_diff>